<commit_message>
incldue VOT, RI, and COG results for bilinguals
</commit_message>
<xml_diff>
--- a/docs/manuscripts/jasa/main.docx
+++ b/docs/manuscripts/jasa/main.docx
@@ -1410,7 +1410,7 @@
           <wp:inline>
             <wp:extent cx="5943600" cy="3962400"/>
             <wp:effectExtent b="0" l="0" r="0" t="0"/>
-            <wp:docPr descr="Figure 1: VOT and burst metrics of coronal stops (/d/, /t/) from monolingual speakers as a function of language (English, Spanish). Transparent points represent raw data. Solid points indicate posterior means ± 95% and 66% credible intervals." title="" id="30" name="Picture"/>
+            <wp:docPr descr="Figure 1: VOT and burst metrics of coronal stops (/d/, /t/) from monolingual speakers as a function of language (English, Spanish). Transparent points represent participant averages. Solid points indicate posterior means ±95% and 66% credible intervals." title="" id="30" name="Picture"/>
             <a:graphic>
               <a:graphicData uri="http://schemas.openxmlformats.org/drawingml/2006/picture">
                 <pic:pic>
@@ -1454,7 +1454,7 @@
         <w:pStyle w:val="ImageCaption"/>
       </w:pPr>
       <w:r>
-        <w:t xml:space="preserve">Figure 1: VOT and burst metrics of coronal stops (/d/, /t/) from monolingual speakers as a function of language (English, Spanish). Transparent points represent raw data. Solid points indicate posterior means ± 95% and 66% credible intervals.</w:t>
+        <w:t xml:space="preserve">Figure 1: VOT and burst metrics of coronal stops (/d/, /t/) from monolingual speakers as a function of language (English, Spanish). Transparent points represent participant averages. Solid points indicate posterior means ±95% and 66% credible intervals.</w:t>
       </w:r>
     </w:p>
     <w:p>
@@ -1490,7 +1490,13 @@
         <w:t xml:space="preserve"> </w:t>
       </w:r>
       <w:r>
-        <w:t xml:space="preserve">We compared the short-lag stops of each language, English /d/ and Spanish /t/, and found no evidence that the segments differed from each other (β = 0.085, HDI = [−0.181, 0.335], ROPE = 0.489, MPE = 0.745), as nearly half the HDI fell within the predetermined region of practical equivalence.</w:t>
+        <w:t xml:space="preserve">VOT did not vary as a function of the formant frequencies of the following vowel (F1: β = −0.010, HDI = [−0.041, 0.020], ROPE = 1, MPE = 0.752; F2: β = 0.010, HDI = [−0.023, 0.042], ROPE = 1, MPE = 0.73).</w:t>
+      </w:r>
+      <w:r>
+        <w:t xml:space="preserve"> </w:t>
+      </w:r>
+      <w:r>
+        <w:t xml:space="preserve">We also compared the short-lag stops of each language, English /d/ and Spanish /t/, and found no evidence that the segments differed from each other (β = 0.085, HDI = [−0.181, 0.335], ROPE = 0.489, MPE = 0.745), as nearly half the HDI fell within the predetermined region of practical equivalence.</w:t>
       </w:r>
       <w:r>
         <w:t xml:space="preserve"> </w:t>
@@ -2017,7 +2023,7 @@
         <w:t xml:space="preserve"> </w:t>
       </w:r>
       <w:r>
-        <w:t xml:space="preserve">is a within-subjects factor.</w:t>
+        <w:t xml:space="preserve">is a within-participant factor.</w:t>
       </w:r>
       <w:r>
         <w:t xml:space="preserve"> </w:t>
@@ -2059,7 +2065,7 @@
           <wp:inline>
             <wp:extent cx="5943600" cy="3962400"/>
             <wp:effectExtent b="0" l="0" r="0" t="0"/>
-            <wp:docPr descr="Figure 3: VOT and burst metrics of coronal stops (/d/, /t/) from bilingual speakers as a function of language (English, Spanish). Transparent points represent raw data. Solid points indicate posterior means ± 95% and 66% credible intervals." title="" id="39" name="Picture"/>
+            <wp:docPr descr="Figure 3: VOT and burst metrics of coronal stops (/d/, /t/) from bilingual speakers as a function of language (English, Spanish). Transparent points represent participant averages. Solid points indicate posterior means ±95% and 66% credible intervals." title="" id="39" name="Picture"/>
             <a:graphic>
               <a:graphicData uri="http://schemas.openxmlformats.org/drawingml/2006/picture">
                 <pic:pic>
@@ -2103,7 +2109,7 @@
         <w:pStyle w:val="ImageCaption"/>
       </w:pPr>
       <w:r>
-        <w:t xml:space="preserve">Figure 3: VOT and burst metrics of coronal stops (/d/, /t/) from bilingual speakers as a function of language (English, Spanish). Transparent points represent raw data. Solid points indicate posterior means ± 95% and 66% credible intervals.</w:t>
+        <w:t xml:space="preserve">Figure 3: VOT and burst metrics of coronal stops (/d/, /t/) from bilingual speakers as a function of language (English, Spanish). Transparent points represent participant averages. Solid points indicate posterior means ±95% and 66% credible intervals.</w:t>
       </w:r>
     </w:p>
     <w:p>
@@ -2117,45 +2123,95 @@
         </w:rPr>
         <w:t xml:space="preserve">Voice-onset time.</w:t>
       </w:r>
-    </w:p>
-    <w:p>
-      <w:pPr>
-        <w:pStyle w:val="BodyText"/>
-      </w:pPr>
-      <w:r>
-        <w:t xml:space="preserve">(β = 0.523, HDI = [0.481, 0.566], ROPE = 0, MPE = 1)</w:t>
-      </w:r>
-    </w:p>
-    <w:p>
-      <w:pPr>
-        <w:pStyle w:val="BodyText"/>
-      </w:pPr>
-      <w:r>
-        <w:t xml:space="preserve">(β = −0.633, HDI = [−0.738, −0.522], ROPE = 0, MPE = 1)</w:t>
-      </w:r>
-    </w:p>
-    <w:p>
-      <w:pPr>
-        <w:pStyle w:val="BodyText"/>
-      </w:pPr>
-      <w:r>
-        <w:t xml:space="preserve">(β = 0.025, HDI = [−0.017, 0.067], ROPE = 1, MPE = 0.883)</w:t>
-      </w:r>
-    </w:p>
-    <w:p>
-      <w:pPr>
-        <w:pStyle w:val="BodyText"/>
-      </w:pPr>
-      <w:r>
-        <w:t xml:space="preserve">(F1: β = 0.016, HDI = [−0.013, 0.049], ROPE = 1, MPE = 0.847; F2: β = −0.016, HDI = [−0.053, 0.020], ROPE = 1, MPE = 0.813).</w:t>
-      </w:r>
-    </w:p>
-    <w:p>
-      <w:pPr>
-        <w:pStyle w:val="BodyText"/>
-      </w:pPr>
-      <w:r>
-        <w:t xml:space="preserve">(β = −0.219, HDI = [−0.45, −0.001], ROPE = 0.128, MPE = 0.971)</w:t>
+      <w:r>
+        <w:t xml:space="preserve"> </w:t>
+      </w:r>
+      <w:r>
+        <w:t xml:space="preserve">VOT for English stops was higher than for Spanish stops (β = 0.523, HDI = [0.481, 0.566], ROPE = 0, MPE = 1), as was the case for voiceless segments in comparison with voiced segments (β = −0.633, HDI = [−0.738, −0.522], ROPE = 0, MPE = 1).</w:t>
+      </w:r>
+      <w:r>
+        <w:t xml:space="preserve"> </w:t>
+      </w:r>
+      <w:r>
+        <w:t xml:space="preserve">The two predictors did not interact (β = 0.025, HDI = [−0.017, 0.067], ROPE = 1, MPE = 0.883).</w:t>
+      </w:r>
+      <w:r>
+        <w:t xml:space="preserve"> </w:t>
+      </w:r>
+      <w:r>
+        <w:t xml:space="preserve">Upon comparing the short-lag stops of each language, English /d/ and Spanish /t/, we found minimal evidence that the segments differed from each other (β = −0.219, HDI = [−0.45, −0.001], ROPE = 0.128, MPE = 0.971).</w:t>
+      </w:r>
+      <w:r>
+        <w:t xml:space="preserve"> </w:t>
+      </w:r>
+      <w:r>
+        <w:t xml:space="preserve">Approximately 12% of the HDI fell within the predetermined region of practical equivalence, though given the model, the data, and our prior assumptions, there is a 97% chance the effect is negative, i.e., that English /d/ has lower VOT than Spanish /t/.</w:t>
+      </w:r>
+      <w:r>
+        <w:t xml:space="preserve"> </w:t>
+      </w:r>
+      <w:r>
+        <w:t xml:space="preserve">This is likely due to the bilinguals’ tendency to pre-voice in English.</w:t>
+      </w:r>
+      <w:r>
+        <w:t xml:space="preserve"> </w:t>
+      </w:r>
+      <w:r>
+        <w:t xml:space="preserve">The VOT data is plotted in the first panel of</w:t>
+      </w:r>
+      <w:r>
+        <w:t xml:space="preserve"> </w:t>
+      </w:r>
+      <w:hyperlink w:anchor="fig-bilinguals">
+        <w:r>
+          <w:rPr>
+            <w:rStyle w:val="Hyperlink"/>
+          </w:rPr>
+          <w:t xml:space="preserve">Figure 3</w:t>
+        </w:r>
+      </w:hyperlink>
+      <w:r>
+        <w:t xml:space="preserve">.</w:t>
+      </w:r>
+      <w:r>
+        <w:t xml:space="preserve"> </w:t>
+      </w:r>
+      <w:r>
+        <w:t xml:space="preserve">The complete model summary and the short-lag stop comparison are available in</w:t>
+      </w:r>
+      <w:r>
+        <w:t xml:space="preserve"> </w:t>
+      </w:r>
+      <w:hyperlink w:anchor="tbl-mono">
+        <w:r>
+          <w:rPr>
+            <w:rStyle w:val="Hyperlink"/>
+          </w:rPr>
+          <w:t xml:space="preserve">Table 2</w:t>
+        </w:r>
+      </w:hyperlink>
+      <w:r>
+        <w:t xml:space="preserve"> </w:t>
+      </w:r>
+      <w:r>
+        <w:t xml:space="preserve">and</w:t>
+      </w:r>
+      <w:r>
+        <w:t xml:space="preserve"> </w:t>
+      </w:r>
+      <w:hyperlink w:anchor="fig-bilinguals-d-t">
+        <w:r>
+          <w:rPr>
+            <w:rStyle w:val="Hyperlink"/>
+          </w:rPr>
+          <w:t xml:space="preserve">Figure 10</w:t>
+        </w:r>
+      </w:hyperlink>
+      <w:r>
+        <w:t xml:space="preserve"> </w:t>
+      </w:r>
+      <w:r>
+        <w:t xml:space="preserve">of the supplementary materials.</w:t>
       </w:r>
     </w:p>
     <w:p>
@@ -2169,45 +2225,49 @@
         </w:rPr>
         <w:t xml:space="preserve">Relative intensity.</w:t>
       </w:r>
-    </w:p>
-    <w:p>
-      <w:pPr>
-        <w:pStyle w:val="BodyText"/>
-      </w:pPr>
-      <w:r>
-        <w:t xml:space="preserve">(β = 0.097, HDI = [0.030, 0.161], ROPE = 0.543, MPE = 0.997)</w:t>
-      </w:r>
-    </w:p>
-    <w:p>
-      <w:pPr>
-        <w:pStyle w:val="BodyText"/>
-      </w:pPr>
-      <w:r>
-        <w:t xml:space="preserve">(β = −0.070, HDI = [−0.147, 0.011], ROPE = 0.787, MPE = 0.959)</w:t>
-      </w:r>
-    </w:p>
-    <w:p>
-      <w:pPr>
-        <w:pStyle w:val="BodyText"/>
-      </w:pPr>
-      <w:r>
-        <w:t xml:space="preserve">(β = −0.224, HDI = [−0.303, −0.139], ROPE = 0, MPE = 1)</w:t>
-      </w:r>
-    </w:p>
-    <w:p>
-      <w:pPr>
-        <w:pStyle w:val="BodyText"/>
-      </w:pPr>
-      <w:r>
-        <w:t xml:space="preserve">(β = −0.073, HDI = [−0.134, −0.014], ROPE = 0.821, MPE = 0.991)</w:t>
-      </w:r>
-    </w:p>
-    <w:p>
-      <w:pPr>
-        <w:pStyle w:val="BodyText"/>
-      </w:pPr>
-      <w:r>
-        <w:t xml:space="preserve">(β = 0.002, HDI = [−0.066, 0.063], ROPE = 1, MPE = 0.512)</w:t>
+      <w:r>
+        <w:t xml:space="preserve"> </w:t>
+      </w:r>
+      <w:r>
+        <w:t xml:space="preserve">We plot the relative intensity data in the top middle panel of</w:t>
+      </w:r>
+      <w:r>
+        <w:t xml:space="preserve"> </w:t>
+      </w:r>
+      <w:hyperlink w:anchor="fig-bilinguals">
+        <w:r>
+          <w:rPr>
+            <w:rStyle w:val="Hyperlink"/>
+          </w:rPr>
+          <w:t xml:space="preserve">Figure 3</w:t>
+        </w:r>
+      </w:hyperlink>
+      <w:r>
+        <w:t xml:space="preserve">.</w:t>
+      </w:r>
+      <w:r>
+        <w:t xml:space="preserve"> </w:t>
+      </w:r>
+      <w:r>
+        <w:t xml:space="preserve">There was no evidence for a group effect (β = 0.097, HDI = [0.030, 0.161], ROPE = 0.543, MPE = 0.997), nor for phoneme (β = −0.070, HDI = [−0.147, 0.011], ROPE = 0.787, MPE = 0.959) or F2 effects (β = −0.073, HDI = [−0.134, −0.014], ROPE = 0.821, MPE = 0.991).</w:t>
+      </w:r>
+      <w:r>
+        <w:t xml:space="preserve"> </w:t>
+      </w:r>
+      <w:r>
+        <w:t xml:space="preserve">We found a relationship between height of the following /a/ and relative intensity of the burst (β = −0.224, HDI = [−0.303, −0.139], ROPE = 0, MPE = 1).</w:t>
+      </w:r>
+      <w:r>
+        <w:t xml:space="preserve"> </w:t>
+      </w:r>
+      <w:r>
+        <w:t xml:space="preserve">Concretely, higher F1 values were associated with lower relative intensity.</w:t>
+      </w:r>
+      <w:r>
+        <w:t xml:space="preserve"> </w:t>
+      </w:r>
+      <w:r>
+        <w:t xml:space="preserve">There was no evidence supporting a language × phoneme interaction (β = 0.002, HDI = [−0.066, 0.063], ROPE = 1, MPE = 0.512).</w:t>
       </w:r>
     </w:p>
     <w:p>
@@ -2221,53 +2281,55 @@
         </w:rPr>
         <w:t xml:space="preserve">Center of gravity.</w:t>
       </w:r>
-    </w:p>
-    <w:p>
-      <w:pPr>
-        <w:pStyle w:val="BodyText"/>
-      </w:pPr>
-      <w:r>
-        <w:t xml:space="preserve">(β = 0.661, HDI = [0.631, 0.692], ROPE = 0, MPE = 1)</w:t>
-      </w:r>
-    </w:p>
-    <w:p>
-      <w:pPr>
-        <w:pStyle w:val="BodyText"/>
-      </w:pPr>
-      <w:r>
-        <w:t xml:space="preserve">(β = −0.308, HDI = [−0.340, −0.270], ROPE = 0, MPE = 1)</w:t>
-      </w:r>
-    </w:p>
-    <w:p>
-      <w:pPr>
-        <w:pStyle w:val="BodyText"/>
-      </w:pPr>
-      <w:r>
-        <w:t xml:space="preserve">(β = 0.096, HDI = [0.067, 0.126], ROPE = 0.62, MPE = 1)</w:t>
-      </w:r>
-    </w:p>
-    <w:p>
-      <w:pPr>
-        <w:pStyle w:val="BodyText"/>
-      </w:pPr>
-      <w:r>
-        <w:t xml:space="preserve">(F1: β = 0.036, HDI = [−0.001, 0.074], ROPE = 1, MPE = 0.967; F2: β = −0.015, HDI = [−0.053, 0.022], ROPE = 1, MPE = 0.783).</w:t>
-      </w:r>
-    </w:p>
-    <w:p>
-      <w:pPr>
-        <w:pStyle w:val="BodyText"/>
-      </w:pPr>
-      <w:r>
-        <w:t xml:space="preserve">(Spanish /d/ vs. Spanish /t/: β = −0.807, HDI = [−0.9, −0.71], ROPE = 0, MPE = 1)</w:t>
-      </w:r>
-    </w:p>
-    <w:p>
-      <w:pPr>
-        <w:pStyle w:val="BodyText"/>
-      </w:pPr>
-      <w:r>
-        <w:t xml:space="preserve">(English /d/ vs. English /t/: β = −0.425, HDI = [−0.509, −0.335], ROPE = 0, MPE = 1)</w:t>
+      <w:r>
+        <w:t xml:space="preserve"> </w:t>
+      </w:r>
+      <w:r>
+        <w:t xml:space="preserve">COG was higher in English stops than in Spanish stops (β = 0.661, HDI = [0.631, 0.692], ROPE = 0, MPE = 1).</w:t>
+      </w:r>
+      <w:r>
+        <w:t xml:space="preserve"> </w:t>
+      </w:r>
+      <w:r>
+        <w:t xml:space="preserve">Voiceless segments had higher COG than the voiced segments (β = −0.308, HDI = [−0.340, −0.270], ROPE = 0, MPE = 1).</w:t>
+      </w:r>
+      <w:r>
+        <w:t xml:space="preserve"> </w:t>
+      </w:r>
+      <w:r>
+        <w:t xml:space="preserve">We found weak evidence for a language × phoneme (β = 0.096, HDI = [0.067, 0.126], ROPE = 0.62, MPE = 1).</w:t>
+      </w:r>
+      <w:r>
+        <w:t xml:space="preserve"> </w:t>
+      </w:r>
+      <w:r>
+        <w:t xml:space="preserve">The difference between voiced and voiceless coronals was slightly larger in Spanish than it was in English.</w:t>
+      </w:r>
+      <w:r>
+        <w:t xml:space="preserve"> </w:t>
+      </w:r>
+      <w:r>
+        <w:t xml:space="preserve">No other predictors had an effect on COG.</w:t>
+      </w:r>
+      <w:r>
+        <w:t xml:space="preserve"> </w:t>
+      </w:r>
+      <w:r>
+        <w:t xml:space="preserve">The COG data is plotted in the first row, third panel of</w:t>
+      </w:r>
+      <w:r>
+        <w:t xml:space="preserve"> </w:t>
+      </w:r>
+      <w:hyperlink w:anchor="fig-bilinguals">
+        <w:r>
+          <w:rPr>
+            <w:rStyle w:val="Hyperlink"/>
+          </w:rPr>
+          <w:t xml:space="preserve">Figure 3</w:t>
+        </w:r>
+      </w:hyperlink>
+      <w:r>
+        <w:t xml:space="preserve">.</w:t>
       </w:r>
     </w:p>
     <w:p>
@@ -3122,7 +3184,7 @@
       </w:r>
     </w:p>
     <w:bookmarkEnd w:id="60"/>
-    <w:bookmarkStart w:id="87" w:name="supplementary-materials"/>
+    <w:bookmarkStart w:id="91" w:name="supplementary-materials"/>
     <w:p>
       <w:pPr>
         <w:pStyle w:val="Heading1"/>
@@ -7295,7 +7357,7 @@
           <wp:inline>
             <wp:extent cx="5943600" cy="2971800"/>
             <wp:effectExtent b="0" l="0" r="0" t="0"/>
-            <wp:docPr descr="Figure 9: Posterior distribution comparing the short-lag stops, English /d/ and Spanish /t/. The white point represents the posterior mean ± 95% HDI and the grey region represents the ROPE (± 0.1)." title="" id="73" name="Picture"/>
+            <wp:docPr descr="Figure 9: Posterior distribution comparing the short-lag stops, English /d/ and Spanish /t/. The white point represents the posterior mean ±95% HDI and the grey region represents the ROPE (±0.1)." title="" id="73" name="Picture"/>
             <a:graphic>
               <a:graphicData uri="http://schemas.openxmlformats.org/drawingml/2006/picture">
                 <pic:pic>
@@ -7339,7 +7401,7 @@
         <w:pStyle w:val="ImageCaption"/>
       </w:pPr>
       <w:r>
-        <w:t xml:space="preserve">Figure 9: Posterior distribution comparing the short-lag stops, English /d/ and Spanish /t/. The white point represents the posterior mean ± 95% HDI and the grey region represents the ROPE (± 0.1).</w:t>
+        <w:t xml:space="preserve">Figure 9: Posterior distribution comparing the short-lag stops, English /d/ and Spanish /t/. The white point represents the posterior mean ±95% HDI and the grey region represents the ROPE (±0.1).</w:t>
       </w:r>
     </w:p>
     <w:p>
@@ -7348,13 +7410,13 @@
       </w:r>
     </w:p>
     <w:bookmarkEnd w:id="76"/>
-    <w:bookmarkStart w:id="78" w:name="X4637e385458377b68173ba687d51d758dfad53e"/>
+    <w:bookmarkStart w:id="82" w:name="X4637e385458377b68173ba687d51d758dfad53e"/>
     <w:p>
       <w:pPr>
         <w:pStyle w:val="Heading2"/>
       </w:pPr>
       <w:r>
-        <w:t xml:space="preserve">Appendix C: supplementary analyses (bilinguals)</w:t>
+        <w:t xml:space="preserve">Appendix C: Supplementary analyses (bilinguals)</w:t>
       </w:r>
     </w:p>
     <w:bookmarkStart w:id="77" w:name="tbl-bi"/>
@@ -10425,12 +10487,69 @@
     </w:tbl>
     <w:bookmarkEnd w:id="77"/>
     <w:p>
+      <w:pPr>
+        <w:pStyle w:val="CaptionedFigure"/>
+      </w:pPr>
+      <w:bookmarkStart w:id="81" w:name="fig-bilinguals-d-t"/>
+      <w:r>
+        <w:drawing>
+          <wp:inline>
+            <wp:extent cx="5943600" cy="2971800"/>
+            <wp:effectExtent b="0" l="0" r="0" t="0"/>
+            <wp:docPr descr="Figure 10: Posterior distribution comparing the short-lag stops, English /d/ and Spanish /t/. The white point represents the posterior mean ±95% HDI and the grey region represents the ROPE (±0.1)." title="" id="79" name="Picture"/>
+            <a:graphic>
+              <a:graphicData uri="http://schemas.openxmlformats.org/drawingml/2006/picture">
+                <pic:pic>
+                  <pic:nvPicPr>
+                    <pic:cNvPr descr="/Users/casillas/academia/research/in_progress/spanish_english_coronals/figs/bi_post_hoc_dt.pdf" id="80" name="Picture"/>
+                    <pic:cNvPicPr>
+                      <a:picLocks noChangeArrowheads="1" noChangeAspect="1"/>
+                    </pic:cNvPicPr>
+                  </pic:nvPicPr>
+                  <pic:blipFill>
+                    <a:blip r:embed="rId78"/>
+                    <a:stretch>
+                      <a:fillRect/>
+                    </a:stretch>
+                  </pic:blipFill>
+                  <pic:spPr bwMode="auto">
+                    <a:xfrm>
+                      <a:off x="0" y="0"/>
+                      <a:ext cx="5943600" cy="2971800"/>
+                    </a:xfrm>
+                    <a:prstGeom prst="rect">
+                      <a:avLst/>
+                    </a:prstGeom>
+                    <a:noFill/>
+                    <a:ln w="9525">
+                      <a:noFill/>
+                      <a:headEnd/>
+                      <a:tailEnd/>
+                    </a:ln>
+                  </pic:spPr>
+                </pic:pic>
+              </a:graphicData>
+            </a:graphic>
+          </wp:inline>
+        </w:drawing>
+      </w:r>
+      <w:bookmarkEnd w:id="81"/>
+    </w:p>
+    <w:p>
+      <w:pPr>
+        <w:pStyle w:val="ImageCaption"/>
+      </w:pPr>
+      <w:r>
+        <w:t xml:space="preserve">Figure 10: Posterior distribution comparing the short-lag stops, English /d/ and Spanish /t/. The white point represents the posterior mean ±95% HDI and the grey region represents the ROPE (±0.1).</w:t>
+      </w:r>
+    </w:p>
+    <w:p>
       <w:r>
         <w:br w:type="page"/>
       </w:r>
     </w:p>
-    <w:bookmarkEnd w:id="78"/>
-    <w:bookmarkStart w:id="80" w:name="X4ed28ac254a459bc2dacf748b6fbff35fa34930"/>
+    <w:bookmarkEnd w:id="82"/>
+    <w:bookmarkStart w:id="84" w:name="X4ed28ac254a459bc2dacf748b6fbff35fa34930"/>
     <w:p>
       <w:pPr>
         <w:pStyle w:val="Heading2"/>
@@ -10439,7 +10558,7 @@
         <w:t xml:space="preserve">Appendix D: Supplementary analyses (place of articulation)</w:t>
       </w:r>
     </w:p>
-    <w:bookmarkStart w:id="79" w:name="tbl-bi-poa"/>
+    <w:bookmarkStart w:id="83" w:name="tbl-bi-poa"/>
     <w:p>
       <w:pPr>
         <w:pStyle w:val="TableCaption"/>
@@ -13505,14 +13624,14 @@
         </w:tc>
       </w:tr>
     </w:tbl>
-    <w:bookmarkEnd w:id="79"/>
+    <w:bookmarkEnd w:id="83"/>
     <w:p>
       <w:r>
         <w:br w:type="page"/>
       </w:r>
     </w:p>
-    <w:bookmarkEnd w:id="80"/>
-    <w:bookmarkStart w:id="83" w:name="appendix-e-bayesian-data-analysis"/>
+    <w:bookmarkEnd w:id="84"/>
+    <w:bookmarkStart w:id="87" w:name="appendix-e-bayesian-data-analysis"/>
     <w:p>
       <w:pPr>
         <w:pStyle w:val="Heading2"/>
@@ -13605,7 +13724,7 @@
         <w:rPr>
           <w:rStyle w:val="FootnoteReference"/>
         </w:rPr>
-        <w:footnoteReference w:id="81"/>
+        <w:footnoteReference w:id="85"/>
       </w:r>
       <w:r>
         <w:t xml:space="preserve"> </w:t>
@@ -13618,7 +13737,7 @@
       <w:pPr>
         <w:pStyle w:val="BodyText"/>
       </w:pPr>
-      <w:bookmarkStart w:id="82" w:name="eq-rope"/>
+      <w:bookmarkStart w:id="86" w:name="eq-rope"/>
       <m:oMathPara>
         <m:oMathParaPr>
           <m:jc m:val="center"/>
@@ -13753,7 +13872,7 @@
           </m:d>
         </m:oMath>
       </m:oMathPara>
-      <w:bookmarkEnd w:id="82"/>
+      <w:bookmarkEnd w:id="86"/>
     </w:p>
     <w:p>
       <w:pPr>
@@ -13861,8 +13980,8 @@
         <w:br w:type="page"/>
       </w:r>
     </w:p>
-    <w:bookmarkEnd w:id="83"/>
-    <w:bookmarkStart w:id="86" w:name="appendix-f-reproducibility-information"/>
+    <w:bookmarkEnd w:id="87"/>
+    <w:bookmarkStart w:id="90" w:name="appendix-f-reproducibility-information"/>
     <w:p>
       <w:pPr>
         <w:pStyle w:val="Heading2"/>
@@ -13871,7 +13990,7 @@
         <w:t xml:space="preserve">Appendix F: Reproducibility information</w:t>
       </w:r>
     </w:p>
-    <w:bookmarkStart w:id="84" w:name="about-this-document"/>
+    <w:bookmarkStart w:id="88" w:name="about-this-document"/>
     <w:p>
       <w:pPr>
         <w:pStyle w:val="Heading3"/>
@@ -13885,7 +14004,7 @@
         <w:pStyle w:val="FirstParagraph"/>
       </w:pPr>
       <w:r>
-        <w:t xml:space="preserve">This document was written in RMarkdown using</w:t>
+        <w:t xml:space="preserve">This document was written in Markdown using</w:t>
       </w:r>
       <w:r>
         <w:t xml:space="preserve"> </w:t>
@@ -13894,35 +14013,14 @@
         <w:rPr>
           <w:rStyle w:val="VerbatimChar"/>
         </w:rPr>
-        <w:t xml:space="preserve">papaja</w:t>
-      </w:r>
-      <w:r>
-        <w:t xml:space="preserve"> </w:t>
-      </w:r>
-      <w:r>
-        <w:t xml:space="preserve">(Aust &amp; Barth, 2018)</w:t>
-      </w:r>
-      <w:r>
-        <w:t xml:space="preserve"> </w:t>
-      </w:r>
-      <w:r>
-        <w:t xml:space="preserve">and serves as a project report for our research group.</w:t>
-      </w:r>
-      <w:r>
-        <w:t xml:space="preserve"> </w:t>
-      </w:r>
-      <w:r>
-        <w:t xml:space="preserve">The document is written as if it were the results section of a future manuscript.</w:t>
-      </w:r>
-      <w:r>
-        <w:t xml:space="preserve"> </w:t>
-      </w:r>
-      <w:r>
-        <w:t xml:space="preserve">This implies that it is written in a way that allows it to be copy and pasted into the actual manuscript once it is available.</w:t>
-      </w:r>
-    </w:p>
-    <w:bookmarkEnd w:id="84"/>
-    <w:bookmarkStart w:id="85" w:name="session-info"/>
+        <w:t xml:space="preserve">quarto</w:t>
+      </w:r>
+      <w:r>
+        <w:t xml:space="preserve">.</w:t>
+      </w:r>
+    </w:p>
+    <w:bookmarkEnd w:id="88"/>
+    <w:bookmarkStart w:id="89" w:name="session-info"/>
     <w:p>
       <w:pPr>
         <w:pStyle w:val="Heading3"/>
@@ -14049,52 +14147,7 @@
         <w:rPr>
           <w:rStyle w:val="VerbatimChar"/>
         </w:rPr>
-        <w:t xml:space="preserve">&gt;  abind                  1.4-5 2016-07-21</w:t>
-      </w:r>
-      <w:r>
-        <w:br/>
-      </w:r>
-      <w:r>
-        <w:rPr>
-          <w:rStyle w:val="VerbatimChar"/>
-        </w:rPr>
         <w:t xml:space="preserve">&gt;  academicWriteR         0.4.1 2021-06-05</w:t>
-      </w:r>
-      <w:r>
-        <w:br/>
-      </w:r>
-      <w:r>
-        <w:rPr>
-          <w:rStyle w:val="VerbatimChar"/>
-        </w:rPr>
-        <w:t xml:space="preserve">&gt;  arrayhelpers           1.1-0 2020-02-04</w:t>
-      </w:r>
-      <w:r>
-        <w:br/>
-      </w:r>
-      <w:r>
-        <w:rPr>
-          <w:rStyle w:val="VerbatimChar"/>
-        </w:rPr>
-        <w:t xml:space="preserve">&gt;  assertthat             0.2.1 2019-03-21</w:t>
-      </w:r>
-      <w:r>
-        <w:br/>
-      </w:r>
-      <w:r>
-        <w:rPr>
-          <w:rStyle w:val="VerbatimChar"/>
-        </w:rPr>
-        <w:t xml:space="preserve">&gt;  backports              1.4.1 2021-12-13</w:t>
-      </w:r>
-      <w:r>
-        <w:br/>
-      </w:r>
-      <w:r>
-        <w:rPr>
-          <w:rStyle w:val="VerbatimChar"/>
-        </w:rPr>
-        <w:t xml:space="preserve">&gt;  base64enc              0.1-3 2015-07-28</w:t>
       </w:r>
       <w:r>
         <w:br/>
@@ -14121,70 +14174,7 @@
         <w:rPr>
           <w:rStyle w:val="VerbatimChar"/>
         </w:rPr>
-        <w:t xml:space="preserve">&gt;  beeswarm               0.4.0 2021-06-01</w:t>
-      </w:r>
-      <w:r>
-        <w:br/>
-      </w:r>
-      <w:r>
-        <w:rPr>
-          <w:rStyle w:val="VerbatimChar"/>
-        </w:rPr>
-        <w:t xml:space="preserve">&gt;  bit                    4.0.4 2020-08-04</w:t>
-      </w:r>
-      <w:r>
-        <w:br/>
-      </w:r>
-      <w:r>
-        <w:rPr>
-          <w:rStyle w:val="VerbatimChar"/>
-        </w:rPr>
-        <w:t xml:space="preserve">&gt;  bit64                  4.0.5 2020-08-30</w:t>
-      </w:r>
-      <w:r>
-        <w:br/>
-      </w:r>
-      <w:r>
-        <w:rPr>
-          <w:rStyle w:val="VerbatimChar"/>
-        </w:rPr>
-        <w:t xml:space="preserve">&gt;  boot                  1.3-28 2021-05-03</w:t>
-      </w:r>
-      <w:r>
-        <w:br/>
-      </w:r>
-      <w:r>
-        <w:rPr>
-          <w:rStyle w:val="VerbatimChar"/>
-        </w:rPr>
-        <w:t xml:space="preserve">&gt;  bridgesampling         1.1-2 2021-04-16</w:t>
-      </w:r>
-      <w:r>
-        <w:br/>
-      </w:r>
-      <w:r>
-        <w:rPr>
-          <w:rStyle w:val="VerbatimChar"/>
-        </w:rPr>
-        <w:t xml:space="preserve">&gt;  brio                   1.1.3 2021-11-30</w:t>
-      </w:r>
-      <w:r>
-        <w:br/>
-      </w:r>
-      <w:r>
-        <w:rPr>
-          <w:rStyle w:val="VerbatimChar"/>
-        </w:rPr>
         <w:t xml:space="preserve">&gt;  brms                  2.16.3 2021-11-22</w:t>
-      </w:r>
-      <w:r>
-        <w:br/>
-      </w:r>
-      <w:r>
-        <w:rPr>
-          <w:rStyle w:val="VerbatimChar"/>
-        </w:rPr>
-        <w:t xml:space="preserve">&gt;  Brobdingnag            1.2-7 2022-02-03</w:t>
       </w:r>
       <w:r>
         <w:br/>
@@ -14202,250 +14192,7 @@
         <w:rPr>
           <w:rStyle w:val="VerbatimChar"/>
         </w:rPr>
-        <w:t xml:space="preserve">&gt;  cachem                 1.0.6 2021-08-19</w:t>
-      </w:r>
-      <w:r>
-        <w:br/>
-      </w:r>
-      <w:r>
-        <w:rPr>
-          <w:rStyle w:val="VerbatimChar"/>
-        </w:rPr>
-        <w:t xml:space="preserve">&gt;  callr                  3.7.0 2021-04-20</w:t>
-      </w:r>
-      <w:r>
-        <w:br/>
-      </w:r>
-      <w:r>
-        <w:rPr>
-          <w:rStyle w:val="VerbatimChar"/>
-        </w:rPr>
-        <w:t xml:space="preserve">&gt;  checkmate              2.0.0 2020-02-06</w:t>
-      </w:r>
-      <w:r>
-        <w:br/>
-      </w:r>
-      <w:r>
-        <w:rPr>
-          <w:rStyle w:val="VerbatimChar"/>
-        </w:rPr>
-        <w:t xml:space="preserve">&gt;  cli                    3.2.0 2022-02-14</w:t>
-      </w:r>
-      <w:r>
-        <w:br/>
-      </w:r>
-      <w:r>
-        <w:rPr>
-          <w:rStyle w:val="VerbatimChar"/>
-        </w:rPr>
-        <w:t xml:space="preserve">&gt;  coda                  0.19-4 2020-09-30</w:t>
-      </w:r>
-      <w:r>
-        <w:br/>
-      </w:r>
-      <w:r>
-        <w:rPr>
-          <w:rStyle w:val="VerbatimChar"/>
-        </w:rPr>
-        <w:t xml:space="preserve">&gt;  codetools             0.2-18 2020-11-04</w:t>
-      </w:r>
-      <w:r>
-        <w:br/>
-      </w:r>
-      <w:r>
-        <w:rPr>
-          <w:rStyle w:val="VerbatimChar"/>
-        </w:rPr>
-        <w:t xml:space="preserve">&gt;  colorspace             2.0-3 2022-02-21</w:t>
-      </w:r>
-      <w:r>
-        <w:br/>
-      </w:r>
-      <w:r>
-        <w:rPr>
-          <w:rStyle w:val="VerbatimChar"/>
-        </w:rPr>
-        <w:t xml:space="preserve">&gt;  colourpicker           1.1.1 2021-10-04</w:t>
-      </w:r>
-      <w:r>
-        <w:br/>
-      </w:r>
-      <w:r>
-        <w:rPr>
-          <w:rStyle w:val="VerbatimChar"/>
-        </w:rPr>
-        <w:t xml:space="preserve">&gt;  crayon                 1.5.0 2022-02-14</w:t>
-      </w:r>
-      <w:r>
-        <w:br/>
-      </w:r>
-      <w:r>
-        <w:rPr>
-          <w:rStyle w:val="VerbatimChar"/>
-        </w:rPr>
-        <w:t xml:space="preserve">&gt;  crosstalk              1.2.0 2021-11-04</w:t>
-      </w:r>
-      <w:r>
-        <w:br/>
-      </w:r>
-      <w:r>
-        <w:rPr>
-          <w:rStyle w:val="VerbatimChar"/>
-        </w:rPr>
-        <w:t xml:space="preserve">&gt;  curl                   4.3.2 2021-06-23</w:t>
-      </w:r>
-      <w:r>
-        <w:br/>
-      </w:r>
-      <w:r>
-        <w:rPr>
-          <w:rStyle w:val="VerbatimChar"/>
-        </w:rPr>
-        <w:t xml:space="preserve">&gt;  data.table            1.14.2 2021-09-27</w:t>
-      </w:r>
-      <w:r>
-        <w:br/>
-      </w:r>
-      <w:r>
-        <w:rPr>
-          <w:rStyle w:val="VerbatimChar"/>
-        </w:rPr>
-        <w:t xml:space="preserve">&gt;  datawizard             0.3.0 2022-03-03</w:t>
-      </w:r>
-      <w:r>
-        <w:br/>
-      </w:r>
-      <w:r>
-        <w:rPr>
-          <w:rStyle w:val="VerbatimChar"/>
-        </w:rPr>
-        <w:t xml:space="preserve">&gt;  DBI                    1.1.2 2021-12-20</w:t>
-      </w:r>
-      <w:r>
-        <w:br/>
-      </w:r>
-      <w:r>
-        <w:rPr>
-          <w:rStyle w:val="VerbatimChar"/>
-        </w:rPr>
-        <w:t xml:space="preserve">&gt;  desc                   1.4.1 2022-03-06</w:t>
-      </w:r>
-      <w:r>
-        <w:br/>
-      </w:r>
-      <w:r>
-        <w:rPr>
-          <w:rStyle w:val="VerbatimChar"/>
-        </w:rPr>
-        <w:t xml:space="preserve">&gt;  devtools               2.4.3 2021-11-30</w:t>
-      </w:r>
-      <w:r>
-        <w:br/>
-      </w:r>
-      <w:r>
-        <w:rPr>
-          <w:rStyle w:val="VerbatimChar"/>
-        </w:rPr>
-        <w:t xml:space="preserve">&gt;  digest                0.6.29 2021-12-01</w:t>
-      </w:r>
-      <w:r>
-        <w:br/>
-      </w:r>
-      <w:r>
-        <w:rPr>
-          <w:rStyle w:val="VerbatimChar"/>
-        </w:rPr>
-        <w:t xml:space="preserve">&gt;  distributional         0.3.0 2022-01-05</w:t>
-      </w:r>
-      <w:r>
-        <w:br/>
-      </w:r>
-      <w:r>
-        <w:rPr>
-          <w:rStyle w:val="VerbatimChar"/>
-        </w:rPr>
         <w:t xml:space="preserve">&gt;  dplyr                  1.0.8 2022-02-08</w:t>
-      </w:r>
-      <w:r>
-        <w:br/>
-      </w:r>
-      <w:r>
-        <w:rPr>
-          <w:rStyle w:val="VerbatimChar"/>
-        </w:rPr>
-        <w:t xml:space="preserve">&gt;  DT                      0.21 2022-02-26</w:t>
-      </w:r>
-      <w:r>
-        <w:br/>
-      </w:r>
-      <w:r>
-        <w:rPr>
-          <w:rStyle w:val="VerbatimChar"/>
-        </w:rPr>
-        <w:t xml:space="preserve">&gt;  dygraphs             1.1.1.6 2018-07-11</w:t>
-      </w:r>
-      <w:r>
-        <w:br/>
-      </w:r>
-      <w:r>
-        <w:rPr>
-          <w:rStyle w:val="VerbatimChar"/>
-        </w:rPr>
-        <w:t xml:space="preserve">&gt;  ellipsis               0.3.2 2021-04-29</w:t>
-      </w:r>
-      <w:r>
-        <w:br/>
-      </w:r>
-      <w:r>
-        <w:rPr>
-          <w:rStyle w:val="VerbatimChar"/>
-        </w:rPr>
-        <w:t xml:space="preserve">&gt;  emmeans                1.7.2 2022-01-04</w:t>
-      </w:r>
-      <w:r>
-        <w:br/>
-      </w:r>
-      <w:r>
-        <w:rPr>
-          <w:rStyle w:val="VerbatimChar"/>
-        </w:rPr>
-        <w:t xml:space="preserve">&gt;  estimability             1.3 2018-02-11</w:t>
-      </w:r>
-      <w:r>
-        <w:br/>
-      </w:r>
-      <w:r>
-        <w:rPr>
-          <w:rStyle w:val="VerbatimChar"/>
-        </w:rPr>
-        <w:t xml:space="preserve">&gt;  evaluate                0.15 2022-02-18</w:t>
-      </w:r>
-      <w:r>
-        <w:br/>
-      </w:r>
-      <w:r>
-        <w:rPr>
-          <w:rStyle w:val="VerbatimChar"/>
-        </w:rPr>
-        <w:t xml:space="preserve">&gt;  fansi                  1.0.2 2022-01-14</w:t>
-      </w:r>
-      <w:r>
-        <w:br/>
-      </w:r>
-      <w:r>
-        <w:rPr>
-          <w:rStyle w:val="VerbatimChar"/>
-        </w:rPr>
-        <w:t xml:space="preserve">&gt;  farver                 2.1.0 2021-02-28</w:t>
-      </w:r>
-      <w:r>
-        <w:br/>
-      </w:r>
-      <w:r>
-        <w:rPr>
-          <w:rStyle w:val="VerbatimChar"/>
-        </w:rPr>
-        <w:t xml:space="preserve">&gt;  fastmap                1.1.0 2021-01-25</w:t>
       </w:r>
       <w:r>
         <w:br/>
@@ -14472,43 +14219,7 @@
         <w:rPr>
           <w:rStyle w:val="VerbatimChar"/>
         </w:rPr>
-        <w:t xml:space="preserve">&gt;  fs                     1.5.2 2021-12-08</w:t>
-      </w:r>
-      <w:r>
-        <w:br/>
-      </w:r>
-      <w:r>
-        <w:rPr>
-          <w:rStyle w:val="VerbatimChar"/>
-        </w:rPr>
         <w:t xml:space="preserve">&gt;  future                1.24.0 2022-02-19</w:t>
-      </w:r>
-      <w:r>
-        <w:br/>
-      </w:r>
-      <w:r>
-        <w:rPr>
-          <w:rStyle w:val="VerbatimChar"/>
-        </w:rPr>
-        <w:t xml:space="preserve">&gt;  gamm4                  0.2-6 2020-04-03</w:t>
-      </w:r>
-      <w:r>
-        <w:br/>
-      </w:r>
-      <w:r>
-        <w:rPr>
-          <w:rStyle w:val="VerbatimChar"/>
-        </w:rPr>
-        <w:t xml:space="preserve">&gt;  gdtools                0.2.4 2022-02-14</w:t>
-      </w:r>
-      <w:r>
-        <w:br/>
-      </w:r>
-      <w:r>
-        <w:rPr>
-          <w:rStyle w:val="VerbatimChar"/>
-        </w:rPr>
-        <w:t xml:space="preserve">&gt;  generics               0.1.2 2022-01-31</w:t>
       </w:r>
       <w:r>
         <w:br/>
@@ -14526,16 +14237,7 @@
         <w:rPr>
           <w:rStyle w:val="VerbatimChar"/>
         </w:rPr>
-        <w:t xml:space="preserve">&gt;  ggdist                 3.1.1 2022-02-27</w:t>
-      </w:r>
-      <w:r>
-        <w:br/>
-      </w:r>
-      <w:r>
-        <w:rPr>
-          <w:rStyle w:val="VerbatimChar"/>
-        </w:rPr>
-        <w:t xml:space="preserve">&gt;  ggExtra                  0.9 2019-08-27</w:t>
+        <w:t xml:space="preserve">&gt;  ggExtra               0.10.0 2022-03-23</w:t>
       </w:r>
       <w:r>
         <w:br/>
@@ -14553,25 +14255,7 @@
         <w:rPr>
           <w:rStyle w:val="VerbatimChar"/>
         </w:rPr>
-        <w:t xml:space="preserve">&gt;  ggridges               0.5.3 2021-01-08</w:t>
-      </w:r>
-      <w:r>
-        <w:br/>
-      </w:r>
-      <w:r>
-        <w:rPr>
-          <w:rStyle w:val="VerbatimChar"/>
-        </w:rPr>
         <w:t xml:space="preserve">&gt;  ggstance               0.3.5 2020-12-17</w:t>
-      </w:r>
-      <w:r>
-        <w:br/>
-      </w:r>
-      <w:r>
-        <w:rPr>
-          <w:rStyle w:val="VerbatimChar"/>
-        </w:rPr>
-        <w:t xml:space="preserve">&gt;  globals               0.14.0 2020-11-22</w:t>
       </w:r>
       <w:r>
         <w:br/>
@@ -14589,7 +14273,7 @@
         <w:rPr>
           <w:rStyle w:val="VerbatimChar"/>
         </w:rPr>
-        <w:t xml:space="preserve">&gt;  gridExtra                2.3 2017-09-09</w:t>
+        <w:t xml:space="preserve">&gt;  here                   1.0.1 2020-12-13</w:t>
       </w:r>
       <w:r>
         <w:br/>
@@ -14598,259 +14282,7 @@
         <w:rPr>
           <w:rStyle w:val="VerbatimChar"/>
         </w:rPr>
-        <w:t xml:space="preserve">&gt;  gtable                 0.3.0 2019-03-25</w:t>
-      </w:r>
-      <w:r>
-        <w:br/>
-      </w:r>
-      <w:r>
-        <w:rPr>
-          <w:rStyle w:val="VerbatimChar"/>
-        </w:rPr>
-        <w:t xml:space="preserve">&gt;  gtools                 3.9.2 2021-06-06</w:t>
-      </w:r>
-      <w:r>
-        <w:br/>
-      </w:r>
-      <w:r>
-        <w:rPr>
-          <w:rStyle w:val="VerbatimChar"/>
-        </w:rPr>
-        <w:t xml:space="preserve">&gt;  here                   1.0.1 2020-12-13</w:t>
-      </w:r>
-      <w:r>
-        <w:br/>
-      </w:r>
-      <w:r>
-        <w:rPr>
-          <w:rStyle w:val="VerbatimChar"/>
-        </w:rPr>
-        <w:t xml:space="preserve">&gt;  highr                    0.9 2021-04-16</w:t>
-      </w:r>
-      <w:r>
-        <w:br/>
-      </w:r>
-      <w:r>
-        <w:rPr>
-          <w:rStyle w:val="VerbatimChar"/>
-        </w:rPr>
-        <w:t xml:space="preserve">&gt;  hms                    1.1.1 2021-09-26</w:t>
-      </w:r>
-      <w:r>
-        <w:br/>
-      </w:r>
-      <w:r>
-        <w:rPr>
-          <w:rStyle w:val="VerbatimChar"/>
-        </w:rPr>
-        <w:t xml:space="preserve">&gt;  htmltools              0.5.2 2021-08-25</w:t>
-      </w:r>
-      <w:r>
-        <w:br/>
-      </w:r>
-      <w:r>
-        <w:rPr>
-          <w:rStyle w:val="VerbatimChar"/>
-        </w:rPr>
-        <w:t xml:space="preserve">&gt;  htmlwidgets            1.5.4 2021-09-08</w:t>
-      </w:r>
-      <w:r>
-        <w:br/>
-      </w:r>
-      <w:r>
-        <w:rPr>
-          <w:rStyle w:val="VerbatimChar"/>
-        </w:rPr>
-        <w:t xml:space="preserve">&gt;  httpuv                 1.6.5 2022-01-05</w:t>
-      </w:r>
-      <w:r>
-        <w:br/>
-      </w:r>
-      <w:r>
-        <w:rPr>
-          <w:rStyle w:val="VerbatimChar"/>
-        </w:rPr>
-        <w:t xml:space="preserve">&gt;  igraph                1.2.11 2022-01-04</w:t>
-      </w:r>
-      <w:r>
-        <w:br/>
-      </w:r>
-      <w:r>
-        <w:rPr>
-          <w:rStyle w:val="VerbatimChar"/>
-        </w:rPr>
-        <w:t xml:space="preserve">&gt;  inline                0.3.19 2021-05-31</w:t>
-      </w:r>
-      <w:r>
-        <w:br/>
-      </w:r>
-      <w:r>
-        <w:rPr>
-          <w:rStyle w:val="VerbatimChar"/>
-        </w:rPr>
-        <w:t xml:space="preserve">&gt;  insight               0.16.0 2022-02-17</w:t>
-      </w:r>
-      <w:r>
-        <w:br/>
-      </w:r>
-      <w:r>
-        <w:rPr>
-          <w:rStyle w:val="VerbatimChar"/>
-        </w:rPr>
-        <w:t xml:space="preserve">&gt;  jsonlite               1.8.0 2022-02-22</w:t>
-      </w:r>
-      <w:r>
-        <w:br/>
-      </w:r>
-      <w:r>
-        <w:rPr>
-          <w:rStyle w:val="VerbatimChar"/>
-        </w:rPr>
-        <w:t xml:space="preserve">&gt;  knitr                   1.37 2021-12-16</w:t>
-      </w:r>
-      <w:r>
-        <w:br/>
-      </w:r>
-      <w:r>
-        <w:rPr>
-          <w:rStyle w:val="VerbatimChar"/>
-        </w:rPr>
-        <w:t xml:space="preserve">&gt;  later                  1.3.0 2021-08-18</w:t>
-      </w:r>
-      <w:r>
-        <w:br/>
-      </w:r>
-      <w:r>
-        <w:rPr>
-          <w:rStyle w:val="VerbatimChar"/>
-        </w:rPr>
-        <w:t xml:space="preserve">&gt;  lattice              0.20-45 2021-09-22</w:t>
-      </w:r>
-      <w:r>
-        <w:br/>
-      </w:r>
-      <w:r>
-        <w:rPr>
-          <w:rStyle w:val="VerbatimChar"/>
-        </w:rPr>
-        <w:t xml:space="preserve">&gt;  lifecycle              1.0.1 2021-09-24</w:t>
-      </w:r>
-      <w:r>
-        <w:br/>
-      </w:r>
-      <w:r>
-        <w:rPr>
-          <w:rStyle w:val="VerbatimChar"/>
-        </w:rPr>
-        <w:t xml:space="preserve">&gt;  listenv                0.8.0 2019-12-05</w:t>
-      </w:r>
-      <w:r>
-        <w:br/>
-      </w:r>
-      <w:r>
-        <w:rPr>
-          <w:rStyle w:val="VerbatimChar"/>
-        </w:rPr>
-        <w:t xml:space="preserve">&gt;  lme4                  1.1-28 2022-02-05</w:t>
-      </w:r>
-      <w:r>
-        <w:br/>
-      </w:r>
-      <w:r>
-        <w:rPr>
-          <w:rStyle w:val="VerbatimChar"/>
-        </w:rPr>
-        <w:t xml:space="preserve">&gt;  loo                    2.4.1 2020-12-09</w:t>
-      </w:r>
-      <w:r>
-        <w:br/>
-      </w:r>
-      <w:r>
-        <w:rPr>
-          <w:rStyle w:val="VerbatimChar"/>
-        </w:rPr>
-        <w:t xml:space="preserve">&gt;  magrittr               2.0.2 2022-01-26</w:t>
-      </w:r>
-      <w:r>
-        <w:br/>
-      </w:r>
-      <w:r>
-        <w:rPr>
-          <w:rStyle w:val="VerbatimChar"/>
-        </w:rPr>
-        <w:t xml:space="preserve">&gt;  markdown                 1.1 2019-08-07</w:t>
-      </w:r>
-      <w:r>
-        <w:br/>
-      </w:r>
-      <w:r>
-        <w:rPr>
-          <w:rStyle w:val="VerbatimChar"/>
-        </w:rPr>
-        <w:t xml:space="preserve">&gt;  MASS                  7.3-55 2022-01-16</w:t>
-      </w:r>
-      <w:r>
-        <w:br/>
-      </w:r>
-      <w:r>
-        <w:rPr>
-          <w:rStyle w:val="VerbatimChar"/>
-        </w:rPr>
-        <w:t xml:space="preserve">&gt;  Matrix                 1.4-0 2021-12-08</w:t>
-      </w:r>
-      <w:r>
-        <w:br/>
-      </w:r>
-      <w:r>
-        <w:rPr>
-          <w:rStyle w:val="VerbatimChar"/>
-        </w:rPr>
-        <w:t xml:space="preserve">&gt;  matrixStats           0.61.0 2021-09-17</w:t>
-      </w:r>
-      <w:r>
-        <w:br/>
-      </w:r>
-      <w:r>
-        <w:rPr>
-          <w:rStyle w:val="VerbatimChar"/>
-        </w:rPr>
-        <w:t xml:space="preserve">&gt;  memoise                2.0.1 2021-11-26</w:t>
-      </w:r>
-      <w:r>
-        <w:br/>
-      </w:r>
-      <w:r>
-        <w:rPr>
-          <w:rStyle w:val="VerbatimChar"/>
-        </w:rPr>
-        <w:t xml:space="preserve">&gt;  mgcv                  1.8-39 2022-02-24</w:t>
-      </w:r>
-      <w:r>
-        <w:br/>
-      </w:r>
-      <w:r>
-        <w:rPr>
-          <w:rStyle w:val="VerbatimChar"/>
-        </w:rPr>
-        <w:t xml:space="preserve">&gt;  mime                    0.12 2021-09-28</w:t>
-      </w:r>
-      <w:r>
-        <w:br/>
-      </w:r>
-      <w:r>
-        <w:rPr>
-          <w:rStyle w:val="VerbatimChar"/>
-        </w:rPr>
-        <w:t xml:space="preserve">&gt;  miniUI               0.1.1.1 2018-05-18</w:t>
-      </w:r>
-      <w:r>
-        <w:br/>
-      </w:r>
-      <w:r>
-        <w:rPr>
-          <w:rStyle w:val="VerbatimChar"/>
-        </w:rPr>
-        <w:t xml:space="preserve">&gt;  minqa                  1.2.4 2014-10-09</w:t>
+        <w:t xml:space="preserve">&gt;  knitr                   1.38 2022-03-25</w:t>
       </w:r>
       <w:r>
         <w:br/>
@@ -14868,7 +14300,7 @@
         <w:rPr>
           <w:rStyle w:val="VerbatimChar"/>
         </w:rPr>
-        <w:t xml:space="preserve">&gt;  munsell                0.5.0 2018-06-12</w:t>
+        <w:t xml:space="preserve">&gt;  purrr                  0.3.4 2020-04-17</w:t>
       </w:r>
       <w:r>
         <w:br/>
@@ -14877,178 +14309,7 @@
         <w:rPr>
           <w:rStyle w:val="VerbatimChar"/>
         </w:rPr>
-        <w:t xml:space="preserve">&gt;  mvtnorm                1.1-3 2021-10-08</w:t>
-      </w:r>
-      <w:r>
-        <w:br/>
-      </w:r>
-      <w:r>
-        <w:rPr>
-          <w:rStyle w:val="VerbatimChar"/>
-        </w:rPr>
-        <w:t xml:space="preserve">&gt;  nlme                 3.1-155 2022-01-16</w:t>
-      </w:r>
-      <w:r>
-        <w:br/>
-      </w:r>
-      <w:r>
-        <w:rPr>
-          <w:rStyle w:val="VerbatimChar"/>
-        </w:rPr>
-        <w:t xml:space="preserve">&gt;  nloptr                 2.0.0 2022-01-26</w:t>
-      </w:r>
-      <w:r>
-        <w:br/>
-      </w:r>
-      <w:r>
-        <w:rPr>
-          <w:rStyle w:val="VerbatimChar"/>
-        </w:rPr>
-        <w:t xml:space="preserve">&gt;  officer                0.4.1 2021-11-14</w:t>
-      </w:r>
-      <w:r>
-        <w:br/>
-      </w:r>
-      <w:r>
-        <w:rPr>
-          <w:rStyle w:val="VerbatimChar"/>
-        </w:rPr>
-        <w:t xml:space="preserve">&gt;  parallelly            1.30.0 2021-12-17</w:t>
-      </w:r>
-      <w:r>
-        <w:br/>
-      </w:r>
-      <w:r>
-        <w:rPr>
-          <w:rStyle w:val="VerbatimChar"/>
-        </w:rPr>
-        <w:t xml:space="preserve">&gt;  pillar                 1.7.0 2022-02-01</w:t>
-      </w:r>
-      <w:r>
-        <w:br/>
-      </w:r>
-      <w:r>
-        <w:rPr>
-          <w:rStyle w:val="VerbatimChar"/>
-        </w:rPr>
-        <w:t xml:space="preserve">&gt;  pkgbuild               1.3.1 2021-12-20</w:t>
-      </w:r>
-      <w:r>
-        <w:br/>
-      </w:r>
-      <w:r>
-        <w:rPr>
-          <w:rStyle w:val="VerbatimChar"/>
-        </w:rPr>
-        <w:t xml:space="preserve">&gt;  pkgconfig              2.0.3 2019-09-22</w:t>
-      </w:r>
-      <w:r>
-        <w:br/>
-      </w:r>
-      <w:r>
-        <w:rPr>
-          <w:rStyle w:val="VerbatimChar"/>
-        </w:rPr>
-        <w:t xml:space="preserve">&gt;  pkgload                1.2.4 2021-11-30</w:t>
-      </w:r>
-      <w:r>
-        <w:br/>
-      </w:r>
-      <w:r>
-        <w:rPr>
-          <w:rStyle w:val="VerbatimChar"/>
-        </w:rPr>
-        <w:t xml:space="preserve">&gt;  plyr                   1.8.6 2020-03-03</w:t>
-      </w:r>
-      <w:r>
-        <w:br/>
-      </w:r>
-      <w:r>
-        <w:rPr>
-          <w:rStyle w:val="VerbatimChar"/>
-        </w:rPr>
-        <w:t xml:space="preserve">&gt;  posterior              1.2.1 2022-03-07</w:t>
-      </w:r>
-      <w:r>
-        <w:br/>
-      </w:r>
-      <w:r>
-        <w:rPr>
-          <w:rStyle w:val="VerbatimChar"/>
-        </w:rPr>
-        <w:t xml:space="preserve">&gt;  prettyunits            1.1.1 2020-01-24</w:t>
-      </w:r>
-      <w:r>
-        <w:br/>
-      </w:r>
-      <w:r>
-        <w:rPr>
-          <w:rStyle w:val="VerbatimChar"/>
-        </w:rPr>
-        <w:t xml:space="preserve">&gt;  processx               3.5.2 2021-04-30</w:t>
-      </w:r>
-      <w:r>
-        <w:br/>
-      </w:r>
-      <w:r>
-        <w:rPr>
-          <w:rStyle w:val="VerbatimChar"/>
-        </w:rPr>
-        <w:t xml:space="preserve">&gt;  projpred               2.0.2 2020-10-28</w:t>
-      </w:r>
-      <w:r>
-        <w:br/>
-      </w:r>
-      <w:r>
-        <w:rPr>
-          <w:rStyle w:val="VerbatimChar"/>
-        </w:rPr>
-        <w:t xml:space="preserve">&gt;  promises             1.2.0.1 2021-02-11</w:t>
-      </w:r>
-      <w:r>
-        <w:br/>
-      </w:r>
-      <w:r>
-        <w:rPr>
-          <w:rStyle w:val="VerbatimChar"/>
-        </w:rPr>
-        <w:t xml:space="preserve">&gt;  ps                     1.6.0 2021-02-28</w:t>
-      </w:r>
-      <w:r>
-        <w:br/>
-      </w:r>
-      <w:r>
-        <w:rPr>
-          <w:rStyle w:val="VerbatimChar"/>
-        </w:rPr>
-        <w:t xml:space="preserve">&gt;  purrr                  0.3.4 2020-04-17</w:t>
-      </w:r>
-      <w:r>
-        <w:br/>
-      </w:r>
-      <w:r>
-        <w:rPr>
-          <w:rStyle w:val="VerbatimChar"/>
-        </w:rPr>
-        <w:t xml:space="preserve">&gt;  R6                     2.5.1 2021-08-19</w:t>
-      </w:r>
-      <w:r>
-        <w:br/>
-      </w:r>
-      <w:r>
-        <w:rPr>
-          <w:rStyle w:val="VerbatimChar"/>
-        </w:rPr>
-        <w:t xml:space="preserve">&gt;  Rcpp                 1.0.8.2 2022-03-11</w:t>
-      </w:r>
-      <w:r>
-        <w:br/>
-      </w:r>
-      <w:r>
-        <w:rPr>
-          <w:rStyle w:val="VerbatimChar"/>
-        </w:rPr>
-        <w:t xml:space="preserve">&gt;  RcppParallel           5.1.5 2022-01-05</w:t>
+        <w:t xml:space="preserve">&gt;  Rcpp                 1.0.8.3 2022-03-17</w:t>
       </w:r>
       <w:r>
         <w:br/>
@@ -15066,205 +14327,7 @@
         <w:rPr>
           <w:rStyle w:val="VerbatimChar"/>
         </w:rPr>
-        <w:t xml:space="preserve">&gt;  remotes                2.4.2 2021-11-30</w:t>
-      </w:r>
-      <w:r>
-        <w:br/>
-      </w:r>
-      <w:r>
-        <w:rPr>
-          <w:rStyle w:val="VerbatimChar"/>
-        </w:rPr>
-        <w:t xml:space="preserve">&gt;  reshape2               1.4.4 2020-04-09</w:t>
-      </w:r>
-      <w:r>
-        <w:br/>
-      </w:r>
-      <w:r>
-        <w:rPr>
-          <w:rStyle w:val="VerbatimChar"/>
-        </w:rPr>
-        <w:t xml:space="preserve">&gt;  rlang                  1.0.2 2022-03-04</w:t>
-      </w:r>
-      <w:r>
-        <w:br/>
-      </w:r>
-      <w:r>
-        <w:rPr>
-          <w:rStyle w:val="VerbatimChar"/>
-        </w:rPr>
-        <w:t xml:space="preserve">&gt;  rmarkdown               2.13 2022-03-10</w:t>
-      </w:r>
-      <w:r>
-        <w:br/>
-      </w:r>
-      <w:r>
-        <w:rPr>
-          <w:rStyle w:val="VerbatimChar"/>
-        </w:rPr>
-        <w:t xml:space="preserve">&gt;  rprojroot              2.0.2 2020-11-15</w:t>
-      </w:r>
-      <w:r>
-        <w:br/>
-      </w:r>
-      <w:r>
-        <w:rPr>
-          <w:rStyle w:val="VerbatimChar"/>
-        </w:rPr>
-        <w:t xml:space="preserve">&gt;  rstan                 2.26.4 2021-10-18</w:t>
-      </w:r>
-      <w:r>
-        <w:br/>
-      </w:r>
-      <w:r>
-        <w:rPr>
-          <w:rStyle w:val="VerbatimChar"/>
-        </w:rPr>
-        <w:t xml:space="preserve">&gt;  rstantools             2.1.1 2020-07-06</w:t>
-      </w:r>
-      <w:r>
-        <w:br/>
-      </w:r>
-      <w:r>
-        <w:rPr>
-          <w:rStyle w:val="VerbatimChar"/>
-        </w:rPr>
-        <w:t xml:space="preserve">&gt;  rstudioapi              0.13 2020-11-12</w:t>
-      </w:r>
-      <w:r>
-        <w:br/>
-      </w:r>
-      <w:r>
-        <w:rPr>
-          <w:rStyle w:val="VerbatimChar"/>
-        </w:rPr>
-        <w:t xml:space="preserve">&gt;  scales                 1.1.1 2020-05-11</w:t>
-      </w:r>
-      <w:r>
-        <w:br/>
-      </w:r>
-      <w:r>
-        <w:rPr>
-          <w:rStyle w:val="VerbatimChar"/>
-        </w:rPr>
-        <w:t xml:space="preserve">&gt;  sessioninfo            1.2.2 2021-12-06</w:t>
-      </w:r>
-      <w:r>
-        <w:br/>
-      </w:r>
-      <w:r>
-        <w:rPr>
-          <w:rStyle w:val="VerbatimChar"/>
-        </w:rPr>
-        <w:t xml:space="preserve">&gt;  shiny                  1.7.1 2021-10-02</w:t>
-      </w:r>
-      <w:r>
-        <w:br/>
-      </w:r>
-      <w:r>
-        <w:rPr>
-          <w:rStyle w:val="VerbatimChar"/>
-        </w:rPr>
-        <w:t xml:space="preserve">&gt;  shinyjs                2.1.0 2021-12-23</w:t>
-      </w:r>
-      <w:r>
-        <w:br/>
-      </w:r>
-      <w:r>
-        <w:rPr>
-          <w:rStyle w:val="VerbatimChar"/>
-        </w:rPr>
-        <w:t xml:space="preserve">&gt;  shinystan              2.6.0 2022-03-03</w:t>
-      </w:r>
-      <w:r>
-        <w:br/>
-      </w:r>
-      <w:r>
-        <w:rPr>
-          <w:rStyle w:val="VerbatimChar"/>
-        </w:rPr>
-        <w:t xml:space="preserve">&gt;  shinythemes            1.2.0 2021-01-25</w:t>
-      </w:r>
-      <w:r>
-        <w:br/>
-      </w:r>
-      <w:r>
-        <w:rPr>
-          <w:rStyle w:val="VerbatimChar"/>
-        </w:rPr>
-        <w:t xml:space="preserve">&gt;  StanHeaders           2.26.4 2021-10-18</w:t>
-      </w:r>
-      <w:r>
-        <w:br/>
-      </w:r>
-      <w:r>
-        <w:rPr>
-          <w:rStyle w:val="VerbatimChar"/>
-        </w:rPr>
-        <w:t xml:space="preserve">&gt;  stringi                1.7.6 2021-11-29</w:t>
-      </w:r>
-      <w:r>
-        <w:br/>
-      </w:r>
-      <w:r>
-        <w:rPr>
-          <w:rStyle w:val="VerbatimChar"/>
-        </w:rPr>
         <w:t xml:space="preserve">&gt;  stringr                1.4.0 2019-02-10</w:t>
-      </w:r>
-      <w:r>
-        <w:br/>
-      </w:r>
-      <w:r>
-        <w:rPr>
-          <w:rStyle w:val="VerbatimChar"/>
-        </w:rPr>
-        <w:t xml:space="preserve">&gt;  svUnit                 1.0.6 2021-04-19</w:t>
-      </w:r>
-      <w:r>
-        <w:br/>
-      </w:r>
-      <w:r>
-        <w:rPr>
-          <w:rStyle w:val="VerbatimChar"/>
-        </w:rPr>
-        <w:t xml:space="preserve">&gt;  systemfonts            1.0.4 2022-02-11</w:t>
-      </w:r>
-      <w:r>
-        <w:br/>
-      </w:r>
-      <w:r>
-        <w:rPr>
-          <w:rStyle w:val="VerbatimChar"/>
-        </w:rPr>
-        <w:t xml:space="preserve">&gt;  tensorA               0.36.2 2020-11-19</w:t>
-      </w:r>
-      <w:r>
-        <w:br/>
-      </w:r>
-      <w:r>
-        <w:rPr>
-          <w:rStyle w:val="VerbatimChar"/>
-        </w:rPr>
-        <w:t xml:space="preserve">&gt;  testthat               3.1.2 2022-01-20</w:t>
-      </w:r>
-      <w:r>
-        <w:br/>
-      </w:r>
-      <w:r>
-        <w:rPr>
-          <w:rStyle w:val="VerbatimChar"/>
-        </w:rPr>
-        <w:t xml:space="preserve">&gt;  threejs                0.3.3 2020-01-21</w:t>
-      </w:r>
-      <w:r>
-        <w:br/>
-      </w:r>
-      <w:r>
-        <w:rPr>
-          <w:rStyle w:val="VerbatimChar"/>
-        </w:rPr>
-        <w:t xml:space="preserve">&gt;  tibble                 3.1.6 2021-11-07</w:t>
       </w:r>
       <w:r>
         <w:br/>
@@ -15284,187 +14347,16 @@
         </w:rPr>
         <w:t xml:space="preserve">&gt;  tidyr                  1.2.0 2022-02-01</w:t>
       </w:r>
-      <w:r>
-        <w:br/>
-      </w:r>
-      <w:r>
-        <w:rPr>
-          <w:rStyle w:val="VerbatimChar"/>
-        </w:rPr>
-        <w:t xml:space="preserve">&gt;  tidyselect             1.1.2 2022-02-21</w:t>
-      </w:r>
-      <w:r>
-        <w:br/>
-      </w:r>
-      <w:r>
-        <w:rPr>
-          <w:rStyle w:val="VerbatimChar"/>
-        </w:rPr>
-        <w:t xml:space="preserve">&gt;  tzdb                   0.2.0 2021-10-27</w:t>
-      </w:r>
-      <w:r>
-        <w:br/>
-      </w:r>
-      <w:r>
-        <w:rPr>
-          <w:rStyle w:val="VerbatimChar"/>
-        </w:rPr>
-        <w:t xml:space="preserve">&gt;  usethis                2.1.5 2021-12-09</w:t>
-      </w:r>
-      <w:r>
-        <w:br/>
-      </w:r>
-      <w:r>
-        <w:rPr>
-          <w:rStyle w:val="VerbatimChar"/>
-        </w:rPr>
-        <w:t xml:space="preserve">&gt;  utf8                   1.2.2 2021-07-24</w:t>
-      </w:r>
-      <w:r>
-        <w:br/>
-      </w:r>
-      <w:r>
-        <w:rPr>
-          <w:rStyle w:val="VerbatimChar"/>
-        </w:rPr>
-        <w:t xml:space="preserve">&gt;  uuid                   1.0-4 2022-03-16</w:t>
-      </w:r>
-      <w:r>
-        <w:br/>
-      </w:r>
-      <w:r>
-        <w:rPr>
-          <w:rStyle w:val="VerbatimChar"/>
-        </w:rPr>
-        <w:t xml:space="preserve">&gt;  V8                     4.1.0 2022-02-06</w:t>
-      </w:r>
-      <w:r>
-        <w:br/>
-      </w:r>
-      <w:r>
-        <w:rPr>
-          <w:rStyle w:val="VerbatimChar"/>
-        </w:rPr>
-        <w:t xml:space="preserve">&gt;  vctrs                  0.3.8 2021-04-29</w:t>
-      </w:r>
-      <w:r>
-        <w:br/>
-      </w:r>
-      <w:r>
-        <w:rPr>
-          <w:rStyle w:val="VerbatimChar"/>
-        </w:rPr>
-        <w:t xml:space="preserve">&gt;  vipor                  0.4.5 2017-03-22</w:t>
-      </w:r>
-      <w:r>
-        <w:br/>
-      </w:r>
-      <w:r>
-        <w:rPr>
-          <w:rStyle w:val="VerbatimChar"/>
-        </w:rPr>
-        <w:t xml:space="preserve">&gt;  viridis                0.6.2 2021-10-13</w:t>
-      </w:r>
-      <w:r>
-        <w:br/>
-      </w:r>
-      <w:r>
-        <w:rPr>
-          <w:rStyle w:val="VerbatimChar"/>
-        </w:rPr>
-        <w:t xml:space="preserve">&gt;  viridisLite            0.4.0 2021-04-13</w:t>
-      </w:r>
-      <w:r>
-        <w:br/>
-      </w:r>
-      <w:r>
-        <w:rPr>
-          <w:rStyle w:val="VerbatimChar"/>
-        </w:rPr>
-        <w:t xml:space="preserve">&gt;  vroom                  1.5.7 2021-11-30</w:t>
-      </w:r>
-      <w:r>
-        <w:br/>
-      </w:r>
-      <w:r>
-        <w:rPr>
-          <w:rStyle w:val="VerbatimChar"/>
-        </w:rPr>
-        <w:t xml:space="preserve">&gt;  withr                  2.5.0 2022-03-03</w:t>
-      </w:r>
-      <w:r>
-        <w:br/>
-      </w:r>
-      <w:r>
-        <w:rPr>
-          <w:rStyle w:val="VerbatimChar"/>
-        </w:rPr>
-        <w:t xml:space="preserve">&gt;  xfun                    0.30 2022-03-02</w:t>
-      </w:r>
-      <w:r>
-        <w:br/>
-      </w:r>
-      <w:r>
-        <w:rPr>
-          <w:rStyle w:val="VerbatimChar"/>
-        </w:rPr>
-        <w:t xml:space="preserve">&gt;  xml2                   1.3.3 2021-11-30</w:t>
-      </w:r>
-      <w:r>
-        <w:br/>
-      </w:r>
-      <w:r>
-        <w:rPr>
-          <w:rStyle w:val="VerbatimChar"/>
-        </w:rPr>
-        <w:t xml:space="preserve">&gt;  xtable                 1.8-4 2019-04-21</w:t>
-      </w:r>
-      <w:r>
-        <w:br/>
-      </w:r>
-      <w:r>
-        <w:rPr>
-          <w:rStyle w:val="VerbatimChar"/>
-        </w:rPr>
-        <w:t xml:space="preserve">&gt;  xts                   0.12.1 2020-09-09</w:t>
-      </w:r>
-      <w:r>
-        <w:br/>
-      </w:r>
-      <w:r>
-        <w:rPr>
-          <w:rStyle w:val="VerbatimChar"/>
-        </w:rPr>
-        <w:t xml:space="preserve">&gt;  yaml                   2.3.5 2022-02-21</w:t>
-      </w:r>
-      <w:r>
-        <w:br/>
-      </w:r>
-      <w:r>
-        <w:rPr>
-          <w:rStyle w:val="VerbatimChar"/>
-        </w:rPr>
-        <w:t xml:space="preserve">&gt;  zip                    2.2.0 2021-05-31</w:t>
-      </w:r>
-      <w:r>
-        <w:br/>
-      </w:r>
-      <w:r>
-        <w:rPr>
-          <w:rStyle w:val="VerbatimChar"/>
-        </w:rPr>
-        <w:t xml:space="preserve">&gt;  zoo                    1.8-9 2021-03-09</w:t>
-      </w:r>
     </w:p>
     <w:p>
       <w:r>
         <w:br w:type="page"/>
       </w:r>
     </w:p>
-    <w:bookmarkEnd w:id="85"/>
-    <w:bookmarkEnd w:id="86"/>
-    <w:bookmarkEnd w:id="87"/>
-    <w:bookmarkStart w:id="107" w:name="references"/>
+    <w:bookmarkEnd w:id="89"/>
+    <w:bookmarkEnd w:id="90"/>
+    <w:bookmarkEnd w:id="91"/>
+    <w:bookmarkStart w:id="109" w:name="references"/>
     <w:p>
       <w:pPr>
         <w:pStyle w:val="Heading1"/>
@@ -15473,105 +14365,8 @@
         <w:t xml:space="preserve">References</w:t>
       </w:r>
     </w:p>
-    <w:bookmarkStart w:id="106" w:name="refs"/>
-    <w:bookmarkStart w:id="89" w:name="ref-R-papaja"/>
-    <w:p>
-      <w:pPr>
-        <w:pStyle w:val="Bibliography"/>
-      </w:pPr>
-      <w:r>
-        <w:t xml:space="preserve">Aust, F., &amp; Barth, M. (2018).</w:t>
-      </w:r>
-      <w:r>
-        <w:t xml:space="preserve"> </w:t>
-      </w:r>
-      <w:r>
-        <w:rPr>
-          <w:iCs/>
-          <w:i/>
-        </w:rPr>
-        <w:t xml:space="preserve">papaja</w:t>
-      </w:r>
-      <w:r>
-        <w:rPr>
-          <w:iCs/>
-          <w:i/>
-        </w:rPr>
-        <w:t xml:space="preserve">:</w:t>
-      </w:r>
-      <w:r>
-        <w:rPr>
-          <w:iCs/>
-          <w:i/>
-        </w:rPr>
-        <w:t xml:space="preserve"> </w:t>
-      </w:r>
-      <w:r>
-        <w:rPr>
-          <w:iCs/>
-          <w:i/>
-        </w:rPr>
-        <w:t xml:space="preserve">Create</w:t>
-      </w:r>
-      <w:r>
-        <w:rPr>
-          <w:iCs/>
-          <w:i/>
-        </w:rPr>
-        <w:t xml:space="preserve"> </w:t>
-      </w:r>
-      <w:r>
-        <w:rPr>
-          <w:iCs/>
-          <w:i/>
-        </w:rPr>
-        <w:t xml:space="preserve">APA</w:t>
-      </w:r>
-      <w:r>
-        <w:rPr>
-          <w:iCs/>
-          <w:i/>
-        </w:rPr>
-        <w:t xml:space="preserve"> </w:t>
-      </w:r>
-      <w:r>
-        <w:rPr>
-          <w:iCs/>
-          <w:i/>
-        </w:rPr>
-        <w:t xml:space="preserve">manuscripts with</w:t>
-      </w:r>
-      <w:r>
-        <w:rPr>
-          <w:iCs/>
-          <w:i/>
-        </w:rPr>
-        <w:t xml:space="preserve"> </w:t>
-      </w:r>
-      <w:r>
-        <w:rPr>
-          <w:iCs/>
-          <w:i/>
-        </w:rPr>
-        <w:t xml:space="preserve">R Markdown</w:t>
-      </w:r>
-      <w:r>
-        <w:t xml:space="preserve">. Retrieved from</w:t>
-      </w:r>
-      <w:r>
-        <w:t xml:space="preserve"> </w:t>
-      </w:r>
-      <w:hyperlink r:id="rId88">
-        <w:r>
-          <w:rPr>
-            <w:rStyle w:val="Hyperlink"/>
-          </w:rPr>
-          <w:t xml:space="preserve">https://github.com/crsh/papaja</w:t>
-        </w:r>
-      </w:hyperlink>
-    </w:p>
-    <w:bookmarkEnd w:id="89"/>
-    <w:bookmarkStart w:id="91" w:name="ref-praat"/>
+    <w:bookmarkStart w:id="108" w:name="refs"/>
+    <w:bookmarkStart w:id="93" w:name="ref-praat"/>
     <w:p>
       <w:pPr>
         <w:pStyle w:val="Bibliography"/>
@@ -15595,7 +14390,7 @@
       <w:r>
         <w:t xml:space="preserve"> </w:t>
       </w:r>
-      <w:hyperlink r:id="rId90">
+      <w:hyperlink r:id="rId92">
         <w:r>
           <w:rPr>
             <w:rStyle w:val="Hyperlink"/>
@@ -15604,8 +14399,8 @@
         </w:r>
       </w:hyperlink>
     </w:p>
-    <w:bookmarkEnd w:id="91"/>
-    <w:bookmarkStart w:id="93" w:name="ref-R-brms_a"/>
+    <w:bookmarkEnd w:id="93"/>
+    <w:bookmarkStart w:id="95" w:name="ref-R-brms_a"/>
     <w:p>
       <w:pPr>
         <w:pStyle w:val="Bibliography"/>
@@ -15684,7 +14479,7 @@
       <w:r>
         <w:t xml:space="preserve"> </w:t>
       </w:r>
-      <w:hyperlink r:id="rId92">
+      <w:hyperlink r:id="rId94">
         <w:r>
           <w:rPr>
             <w:rStyle w:val="Hyperlink"/>
@@ -15693,8 +14488,8 @@
         </w:r>
       </w:hyperlink>
     </w:p>
-    <w:bookmarkEnd w:id="93"/>
-    <w:bookmarkStart w:id="95" w:name="ref-R-brms_b"/>
+    <w:bookmarkEnd w:id="95"/>
+    <w:bookmarkStart w:id="97" w:name="ref-R-brms_b"/>
     <w:p>
       <w:pPr>
         <w:pStyle w:val="Bibliography"/>
@@ -15764,7 +14559,7 @@
       <w:r>
         <w:t xml:space="preserve"> </w:t>
       </w:r>
-      <w:hyperlink r:id="rId94">
+      <w:hyperlink r:id="rId96">
         <w:r>
           <w:rPr>
             <w:rStyle w:val="Hyperlink"/>
@@ -15773,8 +14568,8 @@
         </w:r>
       </w:hyperlink>
     </w:p>
-    <w:bookmarkEnd w:id="95"/>
-    <w:bookmarkStart w:id="96" w:name="ref-cohen1988statistical"/>
+    <w:bookmarkEnd w:id="97"/>
+    <w:bookmarkStart w:id="98" w:name="ref-cohen1988statistical"/>
     <w:p>
       <w:pPr>
         <w:pStyle w:val="Bibliography"/>
@@ -15796,8 +14591,8 @@
         <w:t xml:space="preserve">. Hillsdale, NJ: Erlbaum.</w:t>
       </w:r>
     </w:p>
-    <w:bookmarkEnd w:id="96"/>
-    <w:bookmarkStart w:id="97" w:name="ref-cohen2013statistical"/>
+    <w:bookmarkEnd w:id="98"/>
+    <w:bookmarkStart w:id="99" w:name="ref-cohen2013statistical"/>
     <w:p>
       <w:pPr>
         <w:pStyle w:val="Bibliography"/>
@@ -15819,8 +14614,8 @@
         <w:t xml:space="preserve">. Routledge.</w:t>
       </w:r>
     </w:p>
-    <w:bookmarkEnd w:id="97"/>
-    <w:bookmarkStart w:id="99" w:name="ref-Gelman_2017"/>
+    <w:bookmarkEnd w:id="99"/>
+    <w:bookmarkStart w:id="101" w:name="ref-Gelman_2017"/>
     <w:p>
       <w:pPr>
         <w:pStyle w:val="Bibliography"/>
@@ -15857,7 +14652,7 @@
       <w:r>
         <w:t xml:space="preserve"> </w:t>
       </w:r>
-      <w:hyperlink r:id="rId98">
+      <w:hyperlink r:id="rId100">
         <w:r>
           <w:rPr>
             <w:rStyle w:val="Hyperlink"/>
@@ -15866,8 +14661,8 @@
         </w:r>
       </w:hyperlink>
     </w:p>
-    <w:bookmarkEnd w:id="99"/>
-    <w:bookmarkStart w:id="100" w:name="ref-Gertken:2014wj"/>
+    <w:bookmarkEnd w:id="101"/>
+    <w:bookmarkStart w:id="102" w:name="ref-Gertken:2014wj"/>
     <w:p>
       <w:pPr>
         <w:pStyle w:val="Bibliography"/>
@@ -15892,8 +14687,8 @@
         <w:t xml:space="preserve">(P. Leclercq, A. Edmonds, &amp; H. Hilton, Eds.). Bristol: Multilingual Matters.</w:t>
       </w:r>
     </w:p>
-    <w:bookmarkEnd w:id="100"/>
-    <w:bookmarkStart w:id="101" w:name="ref-kruschke2018rejecting"/>
+    <w:bookmarkEnd w:id="102"/>
+    <w:bookmarkStart w:id="103" w:name="ref-kruschke2018rejecting"/>
     <w:p>
       <w:pPr>
         <w:pStyle w:val="Bibliography"/>
@@ -15928,8 +14723,8 @@
         <w:t xml:space="preserve">(2), 270–280.</w:t>
       </w:r>
     </w:p>
-    <w:bookmarkEnd w:id="101"/>
-    <w:bookmarkStart w:id="103" w:name="ref-R-base"/>
+    <w:bookmarkEnd w:id="103"/>
+    <w:bookmarkStart w:id="105" w:name="ref-R-base"/>
     <w:p>
       <w:pPr>
         <w:pStyle w:val="Bibliography"/>
@@ -15953,7 +14748,7 @@
       <w:r>
         <w:t xml:space="preserve"> </w:t>
       </w:r>
-      <w:hyperlink r:id="rId102">
+      <w:hyperlink r:id="rId104">
         <w:r>
           <w:rPr>
             <w:rStyle w:val="Hyperlink"/>
@@ -15962,8 +14757,8 @@
         </w:r>
       </w:hyperlink>
     </w:p>
-    <w:bookmarkEnd w:id="103"/>
-    <w:bookmarkStart w:id="104" w:name="ref-van2014bayesian"/>
+    <w:bookmarkEnd w:id="105"/>
+    <w:bookmarkStart w:id="106" w:name="ref-van2014bayesian"/>
     <w:p>
       <w:pPr>
         <w:pStyle w:val="Bibliography"/>
@@ -15998,8 +14793,8 @@
         <w:t xml:space="preserve">(2), 75–84.</w:t>
       </w:r>
     </w:p>
-    <w:bookmarkEnd w:id="104"/>
-    <w:bookmarkStart w:id="105" w:name="ref-vasishth2018bayesian"/>
+    <w:bookmarkEnd w:id="106"/>
+    <w:bookmarkStart w:id="107" w:name="ref-vasishth2018bayesian"/>
     <w:p>
       <w:pPr>
         <w:pStyle w:val="Bibliography"/>
@@ -16034,9 +14829,9 @@
         <w:t xml:space="preserve">, 147–161.</w:t>
       </w:r>
     </w:p>
-    <w:bookmarkEnd w:id="105"/>
-    <w:bookmarkEnd w:id="106"/>
     <w:bookmarkEnd w:id="107"/>
+    <w:bookmarkEnd w:id="108"/>
+    <w:bookmarkEnd w:id="109"/>
     <w:sectPr>
       <w:pgSz w:h="15840" w:w="12240"/>
       <w:pgMar w:bottom="1440" w:footer="720" w:gutter="0" w:header="720" w:left="1440" w:right="1440" w:top="1440"/>
@@ -16109,7 +14904,7 @@
       </w:r>
     </w:p>
   </w:footnote>
-  <w:footnote w:id="81">
+  <w:footnote w:id="85">
     <w:p>
       <w:pPr>
         <w:pStyle w:val="FootnoteText"/>
@@ -16895,6 +15690,13 @@
     <w:lsdException w:name="Placeholder Text" w:semiHidden="1"/>
     <w:lsdException w:name="Light Shading"/>
     <w:lsdException w:name="Light List"/>
+    <w:lsdException w:name="Light Grid"/>
+    <w:lsdException w:name="Medium Shading 1"/>
+    <w:lsdException w:name="Medium Shading 2"/>
+    <w:lsdException w:name="Medium List 1"/>
+    <w:lsdException w:name="Medium List 2"/>
+    <w:lsdException w:name="Medium Grid 1"/>
+    <w:lsdException w:name="Medium Grid 2"/>
     <w:lsdException w:name="Medium Grid 3"/>
     <w:lsdException w:name="Dark List"/>
     <w:lsdException w:name="Colorful Shading"/>
@@ -17523,7 +16325,10 @@
   <w:style w:customStyle="1" w:styleId="ImageCaption" w:type="paragraph">
     <w:name w:val="Image Caption"/>
     <w:basedOn w:val="Caption"/>
-    <w:rsid w:val="001631B2"/>
+    <w:rsid w:val="00F61084"/>
+    <w:pPr>
+      <w:spacing w:after="240"/>
+    </w:pPr>
     <w:rPr>
       <w:rFonts w:ascii="Times New Roman" w:hAnsi="Times New Roman"/>
     </w:rPr>

</xml_diff>

<commit_message>
fix plots again, finish bilingual section
</commit_message>
<xml_diff>
--- a/docs/manuscripts/jasa/main.docx
+++ b/docs/manuscripts/jasa/main.docx
@@ -1271,7 +1271,7 @@
         <w:pStyle w:val="FirstParagraph"/>
       </w:pPr>
       <w:r>
-        <w:t xml:space="preserve">We modeled VOT and the burst metrics as a function of language (English, Spanish), phoneme (/d/, /t/), standardized F1 and F2, and item repetitions.</w:t>
+        <w:t xml:space="preserve">We modeled VOT and the burst metrics of the coronal data as a function of language (English, Spanish), voicing (/d/, /t/), standardized F1 and F2, and item repetitions.</w:t>
       </w:r>
       <w:r>
         <w:t xml:space="preserve"> </w:t>
@@ -1385,7 +1385,7 @@
         <w:t xml:space="preserve"> </w:t>
       </w:r>
       <w:r>
-        <w:t xml:space="preserve">plots VOT and the burst metrics as a function of language (English, Spanish) and phoneme (/d/, /t/).</w:t>
+        <w:t xml:space="preserve">plots VOT and the burst metrics as a function of language (English, Spanish) and voicing (/d/, /t/).</w:t>
       </w:r>
       <w:r>
         <w:t xml:space="preserve"> </w:t>
@@ -1600,7 +1600,7 @@
         <w:t xml:space="preserve"> </w:t>
       </w:r>
       <w:r>
-        <w:t xml:space="preserve">The model provided no compelling evidence for a group effect (β = 0.026, HDI = [−0.171, 0.246], ROPE = 0.666, MPE = 0.602), nor for phoneme (β = −0.060, HDI = [−0.192, 0.055], ROPE = 0.742, MPE = 0.83) or F2 effects (β = −0.080, HDI = [−0.177, 0.015], ROPE = 0.676, MPE = 0.948).</w:t>
+        <w:t xml:space="preserve">The model provided no compelling evidence for a group effect (β = 0.026, HDI = [−0.171, 0.246], ROPE = 0.666, MPE = 0.602), nor for voicing (β = −0.060, HDI = [−0.192, 0.055], ROPE = 0.742, MPE = 0.83) or F2 effects (β = −0.080, HDI = [−0.177, 0.015], ROPE = 0.676, MPE = 0.948).</w:t>
       </w:r>
       <w:r>
         <w:t xml:space="preserve"> </w:t>
@@ -1618,7 +1618,7 @@
         <w:t xml:space="preserve"> </w:t>
       </w:r>
       <w:r>
-        <w:t xml:space="preserve">Finally, there was no evidence supporting a language × phoneme interaction (β = 0.025, HDI = [−0.094, 0.157], ROPE = 0.906, MPE = 0.657).</w:t>
+        <w:t xml:space="preserve">Finally, there was no evidence supporting a language × voicing interaction (β = 0.025, HDI = [−0.094, 0.157], ROPE = 0.906, MPE = 0.657).</w:t>
       </w:r>
     </w:p>
     <w:p>
@@ -1706,7 +1706,7 @@
         <w:t xml:space="preserve"> </w:t>
       </w:r>
       <w:r>
-        <w:t xml:space="preserve">English stop bursts had lower kurtosis with regard to Spanish stop bursts (β = −0.646, HDI = [−0.755, −0.542], ROPE = 0, MPE = 1), and the voiced segments presumably had a higher kurtosis than the voiceless segments (β = 0.290, HDI = [0.221, 0.361], ROPE = 0, MPE = 1), though there was evidence of a language × phoneme interaction (β = −0.263, HDI = [−0.332, −0.195], ROPE = 0, MPE = 1).</w:t>
+        <w:t xml:space="preserve">English stop bursts had lower kurtosis with regard to Spanish stop bursts (β = −0.646, HDI = [−0.755, −0.542], ROPE = 0, MPE = 1), and the voiced segments presumably had a higher kurtosis than the voiceless segments (β = 0.290, HDI = [0.221, 0.361], ROPE = 0, MPE = 1), though there was evidence of a language × voicing interaction (β = −0.263, HDI = [−0.332, −0.195], ROPE = 0, MPE = 1).</w:t>
       </w:r>
       <w:r>
         <w:t xml:space="preserve"> </w:t>
@@ -1756,7 +1756,7 @@
         <w:t xml:space="preserve"> </w:t>
       </w:r>
       <w:r>
-        <w:t xml:space="preserve">That is, there was a difference between English and Spanish (β = 0.490, HDI = [0.343, 0.648], ROPE = 0, MPE = 1), as well as between phonemes (β = −0.282, HDI = [−0.355, −0.204], ROPE = 0, MPE = 1), though, again, there two predictors interacted (β = 0.210, HDI = [0.141, 0.293], ROPE = 0, MPE = 1).</w:t>
+        <w:t xml:space="preserve">That is, there was a difference between English and Spanish (β = 0.490, HDI = [0.343, 0.648], ROPE = 0, MPE = 1), as well as between voiced and voiceless segments (β = −0.282, HDI = [−0.355, −0.204], ROPE = 0, MPE = 1), though, again, the two predictors interacted (β = 0.210, HDI = [0.141, 0.293], ROPE = 0, MPE = 1).</w:t>
       </w:r>
       <w:r>
         <w:t xml:space="preserve"> </w:t>
@@ -1812,7 +1812,7 @@
         </w:r>
       </w:hyperlink>
       <w:r>
-        <w:t xml:space="preserve">, we observe a language effect (β = −0.665, HDI = [−0.774, −0.561], ROPE = 0, MPE = 1), such that Spanish stops show higher skewness values, as well a voicing effect (β = 0.290, HDI = [0.222, 0.362], ROPE = 0, MPE = 1), which is driven by a language × phoneme interaction (β = −0.221, HDI = [−0.292, −0.155], ROPE = 0, MPE = 1).</w:t>
+        <w:t xml:space="preserve">, we observe a language effect (β = −0.665, HDI = [−0.774, −0.561], ROPE = 0, MPE = 1), such that Spanish stops show higher skewness values, as well a voicing effect (β = 0.290, HDI = [0.222, 0.362], ROPE = 0, MPE = 1), which is driven by a language × voicing interaction (β = −0.221, HDI = [−0.292, −0.155], ROPE = 0, MPE = 1).</w:t>
       </w:r>
       <w:r>
         <w:t xml:space="preserve"> </w:t>
@@ -1825,6 +1825,18 @@
       </w:r>
       <w:r>
         <w:t xml:space="preserve">Again, F1 and F2 did not affect skewness values in the burst (F1: β = −0.016, HDI = [−0.058, 0.022], ROPE = 1, MPE = 0.771; F2: β = −0.011, HDI = [−0.051, 0.030], ROPE = 1, MPE = 0.708).</w:t>
+      </w:r>
+    </w:p>
+    <w:p>
+      <w:pPr>
+        <w:pStyle w:val="BodyText"/>
+      </w:pPr>
+      <w:r>
+        <w:rPr>
+          <w:bCs/>
+          <w:b/>
+        </w:rPr>
+        <w:t xml:space="preserve">Interim discussion.</w:t>
       </w:r>
     </w:p>
     <w:p>
@@ -1907,18 +1919,6 @@
         <w:pStyle w:val="BodyText"/>
       </w:pPr>
       <w:r>
-        <w:rPr>
-          <w:bCs/>
-          <w:b/>
-        </w:rPr>
-        <w:t xml:space="preserve">Interim discussion.</w:t>
-      </w:r>
-    </w:p>
-    <w:p>
-      <w:pPr>
-        <w:pStyle w:val="BodyText"/>
-      </w:pPr>
-      <w:r>
         <w:t xml:space="preserve">The analyses of the monolingual coronal stops are summarized in the forest plot in</w:t>
       </w:r>
       <w:r>
@@ -1995,7 +1995,7 @@
         <w:pStyle w:val="FirstParagraph"/>
       </w:pPr>
       <w:r>
-        <w:t xml:space="preserve">For the analysis of the bilingual coronal data, we again modeled VOT and the burst metrics as a function of language (English, Spanish), phoneme (/d/, /t/), standardized F1 and F2, and item repetitions.</w:t>
+        <w:t xml:space="preserve">For the analysis of the bilingual coronal data, we again modeled VOT and the burst metrics as a function of language (English, Spanish), voicing (/d/, /t/), standardized F1 and F2, and item repetitions.</w:t>
       </w:r>
       <w:r>
         <w:t xml:space="preserve"> </w:t>
@@ -2046,7 +2046,7 @@
         <w:t xml:space="preserve"> </w:t>
       </w:r>
       <w:r>
-        <w:t xml:space="preserve">plots VOT and the burst metrics as a function of language (English, Spanish) and phoneme (/d/, /t/).</w:t>
+        <w:t xml:space="preserve">plots VOT and the burst metrics as a function of language (English, Spanish) and voicing (/d/, /t/).</w:t>
       </w:r>
       <w:r>
         <w:t xml:space="preserve"> </w:t>
@@ -2249,13 +2249,13 @@
         <w:t xml:space="preserve"> </w:t>
       </w:r>
       <w:r>
-        <w:t xml:space="preserve">There was no evidence for a group effect (β = 0.097, HDI = [0.030, 0.161], ROPE = 0.543, MPE = 0.997), nor for phoneme (β = −0.070, HDI = [−0.147, 0.011], ROPE = 0.787, MPE = 0.959) or F2 effects (β = −0.073, HDI = [−0.134, −0.014], ROPE = 0.821, MPE = 0.991).</w:t>
-      </w:r>
-      <w:r>
-        <w:t xml:space="preserve"> </w:t>
-      </w:r>
-      <w:r>
-        <w:t xml:space="preserve">We found a relationship between height of the following /a/ and relative intensity of the burst (β = −0.224, HDI = [−0.303, −0.139], ROPE = 0, MPE = 1).</w:t>
+        <w:t xml:space="preserve">There was no evidence for a group effect (β = 0.097, HDI = [0.030, 0.161], ROPE = 0.543, MPE = 0.997), nor for voicing (β = −0.070, HDI = [−0.147, 0.011], ROPE = 0.787, MPE = 0.959) or F2 (β = −0.073, HDI = [−0.134, −0.014], ROPE = 0.821, MPE = 0.991).</w:t>
+      </w:r>
+      <w:r>
+        <w:t xml:space="preserve"> </w:t>
+      </w:r>
+      <w:r>
+        <w:t xml:space="preserve">We found a relationship between height of the following vowel and relative intensity of the burst (β = −0.224, HDI = [−0.303, −0.139], ROPE = 0, MPE = 1).</w:t>
       </w:r>
       <w:r>
         <w:t xml:space="preserve"> </w:t>
@@ -2267,7 +2267,7 @@
         <w:t xml:space="preserve"> </w:t>
       </w:r>
       <w:r>
-        <w:t xml:space="preserve">There was no evidence supporting a language × phoneme interaction (β = 0.002, HDI = [−0.066, 0.063], ROPE = 1, MPE = 0.512).</w:t>
+        <w:t xml:space="preserve">There was no evidence supporting a language × voicing interaction (β = 0.002, HDI = [−0.066, 0.063], ROPE = 1, MPE = 0.512).</w:t>
       </w:r>
     </w:p>
     <w:p>
@@ -2297,7 +2297,7 @@
         <w:t xml:space="preserve"> </w:t>
       </w:r>
       <w:r>
-        <w:t xml:space="preserve">We found weak evidence for a language × phoneme (β = 0.096, HDI = [0.067, 0.126], ROPE = 0.62, MPE = 1).</w:t>
+        <w:t xml:space="preserve">We found weak evidence for a language × voicing interaction (β = 0.096, HDI = [0.067, 0.126], ROPE = 0.62, MPE = 1).</w:t>
       </w:r>
       <w:r>
         <w:t xml:space="preserve"> </w:t>
@@ -2343,53 +2343,43 @@
         </w:rPr>
         <w:t xml:space="preserve">Kurtosis.</w:t>
       </w:r>
-    </w:p>
-    <w:p>
-      <w:pPr>
-        <w:pStyle w:val="BodyText"/>
-      </w:pPr>
-      <w:r>
-        <w:t xml:space="preserve">(β = −0.635, HDI = [−0.668, −0.603], ROPE = 0, MPE = 1)</w:t>
-      </w:r>
-    </w:p>
-    <w:p>
-      <w:pPr>
-        <w:pStyle w:val="BodyText"/>
-      </w:pPr>
-      <w:r>
-        <w:t xml:space="preserve">(β = 0.276, HDI = [0.237, 0.313], ROPE = 0, MPE = 1)</w:t>
-      </w:r>
-    </w:p>
-    <w:p>
-      <w:pPr>
-        <w:pStyle w:val="BodyText"/>
-      </w:pPr>
-      <w:r>
-        <w:t xml:space="preserve">(β = −0.173, HDI = [−0.204, −0.143], ROPE = 0, MPE = 1)</w:t>
-      </w:r>
-    </w:p>
-    <w:p>
-      <w:pPr>
-        <w:pStyle w:val="BodyText"/>
-      </w:pPr>
-      <w:r>
-        <w:t xml:space="preserve">(F1: β = −0.018, HDI = [−0.056, 0.022], ROPE = 1, MPE = 0.808; F2: β = −0.009, HDI = [−0.048, 0.029], ROPE = 1, MPE = 0.666).</w:t>
-      </w:r>
-    </w:p>
-    <w:p>
-      <w:pPr>
-        <w:pStyle w:val="BodyText"/>
-      </w:pPr>
-      <w:r>
-        <w:t xml:space="preserve">(Spanish /d/ vs. Spanish /t/: β = 0.897, HDI = [0.798, 1.003], ROPE = 0, MPE = 1)</w:t>
-      </w:r>
-    </w:p>
-    <w:p>
-      <w:pPr>
-        <w:pStyle w:val="BodyText"/>
-      </w:pPr>
-      <w:r>
-        <w:t xml:space="preserve">(English /d/ vs. English /t/: β = 0.207, HDI = [0.11, 0.3], ROPE = 0, MPE = 1)</w:t>
+      <w:r>
+        <w:t xml:space="preserve"> </w:t>
+      </w:r>
+      <w:r>
+        <w:t xml:space="preserve">We plot the kurtosis data in the second row, first column of</w:t>
+      </w:r>
+      <w:r>
+        <w:t xml:space="preserve"> </w:t>
+      </w:r>
+      <w:hyperlink w:anchor="fig-bilinguals">
+        <w:r>
+          <w:rPr>
+            <w:rStyle w:val="Hyperlink"/>
+          </w:rPr>
+          <w:t xml:space="preserve">Figure 3</w:t>
+        </w:r>
+      </w:hyperlink>
+      <w:r>
+        <w:t xml:space="preserve">.</w:t>
+      </w:r>
+      <w:r>
+        <w:t xml:space="preserve"> </w:t>
+      </w:r>
+      <w:r>
+        <w:t xml:space="preserve">Kurtosis was higher in English stop bursts than Spanish stop bursts (β = −0.635, HDI = [−0.668, −0.603], ROPE = 0, MPE = 1), and also in voiced segments (β = 0.276, HDI = [0.237, 0.313], ROPE = 0, MPE = 1), though there was a language × voicing interaction (β = −0.173, HDI = [−0.204, −0.143], ROPE = 0, MPE = 1).</w:t>
+      </w:r>
+      <w:r>
+        <w:t xml:space="preserve"> </w:t>
+      </w:r>
+      <w:r>
+        <w:t xml:space="preserve">In this case, we observed that kurtosis was higher in the voiced stop bursts of Spanish (Spanish /d/ vs. Spanish /t/: β = 0.897, HDI = [0.798, 1.003], ROPE = 0, MPE = 1), but the voicing difference was much smaller in the English data (English /d/ vs. English /t/: β = 0.207, HDI = [0.11, 0.3], ROPE = 0, MPE = 1).</w:t>
+      </w:r>
+      <w:r>
+        <w:t xml:space="preserve"> </w:t>
+      </w:r>
+      <w:r>
+        <w:t xml:space="preserve">Neither F1 (β = −0.018, HDI = [−0.056, 0.022], ROPE = 1, MPE = 0.808) nor F2 (β = −0.009, HDI = [−0.048, 0.029], ROPE = 1, MPE = 0.666) had any influence on kurtosis.</w:t>
       </w:r>
     </w:p>
     <w:p>
@@ -2403,53 +2393,43 @@
         </w:rPr>
         <w:t xml:space="preserve">Standard deviation.</w:t>
       </w:r>
-    </w:p>
-    <w:p>
-      <w:pPr>
-        <w:pStyle w:val="BodyText"/>
-      </w:pPr>
-      <w:r>
-        <w:t xml:space="preserve">(β = 0.568, HDI = [0.534, 0.604], ROPE = 0, MPE = 1)</w:t>
-      </w:r>
-    </w:p>
-    <w:p>
-      <w:pPr>
-        <w:pStyle w:val="BodyText"/>
-      </w:pPr>
-      <w:r>
-        <w:t xml:space="preserve">(β = −0.230, HDI = [−0.282, −0.178], ROPE = 0, MPE = 1)</w:t>
-      </w:r>
-    </w:p>
-    <w:p>
-      <w:pPr>
-        <w:pStyle w:val="BodyText"/>
-      </w:pPr>
-      <w:r>
-        <w:t xml:space="preserve">(β = 0.082, HDI = [0.046, 0.115], ROPE = 0.866, MPE = 1)</w:t>
-      </w:r>
-    </w:p>
-    <w:p>
-      <w:pPr>
-        <w:pStyle w:val="BodyText"/>
-      </w:pPr>
-      <w:r>
-        <w:t xml:space="preserve">(F1: β = 0.000, HDI = [−0.043, 0.046], ROPE = 1, MPE = 0.506; F2: β = 0.004, HDI = [−0.038, 0.050], ROPE = 1, MPE = 0.571).</w:t>
-      </w:r>
-    </w:p>
-    <w:p>
-      <w:pPr>
-        <w:pStyle w:val="BodyText"/>
-      </w:pPr>
-      <w:r>
-        <w:t xml:space="preserve">(Spanish /d/ vs. Spanish /t/: β = −0.625, HDI = [−0.754, −0.499], ROPE = 0, MPE = 1)</w:t>
-      </w:r>
-    </w:p>
-    <w:p>
-      <w:pPr>
-        <w:pStyle w:val="BodyText"/>
-      </w:pPr>
-      <w:r>
-        <w:t xml:space="preserve">(English /d/ vs. English /t/: β = −0.296, HDI = [−0.417, −0.174], ROPE = 0, MPE = 1)</w:t>
+      <w:r>
+        <w:t xml:space="preserve"> </w:t>
+      </w:r>
+      <w:r>
+        <w:t xml:space="preserve">Regarding standard deviation, we again observe the same pattern found in the COG data (See third panel, first row and second panel, second row in</w:t>
+      </w:r>
+      <w:r>
+        <w:t xml:space="preserve"> </w:t>
+      </w:r>
+      <w:hyperlink w:anchor="fig-bilinguals">
+        <w:r>
+          <w:rPr>
+            <w:rStyle w:val="Hyperlink"/>
+          </w:rPr>
+          <w:t xml:space="preserve">Figure 3</w:t>
+        </w:r>
+      </w:hyperlink>
+      <w:r>
+        <w:t xml:space="preserve">).</w:t>
+      </w:r>
+      <w:r>
+        <w:t xml:space="preserve"> </w:t>
+      </w:r>
+      <w:r>
+        <w:t xml:space="preserve">In other words, there was a difference between English and Spanish (β = 0.568, HDI = [0.534, 0.604], ROPE = 0, MPE = 1), as well as between segments (β = −0.230, HDI = [−0.282, −0.178], ROPE = 0, MPE = 1).</w:t>
+      </w:r>
+      <w:r>
+        <w:t xml:space="preserve"> </w:t>
+      </w:r>
+      <w:r>
+        <w:t xml:space="preserve">The estimate for the language × voicing interaction falls nearly entirely within our predetermined ROPE, though given the data, the model, and our prior assumptions, there is high probability that the effect it positive (β = 0.082, HDI = [0.046, 0.115], ROPE = 0.866, MPE = 1).</w:t>
+      </w:r>
+      <w:r>
+        <w:t xml:space="preserve"> </w:t>
+      </w:r>
+      <w:r>
+        <w:t xml:space="preserve">Height and frontedness of the following vowel had no effect on standard deviation in the stop burst (F1: β = 0.000, HDI = [−0.043, 0.046], ROPE = 1, MPE = 0.506; F2: β = 0.004, HDI = [−0.038, 0.050], ROPE = 1, MPE = 0.571).</w:t>
       </w:r>
     </w:p>
     <w:p>
@@ -2463,53 +2443,55 @@
         </w:rPr>
         <w:t xml:space="preserve">Skewness.</w:t>
       </w:r>
+      <w:r>
+        <w:t xml:space="preserve"> </w:t>
+      </w:r>
+      <w:r>
+        <w:t xml:space="preserve">With regard to skewness, we again see a similar pattern as the one observed in the analysis of kurtosis (See first and third panels in the second row of</w:t>
+      </w:r>
+      <w:r>
+        <w:t xml:space="preserve"> </w:t>
+      </w:r>
+      <w:hyperlink w:anchor="fig-bilinguals">
+        <w:r>
+          <w:rPr>
+            <w:rStyle w:val="Hyperlink"/>
+          </w:rPr>
+          <w:t xml:space="preserve">Figure 3</w:t>
+        </w:r>
+      </w:hyperlink>
+      <w:r>
+        <w:t xml:space="preserve">).</w:t>
+      </w:r>
+      <w:r>
+        <w:t xml:space="preserve"> </w:t>
+      </w:r>
+      <w:r>
+        <w:t xml:space="preserve">We find an effect of language effect (β = −0.611, HDI = [−0.642, −0.576], ROPE = 0, MPE = 1), such that Spanish stops show higher skewness values, and voicing (β = 0.298, HDI = [0.264, 0.337], ROPE = 0, MPE = 1), which is driven by a language × voicing interaction (β = −0.140, HDI = [−0.169, −0.105], ROPE = 0, MPE = 1).</w:t>
+      </w:r>
+      <w:r>
+        <w:t xml:space="preserve"> </w:t>
+      </w:r>
+      <w:r>
+        <w:t xml:space="preserve">The Spanish voiced /d/ had higher skewness than voiceless /t/ (Spanish /d/ vs. Spanish /t/: β = 0.875, HDI = [0.774, 0.978], ROPE = 0, MPE = 1), and this difference is much smaller in the English data (English /d/ vs. English /t/: β = 0.317, HDI = [0.221, 0.41], ROPE = 0, MPE = 1).</w:t>
+      </w:r>
+      <w:r>
+        <w:t xml:space="preserve"> </w:t>
+      </w:r>
+      <w:r>
+        <w:t xml:space="preserve">Again, F1 and F2 had no affect on skewness (F1: β = −0.029, HDI = [−0.068, 0.012], ROPE = 1, MPE = 0.921; F2: β = −0.008, HDI = [−0.047, 0.031], ROPE = 1, MPE = 0.649).</w:t>
+      </w:r>
     </w:p>
     <w:p>
       <w:pPr>
         <w:pStyle w:val="BodyText"/>
       </w:pPr>
       <w:r>
-        <w:t xml:space="preserve">(β = −0.611, HDI = [−0.642, −0.576], ROPE = 0, MPE = 1)</w:t>
-      </w:r>
-    </w:p>
-    <w:p>
-      <w:pPr>
-        <w:pStyle w:val="BodyText"/>
-      </w:pPr>
-      <w:r>
-        <w:t xml:space="preserve">(β = 0.298, HDI = [0.264, 0.337], ROPE = 0, MPE = 1)</w:t>
-      </w:r>
-    </w:p>
-    <w:p>
-      <w:pPr>
-        <w:pStyle w:val="BodyText"/>
-      </w:pPr>
-      <w:r>
-        <w:t xml:space="preserve">(β = −0.140, HDI = [−0.169, −0.105], ROPE = 0, MPE = 1)</w:t>
-      </w:r>
-    </w:p>
-    <w:p>
-      <w:pPr>
-        <w:pStyle w:val="BodyText"/>
-      </w:pPr>
-      <w:r>
-        <w:t xml:space="preserve">(F1: β = −0.029, HDI = [−0.068, 0.012], ROPE = 1, MPE = 0.921; F2: β = −0.008, HDI = [−0.047, 0.031], ROPE = 1, MPE = 0.649).</w:t>
-      </w:r>
-    </w:p>
-    <w:p>
-      <w:pPr>
-        <w:pStyle w:val="BodyText"/>
-      </w:pPr>
-      <w:r>
-        <w:t xml:space="preserve">(Spanish /d/ vs. Spanish /t/: β = 0.875, HDI = [0.774, 0.978], ROPE = 0, MPE = 1)</w:t>
-      </w:r>
-    </w:p>
-    <w:p>
-      <w:pPr>
-        <w:pStyle w:val="BodyText"/>
-      </w:pPr>
-      <w:r>
-        <w:t xml:space="preserve">(English /d/ vs. English /t/: β = 0.317, HDI = [0.221, 0.41], ROPE = 0, MPE = 1)</w:t>
+        <w:rPr>
+          <w:bCs/>
+          <w:b/>
+        </w:rPr>
+        <w:t xml:space="preserve">Interim discussion.</w:t>
       </w:r>
     </w:p>
     <w:p>
@@ -2591,18 +2573,6 @@
       <w:pPr>
         <w:pStyle w:val="BodyText"/>
       </w:pPr>
-      <w:r>
-        <w:rPr>
-          <w:bCs/>
-          <w:b/>
-        </w:rPr>
-        <w:t xml:space="preserve">Interim discussion.</w:t>
-      </w:r>
-    </w:p>
-    <w:p>
-      <w:pPr>
-        <w:pStyle w:val="BodyText"/>
-      </w:pPr>
       <w:hyperlink w:anchor="fig-bilinguals-summary">
         <w:r>
           <w:rPr>
@@ -3277,7 +3247,7 @@
         <w:t xml:space="preserve"> </w:t>
       </w:r>
       <w:r>
-        <w:t xml:space="preserve">There was no evidence for a phoneme effect on F1 (β = 0.124, HDI = [0.007, 0.235], ROPE = 0.328, MPE = 0.981), nor on F2 (β = 0.129, HDI = [−0.042, 0.318], ROPE = 0.353, MPE = 0.917).</w:t>
+        <w:t xml:space="preserve">There was no evidence for a phoneme effect on F1 (β = character(0), HDI = character(0), ROPE = numeric(0), MPE = numeric(0)), nor on F2 (β = character(0), HDI = character(0), ROPE = numeric(0), MPE = numeric(0)).</w:t>
       </w:r>
       <w:r>
         <w:t xml:space="preserve"> </w:t>
@@ -3716,7 +3686,7 @@
               <w:jc w:val="left"/>
             </w:pPr>
             <w:r>
-              <w:t xml:space="preserve">Phoneme</w:t>
+              <w:t xml:space="preserve">Voicing</w:t>
             </w:r>
           </w:p>
         </w:tc>
@@ -3856,7 +3826,7 @@
               <w:jc w:val="left"/>
             </w:pPr>
             <w:r>
-              <w:t xml:space="preserve">Language:Phoneme</w:t>
+              <w:t xml:space="preserve">Language:Voicing</w:t>
             </w:r>
           </w:p>
         </w:tc>
@@ -4070,7 +4040,7 @@
               <w:jc w:val="left"/>
             </w:pPr>
             <w:r>
-              <w:t xml:space="preserve">Phoneme</w:t>
+              <w:t xml:space="preserve">Voicing</w:t>
             </w:r>
           </w:p>
         </w:tc>
@@ -4210,7 +4180,7 @@
               <w:jc w:val="left"/>
             </w:pPr>
             <w:r>
-              <w:t xml:space="preserve">Language:Phoneme</w:t>
+              <w:t xml:space="preserve">Language:Voicing</w:t>
             </w:r>
           </w:p>
         </w:tc>
@@ -4542,7 +4512,7 @@
               <w:jc w:val="left"/>
             </w:pPr>
             <w:r>
-              <w:t xml:space="preserve">Phoneme</w:t>
+              <w:t xml:space="preserve">Voicing</w:t>
             </w:r>
           </w:p>
         </w:tc>
@@ -4822,7 +4792,7 @@
               <w:jc w:val="left"/>
             </w:pPr>
             <w:r>
-              <w:t xml:space="preserve">Language:Phoneme</w:t>
+              <w:t xml:space="preserve">Language:Voicing</w:t>
             </w:r>
           </w:p>
         </w:tc>
@@ -5036,7 +5006,7 @@
               <w:jc w:val="left"/>
             </w:pPr>
             <w:r>
-              <w:t xml:space="preserve">Phoneme</w:t>
+              <w:t xml:space="preserve">Voicing</w:t>
             </w:r>
           </w:p>
         </w:tc>
@@ -5316,7 +5286,7 @@
               <w:jc w:val="left"/>
             </w:pPr>
             <w:r>
-              <w:t xml:space="preserve">Language:Phoneme</w:t>
+              <w:t xml:space="preserve">Language:Voicing</w:t>
             </w:r>
           </w:p>
         </w:tc>
@@ -5530,7 +5500,7 @@
               <w:jc w:val="left"/>
             </w:pPr>
             <w:r>
-              <w:t xml:space="preserve">Phoneme</w:t>
+              <w:t xml:space="preserve">Voicing</w:t>
             </w:r>
           </w:p>
         </w:tc>
@@ -5810,7 +5780,7 @@
               <w:jc w:val="left"/>
             </w:pPr>
             <w:r>
-              <w:t xml:space="preserve">Language:Phoneme</w:t>
+              <w:t xml:space="preserve">Language:Voicing</w:t>
             </w:r>
           </w:p>
         </w:tc>
@@ -6024,7 +5994,7 @@
               <w:jc w:val="left"/>
             </w:pPr>
             <w:r>
-              <w:t xml:space="preserve">Phoneme</w:t>
+              <w:t xml:space="preserve">Voicing</w:t>
             </w:r>
           </w:p>
         </w:tc>
@@ -6304,7 +6274,7 @@
               <w:jc w:val="left"/>
             </w:pPr>
             <w:r>
-              <w:t xml:space="preserve">Language:Phoneme</w:t>
+              <w:t xml:space="preserve">Language:Voicing</w:t>
             </w:r>
           </w:p>
         </w:tc>
@@ -6518,7 +6488,7 @@
               <w:jc w:val="left"/>
             </w:pPr>
             <w:r>
-              <w:t xml:space="preserve">Phoneme</w:t>
+              <w:t xml:space="preserve">Voicing</w:t>
             </w:r>
           </w:p>
         </w:tc>
@@ -6798,7 +6768,7 @@
               <w:jc w:val="left"/>
             </w:pPr>
             <w:r>
-              <w:t xml:space="preserve">Language:Phoneme</w:t>
+              <w:t xml:space="preserve">Language:Voicing</w:t>
             </w:r>
           </w:p>
         </w:tc>
@@ -7012,7 +6982,7 @@
               <w:jc w:val="left"/>
             </w:pPr>
             <w:r>
-              <w:t xml:space="preserve">Phoneme</w:t>
+              <w:t xml:space="preserve">Voicing</w:t>
             </w:r>
           </w:p>
         </w:tc>
@@ -7292,7 +7262,7 @@
               <w:jc w:val="left"/>
             </w:pPr>
             <w:r>
-              <w:t xml:space="preserve">Language:Phoneme</w:t>
+              <w:t xml:space="preserve">Language:Voicing</w:t>
             </w:r>
           </w:p>
         </w:tc>
@@ -7681,7 +7651,7 @@
               <w:jc w:val="left"/>
             </w:pPr>
             <w:r>
-              <w:t xml:space="preserve">Phoneme</w:t>
+              <w:t xml:space="preserve">Voicing</w:t>
             </w:r>
           </w:p>
         </w:tc>
@@ -7961,7 +7931,7 @@
               <w:jc w:val="left"/>
             </w:pPr>
             <w:r>
-              <w:t xml:space="preserve">Language:Phoneme</w:t>
+              <w:t xml:space="preserve">Language:Voicing</w:t>
             </w:r>
           </w:p>
         </w:tc>
@@ -8175,7 +8145,7 @@
               <w:jc w:val="left"/>
             </w:pPr>
             <w:r>
-              <w:t xml:space="preserve">Phoneme</w:t>
+              <w:t xml:space="preserve">Voicing</w:t>
             </w:r>
           </w:p>
         </w:tc>
@@ -8455,7 +8425,7 @@
               <w:jc w:val="left"/>
             </w:pPr>
             <w:r>
-              <w:t xml:space="preserve">Language:Phoneme</w:t>
+              <w:t xml:space="preserve">Language:Voicing</w:t>
             </w:r>
           </w:p>
         </w:tc>
@@ -8669,7 +8639,7 @@
               <w:jc w:val="left"/>
             </w:pPr>
             <w:r>
-              <w:t xml:space="preserve">Phoneme</w:t>
+              <w:t xml:space="preserve">Voicing</w:t>
             </w:r>
           </w:p>
         </w:tc>
@@ -8949,7 +8919,7 @@
               <w:jc w:val="left"/>
             </w:pPr>
             <w:r>
-              <w:t xml:space="preserve">Language:Phoneme</w:t>
+              <w:t xml:space="preserve">Language:Voicing</w:t>
             </w:r>
           </w:p>
         </w:tc>
@@ -9163,7 +9133,7 @@
               <w:jc w:val="left"/>
             </w:pPr>
             <w:r>
-              <w:t xml:space="preserve">Phoneme</w:t>
+              <w:t xml:space="preserve">Voicing</w:t>
             </w:r>
           </w:p>
         </w:tc>
@@ -9443,7 +9413,7 @@
               <w:jc w:val="left"/>
             </w:pPr>
             <w:r>
-              <w:t xml:space="preserve">Language:Phoneme</w:t>
+              <w:t xml:space="preserve">Language:Voicing</w:t>
             </w:r>
           </w:p>
         </w:tc>
@@ -9657,7 +9627,7 @@
               <w:jc w:val="left"/>
             </w:pPr>
             <w:r>
-              <w:t xml:space="preserve">Phoneme</w:t>
+              <w:t xml:space="preserve">Voicing</w:t>
             </w:r>
           </w:p>
         </w:tc>
@@ -9937,7 +9907,7 @@
               <w:jc w:val="left"/>
             </w:pPr>
             <w:r>
-              <w:t xml:space="preserve">Language:Phoneme</w:t>
+              <w:t xml:space="preserve">Language:Voicing</w:t>
             </w:r>
           </w:p>
         </w:tc>
@@ -10151,7 +10121,7 @@
               <w:jc w:val="left"/>
             </w:pPr>
             <w:r>
-              <w:t xml:space="preserve">Phoneme</w:t>
+              <w:t xml:space="preserve">Voicing</w:t>
             </w:r>
           </w:p>
         </w:tc>
@@ -10431,7 +10401,7 @@
               <w:jc w:val="left"/>
             </w:pPr>
             <w:r>
-              <w:t xml:space="preserve">Language:Phoneme</w:t>
+              <w:t xml:space="preserve">Language:Voicing</w:t>
             </w:r>
           </w:p>
         </w:tc>
@@ -14118,7 +14088,7 @@
         <w:rPr>
           <w:rStyle w:val="VerbatimChar"/>
         </w:rPr>
-        <w:t xml:space="preserve">&gt;   date     2022-04-07</w:t>
+        <w:t xml:space="preserve">&gt;   date     2022-04-08</w:t>
       </w:r>
       <w:r>
         <w:br/>

</xml_diff>

<commit_message>
finish poa write up, add to main
</commit_message>
<xml_diff>
--- a/docs/manuscripts/jasa/main.docx
+++ b/docs/manuscripts/jasa/main.docx
@@ -572,7 +572,7 @@
       </w:r>
     </w:p>
     <w:bookmarkEnd w:id="21"/>
-    <w:bookmarkStart w:id="28" w:name="method"/>
+    <w:bookmarkStart w:id="30" w:name="method"/>
     <w:p>
       <w:pPr>
         <w:pStyle w:val="Heading1"/>
@@ -625,10 +625,13 @@
           <w:bCs/>
           <w:b/>
         </w:rPr>
-        <w:t xml:space="preserve">Monolingual English speakers</w:t>
-      </w:r>
-      <w:r>
-        <w:t xml:space="preserve">. The study includes 8 monolingual English speakers.</w:t>
+        <w:t xml:space="preserve">Monolingual English speakers.</w:t>
+      </w:r>
+      <w:r>
+        <w:t xml:space="preserve"> </w:t>
+      </w:r>
+      <w:r>
+        <w:t xml:space="preserve">The study includes 8 monolingual English speakers.</w:t>
       </w:r>
       <w:r>
         <w:t xml:space="preserve"> </w:t>
@@ -664,10 +667,13 @@
           <w:bCs/>
           <w:b/>
         </w:rPr>
-        <w:t xml:space="preserve">Monolingual Spanish speakers</w:t>
-      </w:r>
-      <w:r>
-        <w:t xml:space="preserve">. The monolingual Spanish group comprised 8 speakers that were recruited from the</w:t>
+        <w:t xml:space="preserve">Monolingual Spanish speakers.</w:t>
+      </w:r>
+      <w:r>
+        <w:t xml:space="preserve"> </w:t>
+      </w:r>
+      <w:r>
+        <w:t xml:space="preserve">The monolingual Spanish group comprised 8 speakers that were recruited from the</w:t>
       </w:r>
       <w:r>
         <w:t xml:space="preserve"> </w:t>
@@ -701,7 +707,13 @@
         <w:t xml:space="preserve"> </w:t>
       </w:r>
       <w:r>
-        <w:t xml:space="preserve">Importantly, there are no reported differences in the phonetic realization of voice timing between the Spanish and Catalan, nor are there place difference between the coronal stops.</w:t>
+        <w:t xml:space="preserve">We refer to them as monolingual Spanish speakers in the context of this study only for the sake of clarity.</w:t>
+      </w:r>
+      <w:r>
+        <w:t xml:space="preserve"> </w:t>
+      </w:r>
+      <w:r>
+        <w:t xml:space="preserve">Importantly, there are no reported differences in the phonetic realization of voice timing between the Spanish and Catalan, nor are there place differences between the coronal stops.</w:t>
       </w:r>
     </w:p>
     <w:p>
@@ -713,10 +725,13 @@
           <w:bCs/>
           <w:b/>
         </w:rPr>
-        <w:t xml:space="preserve">Bilingual speakers</w:t>
-      </w:r>
-      <w:r>
-        <w:t xml:space="preserve">. The Spanish-English bilinguals (n = 26) came from Southern Arizona and Northern Mexico.</w:t>
+        <w:t xml:space="preserve">Bilingual speakers.</w:t>
+      </w:r>
+      <w:r>
+        <w:t xml:space="preserve"> </w:t>
+      </w:r>
+      <w:r>
+        <w:t xml:space="preserve">The Spanish-English bilinguals (n = 26) came from Southern Arizona and Northern Mexico.</w:t>
       </w:r>
       <w:r>
         <w:t xml:space="preserve"> </w:t>
@@ -728,7 +743,7 @@
         <w:t xml:space="preserve"> </w:t>
       </w:r>
       <w:r>
-        <w:t xml:space="preserve">The coronal dataset includes 17 speakers and the bilabial dataset includes 9 speakers.</w:t>
+        <w:t xml:space="preserve">The coronal data set includes 17 speakers and the bilabial data set includes 9 speakers.</w:t>
       </w:r>
       <w:r>
         <w:t xml:space="preserve"> </w:t>
@@ -754,7 +769,7 @@
         <w:pStyle w:val="BodyText"/>
       </w:pPr>
       <w:r>
-        <w:t xml:space="preserve">The bilingual group completed the Bilingual Language Profile</w:t>
+        <w:t xml:space="preserve">The bilingual participants completed the Bilingual Language Profile</w:t>
       </w:r>
       <w:r>
         <w:t xml:space="preserve"> </w:t>
@@ -809,16 +824,31 @@
       </w:r>
       <w:r>
         <w:t xml:space="preserve">Participants that reported using Spanish more often also tended to report being more proficient in that language; the converse was also true for English (Panel B).</w:t>
+      </w:r>
+      <w:r>
+        <w:br/>
+      </w:r>
+      <w:r>
+        <w:t xml:space="preserve">NEED BLP DATA FROM ALDRICH (or something similar).</w:t>
       </w:r>
     </w:p>
     <w:bookmarkEnd w:id="22"/>
-    <w:bookmarkStart w:id="23" w:name="materials"/>
+    <w:bookmarkStart w:id="25" w:name="materials"/>
     <w:p>
       <w:pPr>
         <w:pStyle w:val="Heading2"/>
       </w:pPr>
       <w:r>
         <w:t xml:space="preserve">Materials</w:t>
+      </w:r>
+    </w:p>
+    <w:bookmarkStart w:id="23" w:name="coronal-data-set"/>
+    <w:p>
+      <w:pPr>
+        <w:pStyle w:val="Heading3"/>
+      </w:pPr>
+      <w:r>
+        <w:t xml:space="preserve">Coronal data set</w:t>
       </w:r>
     </w:p>
     <w:p>
@@ -826,19 +856,13 @@
         <w:pStyle w:val="FirstParagraph"/>
       </w:pPr>
       <w:r>
-        <w:t xml:space="preserve">INCLUDE INFO FROM ALDRICH’s STUDY</w:t>
-      </w:r>
-      <w:r>
-        <w:br/>
-      </w:r>
-      <w:r>
-        <w:t xml:space="preserve">There were 52 target words (English: k = 28; Spanish: k = 24) that contained voiced and voiceless coronal stops in word initial position.</w:t>
-      </w:r>
-      <w:r>
-        <w:t xml:space="preserve"> </w:t>
-      </w:r>
-      <w:r>
-        <w:t xml:space="preserve">For each language, 12 targets began with /d/ and 12 began with /t/, equally divided between stressed and unstressed syllables (see supplementary materials).</w:t>
+        <w:t xml:space="preserve">There were 48 target words (English: k = 24; Spanish: k = 24) that contained voiced and voiceless coronal stops in word initial position.</w:t>
+      </w:r>
+      <w:r>
+        <w:t xml:space="preserve"> </w:t>
+      </w:r>
+      <w:r>
+        <w:t xml:space="preserve">For each language, 12 targets began with /d/ and 12 began with /t/, equally divided between stressed and unstressed syllables.</w:t>
       </w:r>
       <w:r>
         <w:t xml:space="preserve"> </w:t>
@@ -902,7 +926,7 @@
         <w:t xml:space="preserve"> </w:t>
       </w:r>
       <w:r>
-        <w:t xml:space="preserve">These recordings served as the auditory stimuli repeated outloud by the participants in the delayed repetition task.</w:t>
+        <w:t xml:space="preserve">These recordings served as the auditory stimuli repeated out loud by the participants in the delayed repetition task.</w:t>
       </w:r>
       <w:r>
         <w:t xml:space="preserve"> </w:t>
@@ -926,7 +950,7 @@
         <w:t xml:space="preserve"> </w:t>
       </w:r>
       <w:r>
-        <w:t xml:space="preserve">was used to present the sentences randomly in auditory form and the speakers were asked to listen to the entire sentence and then repeat it outloud at their own pace.</w:t>
+        <w:t xml:space="preserve">was used to present the sentences randomly in auditory form and the speakers were asked to listen to the entire sentence and then repeat it out loud at their own pace.</w:t>
       </w:r>
     </w:p>
     <w:p>
@@ -974,16 +998,13 @@
         <w:t xml:space="preserve"> </w:t>
       </w:r>
       <w:r>
-        <w:t xml:space="preserve">The full dataset included 3519 tokens (24 target words per language × 3 repetitions).</w:t>
-      </w:r>
-      <w:r>
-        <w:t xml:space="preserve"> </w:t>
-      </w:r>
-      <w:r>
-        <w:t xml:space="preserve">Three items (3%) were discarded due to mispronunciations or extraneous noise.</w:t>
-      </w:r>
-      <w:r>
-        <w:t xml:space="preserve"> </w:t>
+        <w:t xml:space="preserve">The full data set included 3600 tokens (24 target words per language × 3 repetitions × 25 participant).</w:t>
+      </w:r>
+      <w:r>
+        <w:t xml:space="preserve"> </w:t>
+      </w:r>
+      <w:r>
+        <w:t xml:space="preserve">Eighty-one items (2.25%) were discarded due to mispronunciations or extraneous noise.</w:t>
       </w:r>
       <w:r>
         <w:t xml:space="preserve"> </w:t>
@@ -999,13 +1020,13 @@
       </w:r>
     </w:p>
     <w:bookmarkEnd w:id="23"/>
-    <w:bookmarkStart w:id="24" w:name="metrics"/>
+    <w:bookmarkStart w:id="24" w:name="bilabial-data-set"/>
     <w:p>
       <w:pPr>
-        <w:pStyle w:val="Heading2"/>
+        <w:pStyle w:val="Heading3"/>
       </w:pPr>
       <w:r>
-        <w:t xml:space="preserve">Metrics</w:t>
+        <w:t xml:space="preserve">Bilabial data set</w:t>
       </w:r>
     </w:p>
     <w:p>
@@ -1013,47 +1034,18 @@
         <w:pStyle w:val="FirstParagraph"/>
       </w:pPr>
       <w:r>
-        <w:t xml:space="preserve">The audio files were low-pass filtered at 11.025 kHz.</w:t>
-      </w:r>
-      <w:r>
-        <w:t xml:space="preserve"> </w:t>
-      </w:r>
-      <w:r>
-        <w:t xml:space="preserve">Synchronized waveform and spectrographic displays were used to mark the onset of modal voicing and of the stop burst, as well as the offset of the first vowel.</w:t>
-      </w:r>
-      <w:r>
-        <w:t xml:space="preserve"> </w:t>
-      </w:r>
-      <w:r>
-        <w:t xml:space="preserve">The onset of voicing was operationalized as the upwards zero-crossing of the first periodic pattern in the oscillogram and the offset of the vowel was marked at the downwards zero-crossing of the final periodic pattern.</w:t>
-      </w:r>
-      <w:r>
-        <w:t xml:space="preserve"> </w:t>
-      </w:r>
-      <w:r>
-        <w:t xml:space="preserve">VOT was calculated as the difference (in ms) between the onset of modal voicing and the onset of the burst.</w:t>
-      </w:r>
-      <w:r>
-        <w:t xml:space="preserve"> </w:t>
-      </w:r>
-      <w:r>
-        <w:t xml:space="preserve">Spectral moment measures were calculated from a 6 ms window beginning at the onset of the burst.</w:t>
-      </w:r>
-      <w:r>
-        <w:t xml:space="preserve"> </w:t>
-      </w:r>
-      <w:r>
-        <w:t xml:space="preserve">Specifically, we extracted relative center of gravity, standard deviation, skewness, kurtosis, as well as F1 and F2 of the following vowel and relative intensity.</w:t>
+        <w:t xml:space="preserve">INCLUDE INFO FROM ALDRICH’s STUDY</w:t>
       </w:r>
     </w:p>
     <w:bookmarkEnd w:id="24"/>
-    <w:bookmarkStart w:id="25" w:name="procedure"/>
+    <w:bookmarkEnd w:id="25"/>
+    <w:bookmarkStart w:id="26" w:name="metrics"/>
     <w:p>
       <w:pPr>
         <w:pStyle w:val="Heading2"/>
       </w:pPr>
       <w:r>
-        <w:t xml:space="preserve">Procedure</w:t>
+        <w:t xml:space="preserve">Metrics</w:t>
       </w:r>
     </w:p>
     <w:p>
@@ -1061,17 +1053,47 @@
         <w:pStyle w:val="FirstParagraph"/>
       </w:pPr>
       <w:r>
-        <w:t xml:space="preserve">Decide if we will present 3 separate experiments with 3 different methods sections.</w:t>
+        <w:t xml:space="preserve">The audio files were low-pass filtered at 11.025 kHz.</w:t>
+      </w:r>
+      <w:r>
+        <w:t xml:space="preserve"> </w:t>
+      </w:r>
+      <w:r>
+        <w:t xml:space="preserve">Synchronized waveform and spectrographic displays were used to mark the onset of modal voicing and of the stop burst, as well as the offset of the first vowel.</w:t>
+      </w:r>
+      <w:r>
+        <w:t xml:space="preserve"> </w:t>
+      </w:r>
+      <w:r>
+        <w:t xml:space="preserve">The onset of voicing was operationalized as the upwards zero-crossing of the first periodic pattern in the oscillogram and the offset of the vowel was marked at the downwards zero-crossing of the final periodic pattern.</w:t>
+      </w:r>
+      <w:r>
+        <w:t xml:space="preserve"> </w:t>
+      </w:r>
+      <w:r>
+        <w:t xml:space="preserve">VOT was calculated as the difference (in ms) between the onset of modal voicing and the onset of the burst.</w:t>
+      </w:r>
+      <w:r>
+        <w:t xml:space="preserve"> </w:t>
+      </w:r>
+      <w:r>
+        <w:t xml:space="preserve">Spectral moment measures were calculated from a 6 ms window beginning at the onset of the burst.</w:t>
+      </w:r>
+      <w:r>
+        <w:t xml:space="preserve"> </w:t>
+      </w:r>
+      <w:r>
+        <w:t xml:space="preserve">Specifically, we extracted relative center of gravity, standard deviation, skewness, kurtosis, as well as F1 and F2 of the following vowel and relative intensity.</w:t>
       </w:r>
     </w:p>
-    <w:bookmarkEnd w:id="25"/>
-    <w:bookmarkStart w:id="27" w:name="statistical-analyses"/>
+    <w:bookmarkEnd w:id="26"/>
+    <w:bookmarkStart w:id="27" w:name="procedure"/>
     <w:p>
       <w:pPr>
         <w:pStyle w:val="Heading2"/>
       </w:pPr>
       <w:r>
-        <w:t xml:space="preserve">Statistical analyses</w:t>
+        <w:t xml:space="preserve">Procedure</w:t>
       </w:r>
     </w:p>
     <w:p>
@@ -1079,147 +1101,17 @@
         <w:pStyle w:val="FirstParagraph"/>
       </w:pPr>
       <w:r>
-        <w:t xml:space="preserve">All analyses were conducted in</w:t>
-      </w:r>
-      <w:r>
-        <w:t xml:space="preserve"> </w:t>
-      </w:r>
-      <w:r>
-        <w:rPr>
-          <w:rStyle w:val="VerbatimChar"/>
-        </w:rPr>
-        <w:t xml:space="preserve">R</w:t>
-      </w:r>
-      <w:r>
-        <w:t xml:space="preserve"> </w:t>
-      </w:r>
-      <w:r>
-        <w:t xml:space="preserve">(R Core Team, 2019, version 4.1.3)</w:t>
-      </w:r>
-      <w:r>
-        <w:t xml:space="preserve">.</w:t>
-      </w:r>
-      <w:r>
-        <w:t xml:space="preserve"> </w:t>
-      </w:r>
-      <w:r>
-        <w:t xml:space="preserve">We use Bayesian multilevel models fitted in</w:t>
-      </w:r>
-      <w:r>
-        <w:t xml:space="preserve"> </w:t>
-      </w:r>
-      <w:r>
-        <w:rPr>
-          <w:rStyle w:val="VerbatimChar"/>
-        </w:rPr>
-        <w:t xml:space="preserve">Stan</w:t>
-      </w:r>
-      <w:r>
-        <w:t xml:space="preserve"> </w:t>
-      </w:r>
-      <w:r>
-        <w:t xml:space="preserve">using</w:t>
-      </w:r>
-      <w:r>
-        <w:t xml:space="preserve"> </w:t>
-      </w:r>
-      <w:r>
-        <w:rPr>
-          <w:rStyle w:val="VerbatimChar"/>
-        </w:rPr>
-        <w:t xml:space="preserve">brms</w:t>
-      </w:r>
-      <w:r>
-        <w:t xml:space="preserve"> </w:t>
-      </w:r>
-      <w:r>
-        <w:t xml:space="preserve">(Bürkner, 2017; Bürkner, 2018, version 2.16.3)</w:t>
-      </w:r>
-      <w:r>
-        <w:t xml:space="preserve">.</w:t>
-      </w:r>
-      <w:r>
-        <w:t xml:space="preserve"> </w:t>
-      </w:r>
-      <w:r>
-        <w:t xml:space="preserve">Bayesian Data Analysis (BDA) is an alternative to frequentist statistical analysis.</w:t>
-      </w:r>
-      <w:r>
-        <w:rPr>
-          <w:rStyle w:val="FootnoteReference"/>
-        </w:rPr>
-        <w:footnoteReference w:id="26"/>
-      </w:r>
-      <w:r>
-        <w:t xml:space="preserve"> </w:t>
-      </w:r>
-      <w:r>
-        <w:t xml:space="preserve">For all models, the criterion was standardized, or converted to z-scores, in order to facilitate comparability between metrics.</w:t>
-      </w:r>
-      <w:r>
-        <w:t xml:space="preserve"> </w:t>
-      </w:r>
-      <w:r>
-        <w:t xml:space="preserve">Continuous predictors were also standardized and categorical predictors were sum-to-zero coded.</w:t>
-      </w:r>
-      <w:r>
-        <w:t xml:space="preserve"> </w:t>
-      </w:r>
-      <w:r>
-        <w:t xml:space="preserve">Thus for all models the intercept represents the outcome variable at the grand mean in standardized units.</w:t>
-      </w:r>
-      <w:r>
-        <w:t xml:space="preserve"> </w:t>
-      </w:r>
-      <w:r>
-        <w:t xml:space="preserve">We used regularizing, weakly informative priors in all models (specifics below) with 4,000 iterations (2,000 warm-up) running on 16 processing cores.</w:t>
-      </w:r>
-      <w:r>
-        <w:t xml:space="preserve"> </w:t>
-      </w:r>
-      <w:r>
-        <w:t xml:space="preserve">We quantify our uncertainty regarding a given effect by reporting point estimates derived from the posterior predictive distribution, including the 95% Highest Density Credible Intervals (HDI).</w:t>
-      </w:r>
-      <w:r>
-        <w:t xml:space="preserve"> </w:t>
-      </w:r>
-      <w:r>
-        <w:t xml:space="preserve">Additionally, we assume a negligible effect size of ±0.1</w:t>
-      </w:r>
-      <w:r>
-        <w:t xml:space="preserve"> </w:t>
-      </w:r>
-      <w:r>
-        <w:t xml:space="preserve">(Cohen, 1988, 2013; Kruschke, 2018)</w:t>
-      </w:r>
-      <w:r>
-        <w:t xml:space="preserve"> </w:t>
-      </w:r>
-      <w:r>
-        <w:t xml:space="preserve">in order to establish a Region of Practical Equivalence (ROPE), for which we assess the proportion of the HDI that falls within this interval.</w:t>
-      </w:r>
-      <w:r>
-        <w:t xml:space="preserve"> </w:t>
-      </w:r>
-      <w:r>
-        <w:t xml:space="preserve">Finally, we report the Maximum Probability of Effect (MPE), or the Probability of Direction, as the proportion of the posterior distribution that is of the median’s sign.</w:t>
-      </w:r>
-      <w:r>
-        <w:t xml:space="preserve"> </w:t>
-      </w:r>
-      <w:r>
-        <w:t xml:space="preserve">We assume there to be compelling evidence for a given effect when the HDI of the posterior distribution does not contain 0 nor fall within the ROPE by a reasonable margin and the MPE is close to 1.</w:t>
+        <w:t xml:space="preserve">I DONT HAVE THIS INFO. NEED FOR BOTH DATA SETS</w:t>
       </w:r>
     </w:p>
     <w:bookmarkEnd w:id="27"/>
-    <w:bookmarkEnd w:id="28"/>
-    <w:bookmarkStart w:id="60" w:name="results"/>
+    <w:bookmarkStart w:id="29" w:name="statistical-analyses"/>
     <w:p>
       <w:pPr>
-        <w:pStyle w:val="Heading1"/>
+        <w:pStyle w:val="Heading2"/>
       </w:pPr>
       <w:r>
-        <w:t xml:space="preserve">Results</w:t>
+        <w:t xml:space="preserve">Statistical analyses</w:t>
       </w:r>
     </w:p>
     <w:p>
@@ -1227,6 +1119,142 @@
         <w:pStyle w:val="FirstParagraph"/>
       </w:pPr>
       <w:r>
+        <w:t xml:space="preserve">All analyses were conducted in</w:t>
+      </w:r>
+      <w:r>
+        <w:t xml:space="preserve"> </w:t>
+      </w:r>
+      <w:r>
+        <w:rPr>
+          <w:rStyle w:val="VerbatimChar"/>
+        </w:rPr>
+        <w:t xml:space="preserve">R</w:t>
+      </w:r>
+      <w:r>
+        <w:t xml:space="preserve"> </w:t>
+      </w:r>
+      <w:r>
+        <w:t xml:space="preserve">(R Core Team, 2019, version 4.1.3)</w:t>
+      </w:r>
+      <w:r>
+        <w:t xml:space="preserve">.</w:t>
+      </w:r>
+      <w:r>
+        <w:t xml:space="preserve"> </w:t>
+      </w:r>
+      <w:r>
+        <w:t xml:space="preserve">We use Bayesian multilevel models fitted in</w:t>
+      </w:r>
+      <w:r>
+        <w:t xml:space="preserve"> </w:t>
+      </w:r>
+      <w:r>
+        <w:rPr>
+          <w:rStyle w:val="VerbatimChar"/>
+        </w:rPr>
+        <w:t xml:space="preserve">Stan</w:t>
+      </w:r>
+      <w:r>
+        <w:t xml:space="preserve"> </w:t>
+      </w:r>
+      <w:r>
+        <w:t xml:space="preserve">using</w:t>
+      </w:r>
+      <w:r>
+        <w:t xml:space="preserve"> </w:t>
+      </w:r>
+      <w:r>
+        <w:rPr>
+          <w:rStyle w:val="VerbatimChar"/>
+        </w:rPr>
+        <w:t xml:space="preserve">brms</w:t>
+      </w:r>
+      <w:r>
+        <w:t xml:space="preserve"> </w:t>
+      </w:r>
+      <w:r>
+        <w:t xml:space="preserve">(Bürkner, 2017; Bürkner, 2018, version 2.16.3)</w:t>
+      </w:r>
+      <w:r>
+        <w:t xml:space="preserve">.</w:t>
+      </w:r>
+      <w:r>
+        <w:rPr>
+          <w:rStyle w:val="FootnoteReference"/>
+        </w:rPr>
+        <w:footnoteReference w:id="28"/>
+      </w:r>
+      <w:r>
+        <w:t xml:space="preserve"> </w:t>
+      </w:r>
+      <w:r>
+        <w:t xml:space="preserve">For all models, the criterion was standardized, or converted to z-scores, in order to facilitate comparability between metrics.</w:t>
+      </w:r>
+      <w:r>
+        <w:t xml:space="preserve"> </w:t>
+      </w:r>
+      <w:r>
+        <w:t xml:space="preserve">Continuous predictors were also standardized and categorical predictors were sum-to-zero coded.</w:t>
+      </w:r>
+      <w:r>
+        <w:t xml:space="preserve"> </w:t>
+      </w:r>
+      <w:r>
+        <w:t xml:space="preserve">Thus for all models the intercept represents the outcome variable at the grand mean in standardized units.</w:t>
+      </w:r>
+      <w:r>
+        <w:t xml:space="preserve"> </w:t>
+      </w:r>
+      <w:r>
+        <w:t xml:space="preserve">We used regularizing, weakly informative priors in all models (specifics below) with 4,000 iterations (2,000 warm-up) running on 16 processing cores.</w:t>
+      </w:r>
+      <w:r>
+        <w:t xml:space="preserve"> </w:t>
+      </w:r>
+      <w:r>
+        <w:t xml:space="preserve">We quantify our uncertainty regarding a given effect by reporting point estimates derived from the posterior predictive distribution, including the 95% Highest Density Credible Intervals (HDI).</w:t>
+      </w:r>
+      <w:r>
+        <w:t xml:space="preserve"> </w:t>
+      </w:r>
+      <w:r>
+        <w:t xml:space="preserve">Additionally, we assume a negligible effect size of ±0.1</w:t>
+      </w:r>
+      <w:r>
+        <w:t xml:space="preserve"> </w:t>
+      </w:r>
+      <w:r>
+        <w:t xml:space="preserve">(Cohen, 1988, 2013; Kruschke, 2018)</w:t>
+      </w:r>
+      <w:r>
+        <w:t xml:space="preserve"> </w:t>
+      </w:r>
+      <w:r>
+        <w:t xml:space="preserve">in order to establish a Region of Practical Equivalence (ROPE), for which we assess the proportion of the HDI that falls within this interval.</w:t>
+      </w:r>
+      <w:r>
+        <w:t xml:space="preserve"> </w:t>
+      </w:r>
+      <w:r>
+        <w:t xml:space="preserve">Finally, we report the Maximum Probability of Effect (MPE), or the Probability of Direction, as the proportion of the posterior distribution that is of the median’s sign (See Appendix E of the supplementary materials for additional information).</w:t>
+      </w:r>
+    </w:p>
+    <w:bookmarkEnd w:id="29"/>
+    <w:bookmarkEnd w:id="30"/>
+    <w:bookmarkStart w:id="66" w:name="results"/>
+    <w:p>
+      <w:pPr>
+        <w:pStyle w:val="Heading1"/>
+      </w:pPr>
+      <w:r>
+        <w:t xml:space="preserve">Results</w:t>
+      </w:r>
+    </w:p>
+    <w:p>
+      <w:pPr>
+        <w:pStyle w:val="FirstParagraph"/>
+      </w:pPr>
+      <w:r>
         <w:t xml:space="preserve">The results are divided into 3 subsections dealing with (1) monolingual data, (2) bilingual data, and (3) POA data.</w:t>
       </w:r>
       <w:r>
@@ -1239,16 +1267,10 @@
         <w:t xml:space="preserve"> </w:t>
       </w:r>
       <w:r>
-        <w:t xml:space="preserve">We report only relevant effects.</w:t>
-      </w:r>
-      <w:r>
-        <w:t xml:space="preserve"> </w:t>
-      </w:r>
-      <w:r>
-        <w:t xml:space="preserve">Please see the supplementary materials (Appendices A-D) for complete model summaries.</w:t>
+        <w:t xml:space="preserve">Complete model summaries are available in the supplementary materials.</w:t>
       </w:r>
     </w:p>
-    <w:bookmarkStart w:id="37" w:name="experiment-1-monolinguals"/>
+    <w:bookmarkStart w:id="39" w:name="experiment-1-monolinguals"/>
     <w:p>
       <w:pPr>
         <w:pStyle w:val="Heading2"/>
@@ -1395,24 +1417,24 @@
       <w:pPr>
         <w:pStyle w:val="CaptionedFigure"/>
       </w:pPr>
-      <w:bookmarkStart w:id="32" w:name="fig-monolinguals"/>
+      <w:bookmarkStart w:id="34" w:name="fig-monolinguals"/>
       <w:r>
         <w:drawing>
           <wp:inline>
             <wp:extent cx="5943600" cy="3962400"/>
             <wp:effectExtent b="0" l="0" r="0" t="0"/>
-            <wp:docPr descr="Figure 1: VOT and burst metrics of coronal stops (/d/, /t/) from monolingual speakers as a function of language (English, Spanish). Transparent points represent participant averages. Solid points indicate posterior means ±95% and 66% credible intervals." title="" id="30" name="Picture"/>
+            <wp:docPr descr="Figure 1: VOT and burst metrics of coronal stops (/d/, /t/) from monolingual speakers as a function of language (English, Spanish). Transparent points represent participant averages. Solid points indicate posterior means ±95% and 66% credible intervals." title="" id="32" name="Picture"/>
             <a:graphic>
               <a:graphicData uri="http://schemas.openxmlformats.org/drawingml/2006/picture">
                 <pic:pic>
                   <pic:nvPicPr>
-                    <pic:cNvPr descr="/Users/casillas/academia/research/in_progress/spanish_english_coronals/figs/mono_all_metrics.pdf" id="31" name="Picture"/>
+                    <pic:cNvPr descr="/Users/casillas/academia/research/in_progress/spanish_english_coronals/figs/mono_all_metrics.pdf" id="33" name="Picture"/>
                     <pic:cNvPicPr>
                       <a:picLocks noChangeArrowheads="1" noChangeAspect="1"/>
                     </pic:cNvPicPr>
                   </pic:nvPicPr>
                   <pic:blipFill>
-                    <a:blip r:embed="rId29"/>
+                    <a:blip r:embed="rId31"/>
                     <a:stretch>
                       <a:fillRect/>
                     </a:stretch>
@@ -1438,7 +1460,7 @@
           </wp:inline>
         </w:drawing>
       </w:r>
-      <w:bookmarkEnd w:id="32"/>
+      <w:bookmarkEnd w:id="34"/>
     </w:p>
     <w:p>
       <w:pPr>
@@ -1540,7 +1562,7 @@
           <w:rPr>
             <w:rStyle w:val="Hyperlink"/>
           </w:rPr>
-          <w:t xml:space="preserve">Figure 10</w:t>
+          <w:t xml:space="preserve">Figure 11</w:t>
         </w:r>
       </w:hyperlink>
       <w:r>
@@ -1834,24 +1856,24 @@
       <w:pPr>
         <w:pStyle w:val="CaptionedFigure"/>
       </w:pPr>
-      <w:bookmarkStart w:id="36" w:name="fig-monolinguals-summary"/>
+      <w:bookmarkStart w:id="38" w:name="fig-monolinguals-summary"/>
       <w:r>
         <w:drawing>
           <wp:inline>
             <wp:extent cx="5943600" cy="3760611"/>
             <wp:effectExtent b="0" l="0" r="0" t="0"/>
-            <wp:docPr descr="Figure 2: Posterior medians ±95% and 66% credible intervals for VOT and burst metrics of monolingual coronal stops. Individual point shapes and colors represent the six metrics analyzed. In this analysis, ‘group’ indicates between-language comparisons of different speakers." title="" id="34" name="Picture"/>
+            <wp:docPr descr="Figure 2: Posterior medians ±95% and 66% credible intervals for VOT and burst metrics of monolingual coronal stops. Individual point shapes and colors represent the six metrics analyzed. In this analysis, ‘group’ indicates between-language comparisons of different speakers." title="" id="36" name="Picture"/>
             <a:graphic>
               <a:graphicData uri="http://schemas.openxmlformats.org/drawingml/2006/picture">
                 <pic:pic>
                   <pic:nvPicPr>
-                    <pic:cNvPr descr="/Users/casillas/academia/research/in_progress/spanish_english_coronals/figs/mono_summary.pdf" id="35" name="Picture"/>
+                    <pic:cNvPr descr="/Users/casillas/academia/research/in_progress/spanish_english_coronals/figs/mono_summary.pdf" id="37" name="Picture"/>
                     <pic:cNvPicPr>
                       <a:picLocks noChangeArrowheads="1" noChangeAspect="1"/>
                     </pic:cNvPicPr>
                   </pic:nvPicPr>
                   <pic:blipFill>
-                    <a:blip r:embed="rId33"/>
+                    <a:blip r:embed="rId35"/>
                     <a:stretch>
                       <a:fillRect/>
                     </a:stretch>
@@ -1877,7 +1899,7 @@
           </wp:inline>
         </w:drawing>
       </w:r>
-      <w:bookmarkEnd w:id="36"/>
+      <w:bookmarkEnd w:id="38"/>
     </w:p>
     <w:p>
       <w:pPr>
@@ -1998,7 +2020,7 @@
           <w:rPr>
             <w:rStyle w:val="Hyperlink"/>
           </w:rPr>
-          <w:t xml:space="preserve">Figure 11</w:t>
+          <w:t xml:space="preserve">Figure 12</w:t>
         </w:r>
       </w:hyperlink>
       <w:r>
@@ -2037,8 +2059,8 @@
         <w:t xml:space="preserve">The spectral moments did not vary as a function of voicing for the English coronals.</w:t>
       </w:r>
     </w:p>
-    <w:bookmarkEnd w:id="37"/>
-    <w:bookmarkStart w:id="50" w:name="experiment-2-bilinguals"/>
+    <w:bookmarkEnd w:id="39"/>
+    <w:bookmarkStart w:id="52" w:name="experiment-2-bilinguals"/>
     <w:p>
       <w:pPr>
         <w:pStyle w:val="Heading2"/>
@@ -2116,24 +2138,24 @@
       <w:pPr>
         <w:pStyle w:val="CaptionedFigure"/>
       </w:pPr>
-      <w:bookmarkStart w:id="41" w:name="fig-bilinguals"/>
+      <w:bookmarkStart w:id="43" w:name="fig-bilinguals"/>
       <w:r>
         <w:drawing>
           <wp:inline>
             <wp:extent cx="5943600" cy="3962400"/>
             <wp:effectExtent b="0" l="0" r="0" t="0"/>
-            <wp:docPr descr="Figure 3: VOT and burst metrics of coronal stops (/d/, /t/) from bilingual speakers as a function of language (English, Spanish). Transparent points represent participant averages. Solid points indicate posterior means ±95% and 66% credible intervals." title="" id="39" name="Picture"/>
+            <wp:docPr descr="Figure 3: VOT and burst metrics of coronal stops (/d/, /t/) from bilingual speakers as a function of language (English, Spanish). Transparent points represent participant averages. Solid points indicate posterior means ±95% and 66% credible intervals." title="" id="41" name="Picture"/>
             <a:graphic>
               <a:graphicData uri="http://schemas.openxmlformats.org/drawingml/2006/picture">
                 <pic:pic>
                   <pic:nvPicPr>
-                    <pic:cNvPr descr="/Users/casillas/academia/research/in_progress/spanish_english_coronals/figs/bi_all_metrics.pdf" id="40" name="Picture"/>
+                    <pic:cNvPr descr="/Users/casillas/academia/research/in_progress/spanish_english_coronals/figs/bi_all_metrics.pdf" id="42" name="Picture"/>
                     <pic:cNvPicPr>
                       <a:picLocks noChangeArrowheads="1" noChangeAspect="1"/>
                     </pic:cNvPicPr>
                   </pic:nvPicPr>
                   <pic:blipFill>
-                    <a:blip r:embed="rId38"/>
+                    <a:blip r:embed="rId40"/>
                     <a:stretch>
                       <a:fillRect/>
                     </a:stretch>
@@ -2159,7 +2181,7 @@
           </wp:inline>
         </w:drawing>
       </w:r>
-      <w:bookmarkEnd w:id="41"/>
+      <w:bookmarkEnd w:id="43"/>
     </w:p>
     <w:p>
       <w:pPr>
@@ -2239,12 +2261,12 @@
       <w:r>
         <w:t xml:space="preserve"> </w:t>
       </w:r>
-      <w:hyperlink w:anchor="tbl-mono">
+      <w:hyperlink w:anchor="tbl-bi">
         <w:r>
           <w:rPr>
             <w:rStyle w:val="Hyperlink"/>
           </w:rPr>
-          <w:t xml:space="preserve">Table 2</w:t>
+          <w:t xml:space="preserve">Table 4</w:t>
         </w:r>
       </w:hyperlink>
       <w:r>
@@ -2261,7 +2283,7 @@
           <w:rPr>
             <w:rStyle w:val="Hyperlink"/>
           </w:rPr>
-          <w:t xml:space="preserve">Figure 12</w:t>
+          <w:t xml:space="preserve">Figure 13</w:t>
         </w:r>
       </w:hyperlink>
       <w:r>
@@ -2555,24 +2577,24 @@
       <w:pPr>
         <w:pStyle w:val="CaptionedFigure"/>
       </w:pPr>
-      <w:bookmarkStart w:id="45" w:name="fig-bilinguals-summary"/>
+      <w:bookmarkStart w:id="47" w:name="fig-bilinguals-summary"/>
       <w:r>
         <w:drawing>
           <wp:inline>
             <wp:extent cx="5943600" cy="3760611"/>
             <wp:effectExtent b="0" l="0" r="0" t="0"/>
-            <wp:docPr descr="Figure 4: Posterior medians ±95% and 66% credible intervals for VOT and burst metrics of bilingual coronal stops. Individual point shapes and colors represent the six metrics analyzed. In this analysis, ‘Language’ refers to a within-participant comparison between English and Spanish." title="" id="43" name="Picture"/>
+            <wp:docPr descr="Figure 4: Posterior medians ±95% and 66% credible intervals for VOT and burst metrics of bilingual coronal stops. Individual point shapes and colors represent the six metrics analyzed. In this analysis, ‘Language’ refers to a within-participant comparison between English and Spanish." title="" id="45" name="Picture"/>
             <a:graphic>
               <a:graphicData uri="http://schemas.openxmlformats.org/drawingml/2006/picture">
                 <pic:pic>
                   <pic:nvPicPr>
-                    <pic:cNvPr descr="/Users/casillas/academia/research/in_progress/spanish_english_coronals/figs/bi_summary.pdf" id="44" name="Picture"/>
+                    <pic:cNvPr descr="/Users/casillas/academia/research/in_progress/spanish_english_coronals/figs/bi_summary.pdf" id="46" name="Picture"/>
                     <pic:cNvPicPr>
                       <a:picLocks noChangeArrowheads="1" noChangeAspect="1"/>
                     </pic:cNvPicPr>
                   </pic:nvPicPr>
                   <pic:blipFill>
-                    <a:blip r:embed="rId42"/>
+                    <a:blip r:embed="rId44"/>
                     <a:stretch>
                       <a:fillRect/>
                     </a:stretch>
@@ -2598,7 +2620,7 @@
           </wp:inline>
         </w:drawing>
       </w:r>
-      <w:bookmarkEnd w:id="45"/>
+      <w:bookmarkEnd w:id="47"/>
     </w:p>
     <w:p>
       <w:pPr>
@@ -2689,7 +2711,7 @@
         <w:t xml:space="preserve"> </w:t>
       </w:r>
       <w:r>
-        <w:t xml:space="preserve">Similar to monolingual data, skewness and kurtosis paterned similarly, as did COG and standard deviation.</w:t>
+        <w:t xml:space="preserve">Similar to monolingual data, skewness and kurtosis patterned similarly, as did COG and standard deviation.</w:t>
       </w:r>
       <w:r>
         <w:t xml:space="preserve"> </w:t>
@@ -2797,24 +2819,24 @@
       <w:pPr>
         <w:pStyle w:val="CaptionedFigure"/>
       </w:pPr>
-      <w:bookmarkStart w:id="49" w:name="fig-bi-post-hoc-sm"/>
+      <w:bookmarkStart w:id="51" w:name="fig-bi-post-hoc-sm"/>
       <w:r>
         <w:drawing>
           <wp:inline>
             <wp:extent cx="5943600" cy="2971800"/>
             <wp:effectExtent b="0" l="0" r="0" t="0"/>
-            <wp:docPr descr="Figure 5: Posterior distributions of difference estimates between voiced and voiceless stops for Spanish and English. Each point represents the posterior mean difference ±95% HDI of the posterior of the voiceless segment subtracted from the posterior of the voiced segment. The light blue region represents a ROPE of ±0.1." title="" id="47" name="Picture"/>
+            <wp:docPr descr="Figure 5: Posterior distributions of difference estimates between voiced and voiceless stops for Spanish and English. Each point represents the posterior mean difference ±95% HDI of the posterior of the voiceless segment subtracted from the posterior of the voiced segment. The light blue region represents a ROPE of ±0.1." title="" id="49" name="Picture"/>
             <a:graphic>
               <a:graphicData uri="http://schemas.openxmlformats.org/drawingml/2006/picture">
                 <pic:pic>
                   <pic:nvPicPr>
-                    <pic:cNvPr descr="/Users/casillas/academia/research/in_progress/spanish_english_coronals/figs/bi_post_hoc_sm.pdf" id="48" name="Picture"/>
+                    <pic:cNvPr descr="/Users/casillas/academia/research/in_progress/spanish_english_coronals/figs/bi_post_hoc_sm.pdf" id="50" name="Picture"/>
                     <pic:cNvPicPr>
                       <a:picLocks noChangeArrowheads="1" noChangeAspect="1"/>
                     </pic:cNvPicPr>
                   </pic:nvPicPr>
                   <pic:blipFill>
-                    <a:blip r:embed="rId46"/>
+                    <a:blip r:embed="rId48"/>
                     <a:stretch>
                       <a:fillRect/>
                     </a:stretch>
@@ -2840,7 +2862,7 @@
           </wp:inline>
         </w:drawing>
       </w:r>
-      <w:bookmarkEnd w:id="49"/>
+      <w:bookmarkEnd w:id="51"/>
     </w:p>
     <w:p>
       <w:pPr>
@@ -2850,8 +2872,8 @@
         <w:t xml:space="preserve">Figure 5: Posterior distributions of difference estimates between voiced and voiceless stops for Spanish and English. Each point represents the posterior mean difference ±95% HDI of the posterior of the voiceless segment subtracted from the posterior of the voiced segment. The light blue region represents a ROPE of ±0.1.</w:t>
       </w:r>
     </w:p>
-    <w:bookmarkEnd w:id="50"/>
-    <w:bookmarkStart w:id="59" w:name="experiment-3-bilingual-poa-data"/>
+    <w:bookmarkEnd w:id="52"/>
+    <w:bookmarkStart w:id="65" w:name="experiment-3-bilingual-poa-data"/>
     <w:p>
       <w:pPr>
         <w:pStyle w:val="Heading2"/>
@@ -2877,7 +2899,7 @@
         <w:t xml:space="preserve"> </w:t>
       </w:r>
       <w:r>
-        <w:t xml:space="preserve">In this case, however, the outcome variables were modeled as a function of language (POA: English, Spanish), place of articulation (bilabial, coronal), standardized F1 and F2, and item repetitions.</w:t>
+        <w:t xml:space="preserve">In this case, however, the outcome variables were modeled as a function of language (English, Spanish), place of articulation (POA: bilabial, coronal), standardized F1 and F2, and item repetitions.</w:t>
       </w:r>
       <w:r>
         <w:t xml:space="preserve"> </w:t>
@@ -2905,7 +2927,7 @@
         <w:t xml:space="preserve"> </w:t>
       </w:r>
       <w:r>
-        <w:t xml:space="preserve">is a within-participant factor.</w:t>
+        <w:t xml:space="preserve">is a between-participant factor.</w:t>
       </w:r>
       <w:r>
         <w:t xml:space="preserve"> </w:t>
@@ -2934,31 +2956,31 @@
         <w:t xml:space="preserve"> </w:t>
       </w:r>
       <w:r>
-        <w:t xml:space="preserve">For all plots, the y-axis represents the outcome variable in standardized unites, the x-axis represents POA, and language is represented by color.</w:t>
+        <w:t xml:space="preserve">For all plots, the y-axis represents the outcome variable in standardized units, the x-axis represents POA, and language is represented by color.</w:t>
       </w:r>
     </w:p>
     <w:p>
       <w:pPr>
         <w:pStyle w:val="CaptionedFigure"/>
       </w:pPr>
-      <w:bookmarkStart w:id="54" w:name="fig-poa-bilinguals"/>
+      <w:bookmarkStart w:id="56" w:name="fig-poa-bilinguals"/>
       <w:r>
         <w:drawing>
           <wp:inline>
             <wp:extent cx="5943600" cy="3962400"/>
             <wp:effectExtent b="0" l="0" r="0" t="0"/>
-            <wp:docPr descr="Figure 6: VOT and burst metrics of voiceless stops from bilingual speakers as a function of language (English, Spanish), place of articulation (Coronal, Bilabial). Transparent points represent raw data. Solid points indicate posterior means ± 95% and 66% credible intervals." title="" id="52" name="Picture"/>
+            <wp:docPr descr="Figure 6: VOT and burst metrics of voiceless stops from bilingual speakers as a function of place of articulation (bilabial, coronal) and language (English, Spanish). Transparent points represent participant averages. Solid points indicate posterior means ±95% and 66% credible intervals." title="" id="54" name="Picture"/>
             <a:graphic>
               <a:graphicData uri="http://schemas.openxmlformats.org/drawingml/2006/picture">
                 <pic:pic>
                   <pic:nvPicPr>
-                    <pic:cNvPr descr="/Users/casillas/academia/research/in_progress/spanish_english_coronals/figs/poa_all_metrics.pdf" id="53" name="Picture"/>
+                    <pic:cNvPr descr="/Users/casillas/academia/research/in_progress/spanish_english_coronals/figs/poa_all_metrics.pdf" id="55" name="Picture"/>
                     <pic:cNvPicPr>
                       <a:picLocks noChangeArrowheads="1" noChangeAspect="1"/>
                     </pic:cNvPicPr>
                   </pic:nvPicPr>
                   <pic:blipFill>
-                    <a:blip r:embed="rId51"/>
+                    <a:blip r:embed="rId53"/>
                     <a:stretch>
                       <a:fillRect/>
                     </a:stretch>
@@ -2984,14 +3006,14 @@
           </wp:inline>
         </w:drawing>
       </w:r>
-      <w:bookmarkEnd w:id="54"/>
+      <w:bookmarkEnd w:id="56"/>
     </w:p>
     <w:p>
       <w:pPr>
         <w:pStyle w:val="ImageCaption"/>
       </w:pPr>
       <w:r>
-        <w:t xml:space="preserve">Figure 6: VOT and burst metrics of voiceless stops from bilingual speakers as a function of language (English, Spanish), place of articulation (Coronal, Bilabial). Transparent points represent raw data. Solid points indicate posterior means ± 95% and 66% credible intervals.</w:t>
+        <w:t xml:space="preserve">Figure 6: VOT and burst metrics of voiceless stops from bilingual speakers as a function of place of articulation (bilabial, coronal) and language (English, Spanish). Transparent points represent participant averages. Solid points indicate posterior means ±95% and 66% credible intervals.</w:t>
       </w:r>
     </w:p>
     <w:p>
@@ -3005,13 +3027,188 @@
         </w:rPr>
         <w:t xml:space="preserve">Voice-onset time.</w:t>
       </w:r>
+      <w:r>
+        <w:t xml:space="preserve"> </w:t>
+      </w:r>
+      <w:r>
+        <w:t xml:space="preserve">The VOT data is plotted in the first panel of</w:t>
+      </w:r>
+      <w:r>
+        <w:t xml:space="preserve"> </w:t>
+      </w:r>
+      <w:hyperlink w:anchor="fig-poa-bilinguals">
+        <w:r>
+          <w:rPr>
+            <w:rStyle w:val="Hyperlink"/>
+          </w:rPr>
+          <w:t xml:space="preserve">Figure 6</w:t>
+        </w:r>
+      </w:hyperlink>
+      <w:r>
+        <w:t xml:space="preserve">.</w:t>
+      </w:r>
+      <w:r>
+        <w:t xml:space="preserve"> </w:t>
+      </w:r>
+      <w:r>
+        <w:t xml:space="preserve">The complete model summary is available in</w:t>
+      </w:r>
+      <w:r>
+        <w:t xml:space="preserve"> </w:t>
+      </w:r>
+      <w:hyperlink w:anchor="fig-poa-bilinguals-summary">
+        <w:r>
+          <w:rPr>
+            <w:rStyle w:val="Hyperlink"/>
+          </w:rPr>
+          <w:t xml:space="preserve">Figure 7</w:t>
+        </w:r>
+      </w:hyperlink>
+      <w:r>
+        <w:t xml:space="preserve"> </w:t>
+      </w:r>
+      <w:r>
+        <w:t xml:space="preserve">below, as well as</w:t>
+      </w:r>
+      <w:r>
+        <w:t xml:space="preserve"> </w:t>
+      </w:r>
+      <w:hyperlink w:anchor="tbl-bi-poa">
+        <w:r>
+          <w:rPr>
+            <w:rStyle w:val="Hyperlink"/>
+          </w:rPr>
+          <w:t xml:space="preserve">Table 6</w:t>
+        </w:r>
+      </w:hyperlink>
+      <w:r>
+        <w:t xml:space="preserve"> </w:t>
+      </w:r>
+      <w:r>
+        <w:t xml:space="preserve">of the supplementary materials.</w:t>
+      </w:r>
+      <w:r>
+        <w:t xml:space="preserve"> </w:t>
+      </w:r>
+      <w:r>
+        <w:t xml:space="preserve">There was a strong effect of language (β = 0.802, HDI = [0.750, 0.852], ROPE = 0, MPE = 1).</w:t>
+      </w:r>
+      <w:r>
+        <w:t xml:space="preserve"> </w:t>
+      </w:r>
+      <w:r>
+        <w:t xml:space="preserve">English voiceless stops had higher VOT than Spanish voiceless stops regardless of POA (β = 0.134, HDI = [0.029, 0.236], ROPE = 0.248, MPE = 0.992).</w:t>
+      </w:r>
+      <w:r>
+        <w:t xml:space="preserve"> </w:t>
+      </w:r>
+      <w:r>
+        <w:t xml:space="preserve">We did not find compelling evidence for a language × POA interaction (β = 0.055, HDI = [0.004, 0.105], ROPE = 0.983, MPE = 0.984), nor were there any effects for the formant structure of the following vowel (F1: β = 0.013, HDI = [−0.025, 0.050], ROPE = 1, MPE = 0.751; F2: β = 0.000, HDI = [−0.046, 0.043], ROPE = 1, MPE = 0.505).</w:t>
+      </w:r>
     </w:p>
     <w:p>
       <w:pPr>
         <w:pStyle w:val="BodyText"/>
       </w:pPr>
       <w:r>
-        <w:t xml:space="preserve">(β = 0.802, HDI = [0.750, 0.852], ROPE = 0, MPE = 1)</w:t>
+        <w:rPr>
+          <w:bCs/>
+          <w:b/>
+        </w:rPr>
+        <w:t xml:space="preserve">Relative intensity.</w:t>
+      </w:r>
+      <w:r>
+        <w:t xml:space="preserve"> </w:t>
+      </w:r>
+      <w:r>
+        <w:t xml:space="preserve">Relative intensity of the burst was slightly higher in English than in Spanish (β = 0.099, HDI = [0.042, 0.155], ROPE = 0.518, MPE = 1), though nearly half of the posterior mass fell within our pre-established region of practical equivalence.</w:t>
+      </w:r>
+      <w:r>
+        <w:t xml:space="preserve"> </w:t>
+      </w:r>
+      <w:r>
+        <w:t xml:space="preserve">Relative intensity was higher in bilabial stops than in coronals stops (β = −0.475, HDI = [−0.680, −0.269], ROPE = 0, MPE = 1).</w:t>
+      </w:r>
+      <w:r>
+        <w:t xml:space="preserve"> </w:t>
+      </w:r>
+      <w:r>
+        <w:t xml:space="preserve">The two predictors did not interact (β = −0.003, HDI = [−0.056, 0.057], ROPE = 1, MPE = 0.542).</w:t>
+      </w:r>
+      <w:r>
+        <w:t xml:space="preserve"> </w:t>
+      </w:r>
+      <w:r>
+        <w:t xml:space="preserve">We found evidence for a relationship between height of the following vowel and relative intensity of the burst (β = −0.222, HDI = [−0.304, −0.136], ROPE = 0, MPE = 1).</w:t>
+      </w:r>
+      <w:r>
+        <w:t xml:space="preserve"> </w:t>
+      </w:r>
+      <w:r>
+        <w:t xml:space="preserve">Concretely, higher F1 values were associated with lower relative intensity.</w:t>
+      </w:r>
+      <w:r>
+        <w:t xml:space="preserve"> </w:t>
+      </w:r>
+      <w:r>
+        <w:t xml:space="preserve">There was no evidence suggesting frontedness of the following vowel had any effect (β = −0.059, HDI = [−0.116, −0.001], ROPE = 0.945, MPE = 0.978).</w:t>
+      </w:r>
+      <w:r>
+        <w:t xml:space="preserve"> </w:t>
+      </w:r>
+      <w:r>
+        <w:t xml:space="preserve">The relative intensity data is plotted in the second panel of</w:t>
+      </w:r>
+      <w:r>
+        <w:t xml:space="preserve"> </w:t>
+      </w:r>
+      <w:hyperlink w:anchor="fig-poa-bilinguals">
+        <w:r>
+          <w:rPr>
+            <w:rStyle w:val="Hyperlink"/>
+          </w:rPr>
+          <w:t xml:space="preserve">Figure 6</w:t>
+        </w:r>
+      </w:hyperlink>
+      <w:r>
+        <w:t xml:space="preserve"> </w:t>
+      </w:r>
+      <w:r>
+        <w:t xml:space="preserve">and the complete model summary is available in</w:t>
+      </w:r>
+      <w:r>
+        <w:t xml:space="preserve"> </w:t>
+      </w:r>
+      <w:hyperlink w:anchor="fig-poa-bilinguals-summary">
+        <w:r>
+          <w:rPr>
+            <w:rStyle w:val="Hyperlink"/>
+          </w:rPr>
+          <w:t xml:space="preserve">Figure 7</w:t>
+        </w:r>
+      </w:hyperlink>
+      <w:r>
+        <w:t xml:space="preserve"> </w:t>
+      </w:r>
+      <w:r>
+        <w:t xml:space="preserve">or</w:t>
+      </w:r>
+      <w:r>
+        <w:t xml:space="preserve"> </w:t>
+      </w:r>
+      <w:hyperlink w:anchor="tbl-bi-poa">
+        <w:r>
+          <w:rPr>
+            <w:rStyle w:val="Hyperlink"/>
+          </w:rPr>
+          <w:t xml:space="preserve">Table 6</w:t>
+        </w:r>
+      </w:hyperlink>
+      <w:r>
+        <w:t xml:space="preserve"> </w:t>
+      </w:r>
+      <w:r>
+        <w:t xml:space="preserve">of the supplementary materials.</w:t>
       </w:r>
     </w:p>
     <w:p>
@@ -3019,7 +3216,83 @@
         <w:pStyle w:val="BodyText"/>
       </w:pPr>
       <w:r>
-        <w:t xml:space="preserve">(β = 0.134, HDI = [0.029, 0.236], ROPE = 0.248, MPE = 0.992)</w:t>
+        <w:rPr>
+          <w:bCs/>
+          <w:b/>
+        </w:rPr>
+        <w:t xml:space="preserve">Center of gravity.</w:t>
+      </w:r>
+      <w:r>
+        <w:t xml:space="preserve"> </w:t>
+      </w:r>
+      <w:r>
+        <w:t xml:space="preserve">There was an effect of language (β = 0.206, HDI = [0.177, 0.236], ROPE = 0, MPE = 1) and POA (β = 0.953, HDI = [0.862, 1.041], ROPE = 0, MPE = 1) and the two predictors interacted (β = 0.211, HDI = [0.181, 0.239], ROPE = 0, MPE = 1).</w:t>
+      </w:r>
+      <w:r>
+        <w:t xml:space="preserve"> </w:t>
+      </w:r>
+      <w:r>
+        <w:t xml:space="preserve">As illustrated in the third panel of</w:t>
+      </w:r>
+      <w:r>
+        <w:t xml:space="preserve"> </w:t>
+      </w:r>
+      <w:hyperlink w:anchor="fig-poa-bilinguals">
+        <w:r>
+          <w:rPr>
+            <w:rStyle w:val="Hyperlink"/>
+          </w:rPr>
+          <w:t xml:space="preserve">Figure 6</w:t>
+        </w:r>
+      </w:hyperlink>
+      <w:r>
+        <w:t xml:space="preserve">, COG was higher in English /t/ than in Spanish /t/ (Spanish /t/ vs. English /t/: β = 0.835, HDI = [0.781, 0.888], ROPE = 0, MPE = 1), but there was no such difference in the bilabials (Spanish /p/ vs. English /p/: β = −0.01, HDI = [−0.112, 0.093], ROPE = 0.976, MPE = 0.574).</w:t>
+      </w:r>
+      <w:r>
+        <w:t xml:space="preserve"> </w:t>
+      </w:r>
+      <w:r>
+        <w:t xml:space="preserve">The following vowel did not affect COG of the bursts (F1: β = 0.019, HDI = [−0.008, 0.049], ROPE = 1, MPE = 0.905; F2: β = −0.010, HDI = [−0.041, 0.020], ROPE = 1, MPE = 0.743).</w:t>
+      </w:r>
+      <w:r>
+        <w:t xml:space="preserve"> </w:t>
+      </w:r>
+      <w:r>
+        <w:t xml:space="preserve">The model summary is presented in the forest plot in</w:t>
+      </w:r>
+      <w:r>
+        <w:t xml:space="preserve"> </w:t>
+      </w:r>
+      <w:hyperlink w:anchor="fig-poa-bilinguals-summary">
+        <w:r>
+          <w:rPr>
+            <w:rStyle w:val="Hyperlink"/>
+          </w:rPr>
+          <w:t xml:space="preserve">Figure 7</w:t>
+        </w:r>
+      </w:hyperlink>
+      <w:r>
+        <w:t xml:space="preserve"> </w:t>
+      </w:r>
+      <w:r>
+        <w:t xml:space="preserve">and in</w:t>
+      </w:r>
+      <w:r>
+        <w:t xml:space="preserve"> </w:t>
+      </w:r>
+      <w:hyperlink w:anchor="tbl-bi-poa">
+        <w:r>
+          <w:rPr>
+            <w:rStyle w:val="Hyperlink"/>
+          </w:rPr>
+          <w:t xml:space="preserve">Table 6</w:t>
+        </w:r>
+      </w:hyperlink>
+      <w:r>
+        <w:t xml:space="preserve"> </w:t>
+      </w:r>
+      <w:r>
+        <w:t xml:space="preserve">of the supplementary materials.</w:t>
       </w:r>
     </w:p>
     <w:p>
@@ -3027,7 +3300,83 @@
         <w:pStyle w:val="BodyText"/>
       </w:pPr>
       <w:r>
-        <w:t xml:space="preserve">(β = 0.055, HDI = [0.004, 0.105], ROPE = 0.983, MPE = 0.984)</w:t>
+        <w:rPr>
+          <w:bCs/>
+          <w:b/>
+        </w:rPr>
+        <w:t xml:space="preserve">Kurtosis.</w:t>
+      </w:r>
+      <w:r>
+        <w:t xml:space="preserve"> </w:t>
+      </w:r>
+      <w:r>
+        <w:t xml:space="preserve">There was an effect of language (β = −0.204, HDI = [−0.237, −0.173], ROPE = 0, MPE = 1) and POA (β = −0.888, HDI = [−1.006, −0.774], ROPE = 0, MPE = 1) and the two predictors interacted (β = −0.169, HDI = [−0.200, −0.137], ROPE = 0, MPE = 1).</w:t>
+      </w:r>
+      <w:r>
+        <w:t xml:space="preserve"> </w:t>
+      </w:r>
+      <w:r>
+        <w:t xml:space="preserve">As illustrated in the first panel of the second row in</w:t>
+      </w:r>
+      <w:r>
+        <w:t xml:space="preserve"> </w:t>
+      </w:r>
+      <w:hyperlink w:anchor="fig-poa-bilinguals">
+        <w:r>
+          <w:rPr>
+            <w:rStyle w:val="Hyperlink"/>
+          </w:rPr>
+          <w:t xml:space="preserve">Figure 6</w:t>
+        </w:r>
+      </w:hyperlink>
+      <w:r>
+        <w:t xml:space="preserve">, kurtosis was higher in Spanish /t/ than in English /t/ (Spanish /t/ vs. English /t/: β = −0.747, HDI = [−0.809, −0.692], ROPE = 0, MPE = 1), but there was no such difference in the bilabials (Spanish /p/ vs. English /p/: β = −0.071, HDI = [−0.186, 0.039], ROPE = 0.696, MPE = 0.891).</w:t>
+      </w:r>
+      <w:r>
+        <w:t xml:space="preserve"> </w:t>
+      </w:r>
+      <w:r>
+        <w:t xml:space="preserve">The following vowel did not affect kurtosis in the bursts (F1: β = 0.015, HDI = [−0.016, 0.047], ROPE = 1, MPE = 0.831; F2: β = −0.015, HDI = [−0.047, 0.017], ROPE = 1, MPE = 0.822).</w:t>
+      </w:r>
+      <w:r>
+        <w:t xml:space="preserve"> </w:t>
+      </w:r>
+      <w:r>
+        <w:t xml:space="preserve">The model summary is available in</w:t>
+      </w:r>
+      <w:r>
+        <w:t xml:space="preserve"> </w:t>
+      </w:r>
+      <w:hyperlink w:anchor="fig-poa-bilinguals-summary">
+        <w:r>
+          <w:rPr>
+            <w:rStyle w:val="Hyperlink"/>
+          </w:rPr>
+          <w:t xml:space="preserve">Figure 7</w:t>
+        </w:r>
+      </w:hyperlink>
+      <w:r>
+        <w:t xml:space="preserve"> </w:t>
+      </w:r>
+      <w:r>
+        <w:t xml:space="preserve">(See also</w:t>
+      </w:r>
+      <w:r>
+        <w:t xml:space="preserve"> </w:t>
+      </w:r>
+      <w:hyperlink w:anchor="tbl-bi-poa">
+        <w:r>
+          <w:rPr>
+            <w:rStyle w:val="Hyperlink"/>
+          </w:rPr>
+          <w:t xml:space="preserve">Table 6</w:t>
+        </w:r>
+      </w:hyperlink>
+      <w:r>
+        <w:t xml:space="preserve"> </w:t>
+      </w:r>
+      <w:r>
+        <w:t xml:space="preserve">of the supplementary materials).</w:t>
       </w:r>
     </w:p>
     <w:p>
@@ -3035,7 +3384,80 @@
         <w:pStyle w:val="BodyText"/>
       </w:pPr>
       <w:r>
-        <w:t xml:space="preserve">(F1: β = 0.013, HDI = [−0.025, 0.050], ROPE = 1, MPE = 0.751; F2: β = 0.000, HDI = [−0.046, 0.043], ROPE = 1, MPE = 0.505).</w:t>
+        <w:rPr>
+          <w:bCs/>
+          <w:b/>
+        </w:rPr>
+        <w:t xml:space="preserve">Standard deviation.</w:t>
+      </w:r>
+      <w:r>
+        <w:t xml:space="preserve"> </w:t>
+      </w:r>
+      <w:r>
+        <w:t xml:space="preserve">Similar to the COG and kurtosis analyses, we again see an effect of language (β = 0.230, HDI = [0.186, 0.271], ROPE = 0, MPE = 1) and POA (β = 0.766, HDI = [0.671, 0.870], ROPE = 0, MPE = 1) and the two predictors interacted (β = 0.209, HDI = [0.169, 0.250], ROPE = 0, MPE = 1).</w:t>
+      </w:r>
+      <w:r>
+        <w:t xml:space="preserve"> </w:t>
+      </w:r>
+      <w:r>
+        <w:t xml:space="preserve">As illustrated in the middle panel of the second row in</w:t>
+      </w:r>
+      <w:r>
+        <w:t xml:space="preserve"> </w:t>
+      </w:r>
+      <w:hyperlink w:anchor="fig-poa-bilinguals">
+        <w:r>
+          <w:rPr>
+            <w:rStyle w:val="Hyperlink"/>
+          </w:rPr>
+          <w:t xml:space="preserve">Figure 6</w:t>
+        </w:r>
+      </w:hyperlink>
+      <w:r>
+        <w:t xml:space="preserve">, standard deviation was higher in English /t/ than in Spanish /t/ (Spanish /t/ vs. English /t/: β = 0.876, HDI = [0.802, 0.951], ROPE = 0, MPE = 1), but there was no such difference in the bilabials (Spanish /p/ vs. English /p/: β = 0.042, HDI = [−0.107, 0.187], ROPE = 0.783, MPE = 0.722).</w:t>
+      </w:r>
+      <w:r>
+        <w:t xml:space="preserve"> </w:t>
+      </w:r>
+      <w:r>
+        <w:t xml:space="preserve">The following vowel did not affect standard deviation of the bursts (F1: β = −0.012, HDI = [−0.050, 0.030], ROPE = 1, MPE = 0.725; F2: β = 0.008, HDI = [−0.035, 0.049], ROPE = 1, MPE = 0.662).</w:t>
+      </w:r>
+      <w:r>
+        <w:t xml:space="preserve"> </w:t>
+      </w:r>
+      <w:r>
+        <w:t xml:space="preserve">The model summary is available in</w:t>
+      </w:r>
+      <w:r>
+        <w:t xml:space="preserve"> </w:t>
+      </w:r>
+      <w:hyperlink w:anchor="fig-poa-bilinguals-summary">
+        <w:r>
+          <w:rPr>
+            <w:rStyle w:val="Hyperlink"/>
+          </w:rPr>
+          <w:t xml:space="preserve">Figure 7</w:t>
+        </w:r>
+      </w:hyperlink>
+      <w:r>
+        <w:t xml:space="preserve">, as well as</w:t>
+      </w:r>
+      <w:r>
+        <w:t xml:space="preserve"> </w:t>
+      </w:r>
+      <w:hyperlink w:anchor="tbl-bi-poa">
+        <w:r>
+          <w:rPr>
+            <w:rStyle w:val="Hyperlink"/>
+          </w:rPr>
+          <w:t xml:space="preserve">Table 6</w:t>
+        </w:r>
+      </w:hyperlink>
+      <w:r>
+        <w:t xml:space="preserve"> </w:t>
+      </w:r>
+      <w:r>
+        <w:t xml:space="preserve">of the supplementary materials.</w:t>
       </w:r>
     </w:p>
     <w:p>
@@ -3047,7 +3469,79 @@
           <w:bCs/>
           <w:b/>
         </w:rPr>
-        <w:t xml:space="preserve">Relative intensity.</w:t>
+        <w:t xml:space="preserve">Skewness.</w:t>
+      </w:r>
+      <w:r>
+        <w:t xml:space="preserve"> </w:t>
+      </w:r>
+      <w:r>
+        <w:t xml:space="preserve">Finally, for skewness we find an effect of language (β = −0.222, HDI = [−0.255, −0.188], ROPE = 0, MPE = 1) and POA (β = −0.888, HDI = [−0.994, −0.781], ROPE = 0, MPE = 1) and the two predictors interacted (β = −0.192, HDI = [−0.226, −0.159], ROPE = 0, MPE = 1).</w:t>
+      </w:r>
+      <w:r>
+        <w:t xml:space="preserve"> </w:t>
+      </w:r>
+      <w:r>
+        <w:t xml:space="preserve">As illustrated in the final panel of the second row in</w:t>
+      </w:r>
+      <w:r>
+        <w:t xml:space="preserve"> </w:t>
+      </w:r>
+      <w:hyperlink w:anchor="fig-poa-bilinguals">
+        <w:r>
+          <w:rPr>
+            <w:rStyle w:val="Hyperlink"/>
+          </w:rPr>
+          <w:t xml:space="preserve">Figure 6</w:t>
+        </w:r>
+      </w:hyperlink>
+      <w:r>
+        <w:t xml:space="preserve">, skewness was higher in Spanish /t/ than in English /t/ (Spanish /t/ vs. English /t/: β = −0.829, HDI = [−0.889, −0.765], ROPE = 0, MPE = 1), but there was no such difference in the bilabials (Spanish /p/ vs. English /p/: β = −0.061, HDI = [−0.176, 0.06], ROPE = 0.748, MPE = 0.845).</w:t>
+      </w:r>
+      <w:r>
+        <w:t xml:space="preserve"> </w:t>
+      </w:r>
+      <w:r>
+        <w:t xml:space="preserve">The following vowel did not affect skewness of the bursts (F1: β = −0.024, HDI = [−0.058, 0.009], ROPE = 1, MPE = 0.924; F2: β = 0.009, HDI = [−0.025, 0.042], ROPE = 1, MPE = 0.696).</w:t>
+      </w:r>
+      <w:r>
+        <w:t xml:space="preserve"> </w:t>
+      </w:r>
+      <w:r>
+        <w:t xml:space="preserve">The model summary is available in</w:t>
+      </w:r>
+      <w:r>
+        <w:t xml:space="preserve"> </w:t>
+      </w:r>
+      <w:hyperlink w:anchor="fig-poa-bilinguals-summary">
+        <w:r>
+          <w:rPr>
+            <w:rStyle w:val="Hyperlink"/>
+          </w:rPr>
+          <w:t xml:space="preserve">Figure 7</w:t>
+        </w:r>
+      </w:hyperlink>
+      <w:r>
+        <w:t xml:space="preserve"> </w:t>
+      </w:r>
+      <w:r>
+        <w:t xml:space="preserve">below and</w:t>
+      </w:r>
+      <w:r>
+        <w:t xml:space="preserve"> </w:t>
+      </w:r>
+      <w:hyperlink w:anchor="tbl-bi-poa">
+        <w:r>
+          <w:rPr>
+            <w:rStyle w:val="Hyperlink"/>
+          </w:rPr>
+          <w:t xml:space="preserve">Table 6</w:t>
+        </w:r>
+      </w:hyperlink>
+      <w:r>
+        <w:t xml:space="preserve"> </w:t>
+      </w:r>
+      <w:r>
+        <w:t xml:space="preserve">of the supplementary materials.</w:t>
       </w:r>
     </w:p>
     <w:p>
@@ -3055,303 +3549,35 @@
         <w:pStyle w:val="BodyText"/>
       </w:pPr>
       <w:r>
-        <w:t xml:space="preserve">(β = 0.099, HDI = [0.042, 0.155], ROPE = 0.518, MPE = 1)</w:t>
-      </w:r>
-    </w:p>
-    <w:p>
-      <w:pPr>
-        <w:pStyle w:val="BodyText"/>
-      </w:pPr>
-      <w:r>
-        <w:t xml:space="preserve">(β = −0.475, HDI = [−0.680, −0.269], ROPE = 0, MPE = 1)</w:t>
-      </w:r>
-    </w:p>
-    <w:p>
-      <w:pPr>
-        <w:pStyle w:val="BodyText"/>
-      </w:pPr>
-      <w:r>
-        <w:t xml:space="preserve">(β = −0.003, HDI = [−0.056, 0.057], ROPE = 1, MPE = 0.542)</w:t>
-      </w:r>
-    </w:p>
-    <w:p>
-      <w:pPr>
-        <w:pStyle w:val="BodyText"/>
-      </w:pPr>
-      <w:r>
-        <w:t xml:space="preserve">(β = −0.222, HDI = [−0.304, −0.136], ROPE = 0, MPE = 1)</w:t>
-      </w:r>
-    </w:p>
-    <w:p>
-      <w:pPr>
-        <w:pStyle w:val="BodyText"/>
-      </w:pPr>
-      <w:r>
-        <w:t xml:space="preserve">(β = −0.059, HDI = [−0.116, −0.001], ROPE = 0.945, MPE = 0.978)</w:t>
-      </w:r>
-    </w:p>
-    <w:p>
-      <w:pPr>
-        <w:pStyle w:val="BodyText"/>
-      </w:pPr>
-      <w:r>
         <w:rPr>
           <w:bCs/>
           <w:b/>
         </w:rPr>
-        <w:t xml:space="preserve">Center of gravity.</w:t>
-      </w:r>
-    </w:p>
-    <w:p>
-      <w:pPr>
-        <w:pStyle w:val="BodyText"/>
-      </w:pPr>
-      <w:r>
-        <w:t xml:space="preserve">(β = 0.206, HDI = [0.177, 0.236], ROPE = 0, MPE = 1)</w:t>
-      </w:r>
-    </w:p>
-    <w:p>
-      <w:pPr>
-        <w:pStyle w:val="BodyText"/>
-      </w:pPr>
-      <w:r>
-        <w:t xml:space="preserve">(β = 0.953, HDI = [0.862, 1.041], ROPE = 0, MPE = 1)</w:t>
-      </w:r>
-    </w:p>
-    <w:p>
-      <w:pPr>
-        <w:pStyle w:val="BodyText"/>
-      </w:pPr>
-      <w:r>
-        <w:t xml:space="preserve">(β = 0.211, HDI = [0.181, 0.239], ROPE = 0, MPE = 1)</w:t>
-      </w:r>
-    </w:p>
-    <w:p>
-      <w:pPr>
-        <w:pStyle w:val="BodyText"/>
-      </w:pPr>
-      <w:r>
-        <w:t xml:space="preserve">(F1: β = 0.019, HDI = [−0.008, 0.049], ROPE = 1, MPE = 0.905; F2: β = −0.010, HDI = [−0.041, 0.020], ROPE = 1, MPE = 0.743).</w:t>
-      </w:r>
-    </w:p>
-    <w:p>
-      <w:pPr>
-        <w:pStyle w:val="BodyText"/>
-      </w:pPr>
-      <w:r>
-        <w:t xml:space="preserve">(Spanish /t/ vs. English /t/: β = 0.835, HDI = [0.781, 0.888], ROPE = 0, MPE = 1)</w:t>
-      </w:r>
-    </w:p>
-    <w:p>
-      <w:pPr>
-        <w:pStyle w:val="BodyText"/>
-      </w:pPr>
-      <w:r>
-        <w:t xml:space="preserve">(Spanish /p/ vs. English /p/: β = −0.01, HDI = [−0.112, 0.093], ROPE = 0.976, MPE = 0.574)</w:t>
-      </w:r>
-    </w:p>
-    <w:p>
-      <w:pPr>
-        <w:pStyle w:val="BodyText"/>
-      </w:pPr>
-      <w:r>
-        <w:rPr>
-          <w:bCs/>
-          <w:b/>
-        </w:rPr>
-        <w:t xml:space="preserve">Kurtosis.</w:t>
-      </w:r>
-    </w:p>
-    <w:p>
-      <w:pPr>
-        <w:pStyle w:val="BodyText"/>
-      </w:pPr>
-      <w:r>
-        <w:t xml:space="preserve">(β = −0.204, HDI = [−0.237, −0.173], ROPE = 0, MPE = 1)</w:t>
-      </w:r>
-    </w:p>
-    <w:p>
-      <w:pPr>
-        <w:pStyle w:val="BodyText"/>
-      </w:pPr>
-      <w:r>
-        <w:t xml:space="preserve">(β = −0.888, HDI = [−1.006, −0.774], ROPE = 0, MPE = 1)</w:t>
-      </w:r>
-    </w:p>
-    <w:p>
-      <w:pPr>
-        <w:pStyle w:val="BodyText"/>
-      </w:pPr>
-      <w:r>
-        <w:t xml:space="preserve">(β = −0.169, HDI = [−0.200, −0.137], ROPE = 0, MPE = 1)</w:t>
-      </w:r>
-    </w:p>
-    <w:p>
-      <w:pPr>
-        <w:pStyle w:val="BodyText"/>
-      </w:pPr>
-      <w:r>
-        <w:t xml:space="preserve">(F1: β = 0.015, HDI = [−0.016, 0.047], ROPE = 1, MPE = 0.831; F2: β = −0.015, HDI = [−0.047, 0.017], ROPE = 1, MPE = 0.822).</w:t>
-      </w:r>
-    </w:p>
-    <w:p>
-      <w:pPr>
-        <w:pStyle w:val="BodyText"/>
-      </w:pPr>
-      <w:r>
-        <w:t xml:space="preserve">(Spanish /t/ vs. English /t/: β = −0.747, HDI = [−0.809, −0.692], ROPE = 0, MPE = 1)</w:t>
-      </w:r>
-    </w:p>
-    <w:p>
-      <w:pPr>
-        <w:pStyle w:val="BodyText"/>
-      </w:pPr>
-      <w:r>
-        <w:t xml:space="preserve">(Spanish /p/ vs. English /p/: β = −0.071, HDI = [−0.186, 0.039], ROPE = 0.696, MPE = 0.891)</w:t>
-      </w:r>
-    </w:p>
-    <w:p>
-      <w:pPr>
-        <w:pStyle w:val="BodyText"/>
-      </w:pPr>
-      <w:r>
-        <w:rPr>
-          <w:bCs/>
-          <w:b/>
-        </w:rPr>
-        <w:t xml:space="preserve">Standard deviation.</w:t>
-      </w:r>
-    </w:p>
-    <w:p>
-      <w:pPr>
-        <w:pStyle w:val="BodyText"/>
-      </w:pPr>
-      <w:r>
-        <w:t xml:space="preserve">(β = 0.230, HDI = [0.186, 0.271], ROPE = 0, MPE = 1)</w:t>
-      </w:r>
-    </w:p>
-    <w:p>
-      <w:pPr>
-        <w:pStyle w:val="BodyText"/>
-      </w:pPr>
-      <w:r>
-        <w:t xml:space="preserve">(β = 0.766, HDI = [0.671, 0.870], ROPE = 0, MPE = 1)</w:t>
-      </w:r>
-    </w:p>
-    <w:p>
-      <w:pPr>
-        <w:pStyle w:val="BodyText"/>
-      </w:pPr>
-      <w:r>
-        <w:t xml:space="preserve">(β = 0.209, HDI = [0.169, 0.250], ROPE = 0, MPE = 1)</w:t>
-      </w:r>
-    </w:p>
-    <w:p>
-      <w:pPr>
-        <w:pStyle w:val="BodyText"/>
-      </w:pPr>
-      <w:r>
-        <w:t xml:space="preserve">(F1: β = −0.012, HDI = [−0.050, 0.030], ROPE = 1, MPE = 0.725; F2: β = 0.008, HDI = [−0.035, 0.049], ROPE = 1, MPE = 0.662).</w:t>
-      </w:r>
-    </w:p>
-    <w:p>
-      <w:pPr>
-        <w:pStyle w:val="BodyText"/>
-      </w:pPr>
-      <w:r>
-        <w:t xml:space="preserve">(Spanish /t/ vs. English /t/: β = 0.876, HDI = [0.802, 0.951], ROPE = 0, MPE = 1)</w:t>
-      </w:r>
-    </w:p>
-    <w:p>
-      <w:pPr>
-        <w:pStyle w:val="BodyText"/>
-      </w:pPr>
-      <w:r>
-        <w:t xml:space="preserve">(Spanish /p/ vs. English /p/: β = 0.042, HDI = [−0.107, 0.187], ROPE = 0.783, MPE = 0.722)</w:t>
-      </w:r>
-    </w:p>
-    <w:p>
-      <w:pPr>
-        <w:pStyle w:val="BodyText"/>
-      </w:pPr>
-      <w:r>
-        <w:rPr>
-          <w:bCs/>
-          <w:b/>
-        </w:rPr>
-        <w:t xml:space="preserve">Skewness.</w:t>
-      </w:r>
-    </w:p>
-    <w:p>
-      <w:pPr>
-        <w:pStyle w:val="BodyText"/>
-      </w:pPr>
-      <w:r>
-        <w:t xml:space="preserve">(β = −0.222, HDI = [−0.255, −0.188], ROPE = 0, MPE = 1)</w:t>
-      </w:r>
-    </w:p>
-    <w:p>
-      <w:pPr>
-        <w:pStyle w:val="BodyText"/>
-      </w:pPr>
-      <w:r>
-        <w:t xml:space="preserve">(β = −0.888, HDI = [−0.994, −0.781], ROPE = 0, MPE = 1)</w:t>
-      </w:r>
-    </w:p>
-    <w:p>
-      <w:pPr>
-        <w:pStyle w:val="BodyText"/>
-      </w:pPr>
-      <w:r>
-        <w:t xml:space="preserve">(β = −0.192, HDI = [−0.226, −0.159], ROPE = 0, MPE = 1)</w:t>
-      </w:r>
-    </w:p>
-    <w:p>
-      <w:pPr>
-        <w:pStyle w:val="BodyText"/>
-      </w:pPr>
-      <w:r>
-        <w:t xml:space="preserve">(F1: β = −0.024, HDI = [−0.058, 0.009], ROPE = 1, MPE = 0.924; F2: β = 0.009, HDI = [−0.025, 0.042], ROPE = 1, MPE = 0.696).</w:t>
-      </w:r>
-    </w:p>
-    <w:p>
-      <w:pPr>
-        <w:pStyle w:val="BodyText"/>
-      </w:pPr>
-      <w:r>
-        <w:t xml:space="preserve">(Spanish /t/ vs. English /t/: β = −0.829, HDI = [−0.889, −0.765], ROPE = 0, MPE = 1)</w:t>
-      </w:r>
-    </w:p>
-    <w:p>
-      <w:pPr>
-        <w:pStyle w:val="BodyText"/>
-      </w:pPr>
-      <w:r>
-        <w:t xml:space="preserve">(Spanish /p/ vs. English /p/: β = −0.061, HDI = [−0.176, 0.06], ROPE = 0.748, MPE = 0.845)</w:t>
+        <w:t xml:space="preserve">Interim discussion.</w:t>
       </w:r>
     </w:p>
     <w:p>
       <w:pPr>
         <w:pStyle w:val="CaptionedFigure"/>
       </w:pPr>
-      <w:bookmarkStart w:id="58" w:name="fig-poa-bilinguals-summary"/>
+      <w:bookmarkStart w:id="60" w:name="fig-poa-bilinguals-summary"/>
       <w:r>
         <w:drawing>
           <wp:inline>
             <wp:extent cx="5943600" cy="3760611"/>
             <wp:effectExtent b="0" l="0" r="0" t="0"/>
-            <wp:docPr descr="Figure 7: Posterior medians ±95% and 66% credible intervals for VOT and burst metrics of bilingual voiceless bilabial and coronal stops. Individual point shapes and colors represent the six metrics analyzed. In this analysis, ‘Place’ refers to a between-participants comparison, as the bilabial data comes from a separate group of bilingual individuals." title="" id="56" name="Picture"/>
+            <wp:docPr descr="Figure 7: Posterior medians ±95% and 66% credible intervals for VOT and burst metrics of bilingual voiceless bilabial and coronal stops. Individual point shapes and colors represent the six metrics analyzed. In this analysis, ‘Place’ refers to a between-participants comparison, as the bilabial data comes from a separate group of bilingual individuals." title="" id="58" name="Picture"/>
             <a:graphic>
               <a:graphicData uri="http://schemas.openxmlformats.org/drawingml/2006/picture">
                 <pic:pic>
                   <pic:nvPicPr>
-                    <pic:cNvPr descr="/Users/casillas/academia/research/in_progress/spanish_english_coronals/figs/poa_summary.pdf" id="57" name="Picture"/>
+                    <pic:cNvPr descr="/Users/casillas/academia/research/in_progress/spanish_english_coronals/figs/poa_summary.pdf" id="59" name="Picture"/>
                     <pic:cNvPicPr>
                       <a:picLocks noChangeArrowheads="1" noChangeAspect="1"/>
                     </pic:cNvPicPr>
                   </pic:nvPicPr>
                   <pic:blipFill>
-                    <a:blip r:embed="rId55"/>
+                    <a:blip r:embed="rId57"/>
                     <a:stretch>
                       <a:fillRect/>
                     </a:stretch>
@@ -3377,7 +3603,7 @@
           </wp:inline>
         </w:drawing>
       </w:r>
-      <w:bookmarkEnd w:id="58"/>
+      <w:bookmarkEnd w:id="60"/>
     </w:p>
     <w:p>
       <w:pPr>
@@ -3410,17 +3636,11 @@
         <w:pStyle w:val="BodyText"/>
       </w:pPr>
       <w:r>
-        <w:rPr>
-          <w:bCs/>
-          <w:b/>
-        </w:rPr>
-        <w:t xml:space="preserve">Interim discussion.</w:t>
-      </w:r>
-    </w:p>
-    <w:p>
-      <w:pPr>
-        <w:pStyle w:val="BodyText"/>
-      </w:pPr>
+        <w:t xml:space="preserve">The analyses of the bilingual bilabial and coronal voiceless stops are summarized in the forest plot in</w:t>
+      </w:r>
+      <w:r>
+        <w:t xml:space="preserve"> </w:t>
+      </w:r>
       <w:hyperlink w:anchor="fig-poa-bilinguals-summary">
         <w:r>
           <w:rPr>
@@ -3429,18 +3649,175 @@
           <w:t xml:space="preserve">Figure 7</w:t>
         </w:r>
       </w:hyperlink>
+      <w:r>
+        <w:t xml:space="preserve"> </w:t>
+      </w:r>
+      <w:r>
+        <w:t xml:space="preserve">and</w:t>
+      </w:r>
+      <w:r>
+        <w:t xml:space="preserve"> </w:t>
+      </w:r>
+      <w:hyperlink w:anchor="tbl-bi-poa">
+        <w:r>
+          <w:rPr>
+            <w:rStyle w:val="Hyperlink"/>
+          </w:rPr>
+          <w:t xml:space="preserve">Table 6</w:t>
+        </w:r>
+      </w:hyperlink>
+      <w:r>
+        <w:t xml:space="preserve"> </w:t>
+      </w:r>
+      <w:r>
+        <w:t xml:space="preserve">of the supplementary materials.</w:t>
+      </w:r>
+      <w:r>
+        <w:t xml:space="preserve"> </w:t>
+      </w:r>
+      <w:r>
+        <w:t xml:space="preserve">The analyses revealed four important findings.</w:t>
+      </w:r>
+      <w:r>
+        <w:t xml:space="preserve"> </w:t>
+      </w:r>
+      <w:r>
+        <w:t xml:space="preserve">First, VOT was realized in a language-specific manner that was was similar for bilabials and coronals.</w:t>
+      </w:r>
+      <w:r>
+        <w:t xml:space="preserve"> </w:t>
+      </w:r>
+      <w:r>
+        <w:t xml:space="preserve">As with the previous analyses, Spanish voiceless stops were realized with short-lag VOT and English voiceless stops were realized with long-lag VOT.</w:t>
+      </w:r>
+      <w:r>
+        <w:t xml:space="preserve"> </w:t>
+      </w:r>
+      <w:r>
+        <w:t xml:space="preserve">Second, relative intensity can capture place of articulation differences, which are realized similarly in English and Spanish.</w:t>
+      </w:r>
+      <w:r>
+        <w:t xml:space="preserve"> </w:t>
+      </w:r>
+      <w:r>
+        <w:t xml:space="preserve">Third, we again find that COG and standard deviation pattern similarly, as do kurtosis and skewness, across languages for bilabial and coronal stops.</w:t>
+      </w:r>
+      <w:r>
+        <w:t xml:space="preserve"> </w:t>
+      </w:r>
+      <w:r>
+        <w:t xml:space="preserve">And, finally, we see that English and Spanish coronals differ with regard to all four spectral moment measurements, where as bilabials do not.</w:t>
+      </w:r>
+      <w:r>
+        <w:t xml:space="preserve"> </w:t>
+      </w:r>
+      <w:hyperlink w:anchor="fig-poa-post-hoc-all">
+        <w:r>
+          <w:rPr>
+            <w:rStyle w:val="Hyperlink"/>
+          </w:rPr>
+          <w:t xml:space="preserve">Figure 8</w:t>
+        </w:r>
+      </w:hyperlink>
+      <w:r>
+        <w:t xml:space="preserve"> </w:t>
+      </w:r>
+      <w:r>
+        <w:t xml:space="preserve">plots the posterior distributions of the Spanish-English difference estimates for VOT, relative intensity, and each spectral moment for bilabials and coronals (See also</w:t>
+      </w:r>
+      <w:r>
+        <w:t xml:space="preserve"> </w:t>
+      </w:r>
+      <w:hyperlink w:anchor="tbl-poa-post-hoc-all">
+        <w:r>
+          <w:rPr>
+            <w:rStyle w:val="Hyperlink"/>
+          </w:rPr>
+          <w:t xml:space="preserve">Table 7</w:t>
+        </w:r>
+      </w:hyperlink>
+      <w:r>
+        <w:t xml:space="preserve">).</w:t>
+      </w:r>
+      <w:r>
+        <w:t xml:space="preserve"> </w:t>
+      </w:r>
+      <w:r>
+        <w:t xml:space="preserve">One can observe clear between language differences for VOT in bilabials and coronals (i.e., short-lag vs. long-lag realizations), but only for coronals (orange triangles) in the spectral moments.</w:t>
+      </w:r>
+      <w:r>
+        <w:t xml:space="preserve"> </w:t>
+      </w:r>
+      <w:r>
+        <w:t xml:space="preserve">Thus, all four spectal moment measurements capture the subtle articulatory differences (dental vs. alveolar) between English and Spanish coronals stops.</w:t>
+      </w:r>
+      <w:r>
+        <w:t xml:space="preserve"> </w:t>
+      </w:r>
+      <w:r>
+        <w:t xml:space="preserve">No such fine-phonetic differences are attested in bilabials, and, unsurprisingly, we find no between-language differences at bilabial place.</w:t>
+      </w:r>
     </w:p>
     <w:p>
       <w:pPr>
-        <w:pStyle w:val="BodyText"/>
+        <w:pStyle w:val="CaptionedFigure"/>
       </w:pPr>
-      <w:r>
-        <w:t xml:space="preserve">General summary and patterns.</w:t>
-      </w:r>
+      <w:bookmarkStart w:id="64" w:name="fig-poa-post-hoc-all"/>
+      <w:r>
+        <w:drawing>
+          <wp:inline>
+            <wp:extent cx="5943600" cy="2971800"/>
+            <wp:effectExtent b="0" l="0" r="0" t="0"/>
+            <wp:docPr descr="Figure 8: Posterior distributions of difference estimates between Spanish and English for bilabial and coronal stops. Each point represents the posterior mean difference ±95% HDI of the posterior of the Spanish values subtracted from the posterior of the English values. The light blue region represents a ROPE of ±0.1." title="" id="62" name="Picture"/>
+            <a:graphic>
+              <a:graphicData uri="http://schemas.openxmlformats.org/drawingml/2006/picture">
+                <pic:pic>
+                  <pic:nvPicPr>
+                    <pic:cNvPr descr="/Users/casillas/academia/research/in_progress/spanish_english_coronals/figs/poa_post_hoc_all.pdf" id="63" name="Picture"/>
+                    <pic:cNvPicPr>
+                      <a:picLocks noChangeArrowheads="1" noChangeAspect="1"/>
+                    </pic:cNvPicPr>
+                  </pic:nvPicPr>
+                  <pic:blipFill>
+                    <a:blip r:embed="rId61"/>
+                    <a:stretch>
+                      <a:fillRect/>
+                    </a:stretch>
+                  </pic:blipFill>
+                  <pic:spPr bwMode="auto">
+                    <a:xfrm>
+                      <a:off x="0" y="0"/>
+                      <a:ext cx="5943600" cy="2971800"/>
+                    </a:xfrm>
+                    <a:prstGeom prst="rect">
+                      <a:avLst/>
+                    </a:prstGeom>
+                    <a:noFill/>
+                    <a:ln w="9525">
+                      <a:noFill/>
+                      <a:headEnd/>
+                      <a:tailEnd/>
+                    </a:ln>
+                  </pic:spPr>
+                </pic:pic>
+              </a:graphicData>
+            </a:graphic>
+          </wp:inline>
+        </w:drawing>
+      </w:r>
+      <w:bookmarkEnd w:id="64"/>
     </w:p>
-    <w:bookmarkEnd w:id="59"/>
-    <w:bookmarkEnd w:id="60"/>
-    <w:bookmarkStart w:id="63" w:name="discussion"/>
+    <w:p>
+      <w:pPr>
+        <w:pStyle w:val="ImageCaption"/>
+      </w:pPr>
+      <w:r>
+        <w:t xml:space="preserve">Figure 8: Posterior distributions of difference estimates between Spanish and English for bilabial and coronal stops. Each point represents the posterior mean difference ±95% HDI of the posterior of the Spanish values subtracted from the posterior of the English values. The light blue region represents a ROPE of ±0.1.</w:t>
+      </w:r>
+    </w:p>
+    <w:bookmarkEnd w:id="65"/>
+    <w:bookmarkEnd w:id="66"/>
+    <w:bookmarkStart w:id="69" w:name="discussion"/>
     <w:p>
       <w:pPr>
         <w:pStyle w:val="Heading1"/>
@@ -3449,7 +3826,7 @@
         <w:t xml:space="preserve">Discussion</w:t>
       </w:r>
     </w:p>
-    <w:bookmarkStart w:id="61" w:name="summary-of-findings"/>
+    <w:bookmarkStart w:id="67" w:name="summary-of-findings"/>
     <w:p>
       <w:pPr>
         <w:pStyle w:val="Heading2"/>
@@ -3458,8 +3835,8 @@
         <w:t xml:space="preserve">Summary of findings</w:t>
       </w:r>
     </w:p>
-    <w:bookmarkEnd w:id="61"/>
-    <w:bookmarkStart w:id="62" w:name="interpretation-and-implications"/>
+    <w:bookmarkEnd w:id="67"/>
+    <w:bookmarkStart w:id="68" w:name="interpretation-and-implications"/>
     <w:p>
       <w:pPr>
         <w:pStyle w:val="Heading2"/>
@@ -3468,9 +3845,9 @@
         <w:t xml:space="preserve">Interpretation and implications</w:t>
       </w:r>
     </w:p>
-    <w:bookmarkEnd w:id="62"/>
-    <w:bookmarkEnd w:id="63"/>
-    <w:bookmarkStart w:id="64" w:name="conclusion"/>
+    <w:bookmarkEnd w:id="68"/>
+    <w:bookmarkEnd w:id="69"/>
+    <w:bookmarkStart w:id="70" w:name="conclusion"/>
     <w:p>
       <w:pPr>
         <w:pStyle w:val="Heading1"/>
@@ -3484,8 +3861,8 @@
         <w:br w:type="page"/>
       </w:r>
     </w:p>
-    <w:bookmarkEnd w:id="64"/>
-    <w:bookmarkStart w:id="82" w:name="references"/>
+    <w:bookmarkEnd w:id="70"/>
+    <w:bookmarkStart w:id="88" w:name="references"/>
     <w:p>
       <w:pPr>
         <w:pStyle w:val="Heading1"/>
@@ -3494,8 +3871,8 @@
         <w:t xml:space="preserve">References</w:t>
       </w:r>
     </w:p>
-    <w:bookmarkStart w:id="81" w:name="refs"/>
-    <w:bookmarkStart w:id="66" w:name="ref-praat"/>
+    <w:bookmarkStart w:id="87" w:name="refs"/>
+    <w:bookmarkStart w:id="72" w:name="ref-praat"/>
     <w:p>
       <w:pPr>
         <w:pStyle w:val="Bibliography"/>
@@ -3519,7 +3896,7 @@
       <w:r>
         <w:t xml:space="preserve"> </w:t>
       </w:r>
-      <w:hyperlink r:id="rId65">
+      <w:hyperlink r:id="rId71">
         <w:r>
           <w:rPr>
             <w:rStyle w:val="Hyperlink"/>
@@ -3528,8 +3905,8 @@
         </w:r>
       </w:hyperlink>
     </w:p>
-    <w:bookmarkEnd w:id="66"/>
-    <w:bookmarkStart w:id="68" w:name="ref-R-brms_a"/>
+    <w:bookmarkEnd w:id="72"/>
+    <w:bookmarkStart w:id="74" w:name="ref-R-brms_a"/>
     <w:p>
       <w:pPr>
         <w:pStyle w:val="Bibliography"/>
@@ -3608,7 +3985,7 @@
       <w:r>
         <w:t xml:space="preserve"> </w:t>
       </w:r>
-      <w:hyperlink r:id="rId67">
+      <w:hyperlink r:id="rId73">
         <w:r>
           <w:rPr>
             <w:rStyle w:val="Hyperlink"/>
@@ -3617,8 +3994,8 @@
         </w:r>
       </w:hyperlink>
     </w:p>
-    <w:bookmarkEnd w:id="68"/>
-    <w:bookmarkStart w:id="70" w:name="ref-R-brms_b"/>
+    <w:bookmarkEnd w:id="74"/>
+    <w:bookmarkStart w:id="76" w:name="ref-R-brms_b"/>
     <w:p>
       <w:pPr>
         <w:pStyle w:val="Bibliography"/>
@@ -3688,7 +4065,7 @@
       <w:r>
         <w:t xml:space="preserve"> </w:t>
       </w:r>
-      <w:hyperlink r:id="rId69">
+      <w:hyperlink r:id="rId75">
         <w:r>
           <w:rPr>
             <w:rStyle w:val="Hyperlink"/>
@@ -3697,8 +4074,8 @@
         </w:r>
       </w:hyperlink>
     </w:p>
-    <w:bookmarkEnd w:id="70"/>
-    <w:bookmarkStart w:id="71" w:name="ref-cohen1988statistical"/>
+    <w:bookmarkEnd w:id="76"/>
+    <w:bookmarkStart w:id="77" w:name="ref-cohen1988statistical"/>
     <w:p>
       <w:pPr>
         <w:pStyle w:val="Bibliography"/>
@@ -3720,8 +4097,8 @@
         <w:t xml:space="preserve">. Hillsdale, NJ: Erlbaum.</w:t>
       </w:r>
     </w:p>
-    <w:bookmarkEnd w:id="71"/>
-    <w:bookmarkStart w:id="72" w:name="ref-cohen2013statistical"/>
+    <w:bookmarkEnd w:id="77"/>
+    <w:bookmarkStart w:id="78" w:name="ref-cohen2013statistical"/>
     <w:p>
       <w:pPr>
         <w:pStyle w:val="Bibliography"/>
@@ -3743,8 +4120,8 @@
         <w:t xml:space="preserve">. Routledge.</w:t>
       </w:r>
     </w:p>
-    <w:bookmarkEnd w:id="72"/>
-    <w:bookmarkStart w:id="74" w:name="ref-Gelman_2017"/>
+    <w:bookmarkEnd w:id="78"/>
+    <w:bookmarkStart w:id="80" w:name="ref-Gelman_2017"/>
     <w:p>
       <w:pPr>
         <w:pStyle w:val="Bibliography"/>
@@ -3781,7 +4158,7 @@
       <w:r>
         <w:t xml:space="preserve"> </w:t>
       </w:r>
-      <w:hyperlink r:id="rId73">
+      <w:hyperlink r:id="rId79">
         <w:r>
           <w:rPr>
             <w:rStyle w:val="Hyperlink"/>
@@ -3790,8 +4167,8 @@
         </w:r>
       </w:hyperlink>
     </w:p>
-    <w:bookmarkEnd w:id="74"/>
-    <w:bookmarkStart w:id="75" w:name="ref-Gertken:2014wj"/>
+    <w:bookmarkEnd w:id="80"/>
+    <w:bookmarkStart w:id="81" w:name="ref-Gertken:2014wj"/>
     <w:p>
       <w:pPr>
         <w:pStyle w:val="Bibliography"/>
@@ -3816,8 +4193,8 @@
         <w:t xml:space="preserve">(P. Leclercq, A. Edmonds, &amp; H. Hilton, Eds.). Bristol: Multilingual Matters.</w:t>
       </w:r>
     </w:p>
-    <w:bookmarkEnd w:id="75"/>
-    <w:bookmarkStart w:id="76" w:name="ref-kruschke2018rejecting"/>
+    <w:bookmarkEnd w:id="81"/>
+    <w:bookmarkStart w:id="82" w:name="ref-kruschke2018rejecting"/>
     <w:p>
       <w:pPr>
         <w:pStyle w:val="Bibliography"/>
@@ -3852,8 +4229,8 @@
         <w:t xml:space="preserve">(2), 270–280.</w:t>
       </w:r>
     </w:p>
-    <w:bookmarkEnd w:id="76"/>
-    <w:bookmarkStart w:id="78" w:name="ref-R-base"/>
+    <w:bookmarkEnd w:id="82"/>
+    <w:bookmarkStart w:id="84" w:name="ref-R-base"/>
     <w:p>
       <w:pPr>
         <w:pStyle w:val="Bibliography"/>
@@ -3877,7 +4254,7 @@
       <w:r>
         <w:t xml:space="preserve"> </w:t>
       </w:r>
-      <w:hyperlink r:id="rId77">
+      <w:hyperlink r:id="rId83">
         <w:r>
           <w:rPr>
             <w:rStyle w:val="Hyperlink"/>
@@ -3886,8 +4263,8 @@
         </w:r>
       </w:hyperlink>
     </w:p>
-    <w:bookmarkEnd w:id="78"/>
-    <w:bookmarkStart w:id="79" w:name="ref-van2014bayesian"/>
+    <w:bookmarkEnd w:id="84"/>
+    <w:bookmarkStart w:id="85" w:name="ref-van2014bayesian"/>
     <w:p>
       <w:pPr>
         <w:pStyle w:val="Bibliography"/>
@@ -3922,8 +4299,8 @@
         <w:t xml:space="preserve">(2), 75–84.</w:t>
       </w:r>
     </w:p>
-    <w:bookmarkEnd w:id="79"/>
-    <w:bookmarkStart w:id="80" w:name="ref-vasishth2018bayesian"/>
+    <w:bookmarkEnd w:id="85"/>
+    <w:bookmarkStart w:id="86" w:name="ref-vasishth2018bayesian"/>
     <w:p>
       <w:pPr>
         <w:pStyle w:val="Bibliography"/>
@@ -3958,15 +4335,15 @@
         <w:t xml:space="preserve">, 147–161.</w:t>
       </w:r>
     </w:p>
-    <w:bookmarkEnd w:id="80"/>
-    <w:bookmarkEnd w:id="81"/>
+    <w:bookmarkEnd w:id="86"/>
+    <w:bookmarkEnd w:id="87"/>
     <w:p>
       <w:r>
         <w:br w:type="page"/>
       </w:r>
     </w:p>
-    <w:bookmarkEnd w:id="82"/>
-    <w:bookmarkStart w:id="124" w:name="supplementary-materials"/>
+    <w:bookmarkEnd w:id="88"/>
+    <w:bookmarkStart w:id="126" w:name="supplementary-materials"/>
     <w:p>
       <w:pPr>
         <w:pStyle w:val="Heading1"/>
@@ -3975,7 +4352,7 @@
         <w:t xml:space="preserve">Supplementary materials</w:t>
       </w:r>
     </w:p>
-    <w:bookmarkStart w:id="92" w:name="appendix-a-vowels"/>
+    <w:bookmarkStart w:id="98" w:name="appendix-a-vowels"/>
     <w:p>
       <w:pPr>
         <w:pStyle w:val="Heading2"/>
@@ -4059,7 +4436,7 @@
         <w:t xml:space="preserve"> </w:t>
       </w:r>
       <w:r>
-        <w:t xml:space="preserve">There was no evidence for a phoneme effect on F1 (β = character(0), HDI = character(0), ROPE = numeric(0), MPE = numeric(0)), nor on F2 (β = character(0), HDI = character(0), ROPE = numeric(0), MPE = numeric(0)).</w:t>
+        <w:t xml:space="preserve">There was no evidence for a phoneme effect on F1 (β = 0.124, HDI = [0.007, 0.235], ROPE = 0.328, MPE = 0.981), nor on F2 (β = 0.129, HDI = [−0.042, 0.318], ROPE = 0.353, MPE = 0.917).</w:t>
       </w:r>
       <w:r>
         <w:t xml:space="preserve"> </w:t>
@@ -4075,7 +4452,7 @@
           <w:rPr>
             <w:rStyle w:val="Hyperlink"/>
           </w:rPr>
-          <w:t xml:space="preserve">Figure 8</w:t>
+          <w:t xml:space="preserve">Figure 9</w:t>
         </w:r>
       </w:hyperlink>
       <w:r>
@@ -4092,7 +4469,7 @@
           <w:rPr>
             <w:rStyle w:val="Hyperlink"/>
           </w:rPr>
-          <w:t xml:space="preserve">Figure 9</w:t>
+          <w:t xml:space="preserve">Figure 10</w:t>
         </w:r>
       </w:hyperlink>
       <w:r>
@@ -4126,24 +4503,24 @@
       <w:pPr>
         <w:pStyle w:val="CaptionedFigure"/>
       </w:pPr>
-      <w:bookmarkStart w:id="86" w:name="fig-monolingual-vowels"/>
+      <w:bookmarkStart w:id="92" w:name="fig-monolingual-vowels"/>
       <w:r>
         <w:drawing>
           <wp:inline>
             <wp:extent cx="5943600" cy="3302000"/>
             <wp:effectExtent b="0" l="0" r="0" t="0"/>
-            <wp:docPr descr="Figure 8: F1 × F2 of /a/ from monolingual speakers as a function of language (English, Spanish). Transparent points represent raw data. Solid points indicate posterior means ±95% and 80% credible intervals." title="" id="84" name="Picture"/>
+            <wp:docPr descr="Figure 9: F1 × F2 of /a/ from monolingual speakers as a function of language (English, Spanish). Transparent points represent raw data. Solid points indicate posterior means ±95% and 80% credible intervals." title="" id="90" name="Picture"/>
             <a:graphic>
               <a:graphicData uri="http://schemas.openxmlformats.org/drawingml/2006/picture">
                 <pic:pic>
                   <pic:nvPicPr>
-                    <pic:cNvPr descr="/Users/casillas/academia/research/in_progress/spanish_english_coronals/figs/vowel_all_metrics_marginal.pdf" id="85" name="Picture"/>
+                    <pic:cNvPr descr="/Users/casillas/academia/research/in_progress/spanish_english_coronals/figs/vowel_all_metrics_marginal.pdf" id="91" name="Picture"/>
                     <pic:cNvPicPr>
                       <a:picLocks noChangeArrowheads="1" noChangeAspect="1"/>
                     </pic:cNvPicPr>
                   </pic:nvPicPr>
                   <pic:blipFill>
-                    <a:blip r:embed="rId83"/>
+                    <a:blip r:embed="rId89"/>
                     <a:stretch>
                       <a:fillRect/>
                     </a:stretch>
@@ -4169,38 +4546,38 @@
           </wp:inline>
         </w:drawing>
       </w:r>
-      <w:bookmarkEnd w:id="86"/>
+      <w:bookmarkEnd w:id="92"/>
     </w:p>
     <w:p>
       <w:pPr>
         <w:pStyle w:val="ImageCaption"/>
       </w:pPr>
       <w:r>
-        <w:t xml:space="preserve">Figure 8: F1 × F2 of /a/ from monolingual speakers as a function of language (English, Spanish). Transparent points represent raw data. Solid points indicate posterior means ±95% and 80% credible intervals.</w:t>
+        <w:t xml:space="preserve">Figure 9: F1 × F2 of /a/ from monolingual speakers as a function of language (English, Spanish). Transparent points represent raw data. Solid points indicate posterior means ±95% and 80% credible intervals.</w:t>
       </w:r>
     </w:p>
     <w:p>
       <w:pPr>
         <w:pStyle w:val="CaptionedFigure"/>
       </w:pPr>
-      <w:bookmarkStart w:id="90" w:name="fig-monolingual-vowels-summary"/>
+      <w:bookmarkStart w:id="96" w:name="fig-monolingual-vowels-summary"/>
       <w:r>
         <w:drawing>
           <wp:inline>
             <wp:extent cx="5943600" cy="1981200"/>
             <wp:effectExtent b="0" l="0" r="0" t="0"/>
-            <wp:docPr descr="Figure 9: Posterior medians ±95% and 66% credible intervals for F1 and F2 from monolingual speaker data." title="" id="88" name="Picture"/>
+            <wp:docPr descr="Figure 10: Posterior medians ±95% and 66% credible intervals for F1 and F2 from monolingual speaker data." title="" id="94" name="Picture"/>
             <a:graphic>
               <a:graphicData uri="http://schemas.openxmlformats.org/drawingml/2006/picture">
                 <pic:pic>
                   <pic:nvPicPr>
-                    <pic:cNvPr descr="/Users/casillas/academia/research/in_progress/spanish_english_coronals/figs/vowel_summary.pdf" id="89" name="Picture"/>
+                    <pic:cNvPr descr="/Users/casillas/academia/research/in_progress/spanish_english_coronals/figs/vowel_summary.pdf" id="95" name="Picture"/>
                     <pic:cNvPicPr>
                       <a:picLocks noChangeArrowheads="1" noChangeAspect="1"/>
                     </pic:cNvPicPr>
                   </pic:nvPicPr>
                   <pic:blipFill>
-                    <a:blip r:embed="rId87"/>
+                    <a:blip r:embed="rId93"/>
                     <a:stretch>
                       <a:fillRect/>
                     </a:stretch>
@@ -4226,17 +4603,17 @@
           </wp:inline>
         </w:drawing>
       </w:r>
-      <w:bookmarkEnd w:id="90"/>
+      <w:bookmarkEnd w:id="96"/>
     </w:p>
     <w:p>
       <w:pPr>
         <w:pStyle w:val="ImageCaption"/>
       </w:pPr>
       <w:r>
-        <w:t xml:space="preserve">Figure 9: Posterior medians ±95% and 66% credible intervals for F1 and F2 from monolingual speaker data.</w:t>
+        <w:t xml:space="preserve">Figure 10: Posterior medians ±95% and 66% credible intervals for F1 and F2 from monolingual speaker data.</w:t>
       </w:r>
     </w:p>
-    <w:bookmarkStart w:id="91" w:name="tbl-vowels"/>
+    <w:bookmarkStart w:id="97" w:name="tbl-vowels"/>
     <w:p>
       <w:pPr>
         <w:pStyle w:val="TableCaption"/>
@@ -5046,14 +5423,14 @@
         </w:tc>
       </w:tr>
     </w:tbl>
-    <w:bookmarkEnd w:id="91"/>
+    <w:bookmarkEnd w:id="97"/>
     <w:p>
       <w:r>
         <w:br w:type="page"/>
       </w:r>
     </w:p>
-    <w:bookmarkEnd w:id="92"/>
-    <w:bookmarkStart w:id="103" w:name="X9d89289f7d393a6c064f99c1ab4969909ac065f"/>
+    <w:bookmarkEnd w:id="98"/>
+    <w:bookmarkStart w:id="109" w:name="X9d89289f7d393a6c064f99c1ab4969909ac065f"/>
     <w:p>
       <w:pPr>
         <w:pStyle w:val="Heading2"/>
@@ -5101,7 +5478,7 @@
         <w:t xml:space="preserve">).</w:t>
       </w:r>
     </w:p>
-    <w:bookmarkStart w:id="93" w:name="tbl-mono"/>
+    <w:bookmarkStart w:id="99" w:name="tbl-mono"/>
     <w:p>
       <w:pPr>
         <w:pStyle w:val="TableCaption"/>
@@ -8167,7 +8544,7 @@
         </w:tc>
       </w:tr>
     </w:tbl>
-    <w:bookmarkEnd w:id="93"/>
+    <w:bookmarkEnd w:id="99"/>
     <w:p>
       <w:pPr>
         <w:pStyle w:val="BodyText"/>
@@ -8182,7 +8559,7 @@
           <w:rPr>
             <w:rStyle w:val="Hyperlink"/>
           </w:rPr>
-          <w:t xml:space="preserve">Figure 10</w:t>
+          <w:t xml:space="preserve">Figure 11</w:t>
         </w:r>
       </w:hyperlink>
       <w:r>
@@ -8202,24 +8579,24 @@
       <w:pPr>
         <w:pStyle w:val="CaptionedFigure"/>
       </w:pPr>
-      <w:bookmarkStart w:id="97" w:name="fig-monolinguals-d-t"/>
+      <w:bookmarkStart w:id="103" w:name="fig-monolinguals-d-t"/>
       <w:r>
         <w:drawing>
           <wp:inline>
             <wp:extent cx="5943600" cy="2971800"/>
             <wp:effectExtent b="0" l="0" r="0" t="0"/>
-            <wp:docPr descr="Figure 10: Posterior distribution comparing the short-lag stops, English /d/ and Spanish /t/. The white point represents the posterior mean ±95% HDI and the grey region represents the ROPE (±0.1)." title="" id="95" name="Picture"/>
+            <wp:docPr descr="Figure 11: Posterior distribution comparing the short-lag stops, English /d/ and Spanish /t/. The white point represents the posterior mean ±95% HDI and the grey region represents the ROPE (±0.1)." title="" id="101" name="Picture"/>
             <a:graphic>
               <a:graphicData uri="http://schemas.openxmlformats.org/drawingml/2006/picture">
                 <pic:pic>
                   <pic:nvPicPr>
-                    <pic:cNvPr descr="/Users/casillas/academia/research/in_progress/spanish_english_coronals/figs/mono_post_hoc_dt.pdf" id="96" name="Picture"/>
+                    <pic:cNvPr descr="/Users/casillas/academia/research/in_progress/spanish_english_coronals/figs/mono_post_hoc_dt.pdf" id="102" name="Picture"/>
                     <pic:cNvPicPr>
                       <a:picLocks noChangeArrowheads="1" noChangeAspect="1"/>
                     </pic:cNvPicPr>
                   </pic:nvPicPr>
                   <pic:blipFill>
-                    <a:blip r:embed="rId94"/>
+                    <a:blip r:embed="rId100"/>
                     <a:stretch>
                       <a:fillRect/>
                     </a:stretch>
@@ -8245,14 +8622,14 @@
           </wp:inline>
         </w:drawing>
       </w:r>
-      <w:bookmarkEnd w:id="97"/>
+      <w:bookmarkEnd w:id="103"/>
     </w:p>
     <w:p>
       <w:pPr>
         <w:pStyle w:val="ImageCaption"/>
       </w:pPr>
       <w:r>
-        <w:t xml:space="preserve">Figure 10: Posterior distribution comparing the short-lag stops, English /d/ and Spanish /t/. The white point represents the posterior mean ±95% HDI and the grey region represents the ROPE (±0.1).</w:t>
+        <w:t xml:space="preserve">Figure 11: Posterior distribution comparing the short-lag stops, English /d/ and Spanish /t/. The white point represents the posterior mean ±95% HDI and the grey region represents the ROPE (±0.1).</w:t>
       </w:r>
     </w:p>
     <w:p>
@@ -8264,7 +8641,7 @@
           <w:rPr>
             <w:rStyle w:val="Hyperlink"/>
           </w:rPr>
-          <w:t xml:space="preserve">Figure 11</w:t>
+          <w:t xml:space="preserve">Figure 12</w:t>
         </w:r>
       </w:hyperlink>
       <w:r>
@@ -8295,24 +8672,24 @@
       <w:pPr>
         <w:pStyle w:val="CaptionedFigure"/>
       </w:pPr>
-      <w:bookmarkStart w:id="101" w:name="fig-mono-post-hoc-sm"/>
+      <w:bookmarkStart w:id="107" w:name="fig-mono-post-hoc-sm"/>
       <w:r>
         <w:drawing>
           <wp:inline>
             <wp:extent cx="5943600" cy="2971800"/>
             <wp:effectExtent b="0" l="0" r="0" t="0"/>
-            <wp:docPr descr="Figure 11: Posterior distributions of difference estimates between voiced and voiceless stops for Spanish and English. The point represents the posterior mean difference ±95% HDI of the posterior of the voiceless segment subtracted from the posterior of the voiced. The light blue region represents the ROPE (±0.1)." title="" id="99" name="Picture"/>
+            <wp:docPr descr="Figure 12: Posterior distributions of difference estimates between voiced and voiceless stops for Spanish and English. The point represents the posterior mean difference ±95% HDI of the posterior of the voiceless segment subtracted from the posterior of the voiced. The light blue region represents the ROPE (±0.1)." title="" id="105" name="Picture"/>
             <a:graphic>
               <a:graphicData uri="http://schemas.openxmlformats.org/drawingml/2006/picture">
                 <pic:pic>
                   <pic:nvPicPr>
-                    <pic:cNvPr descr="/Users/casillas/academia/research/in_progress/spanish_english_coronals/figs/mono_post_hoc_sm.pdf" id="100" name="Picture"/>
+                    <pic:cNvPr descr="/Users/casillas/academia/research/in_progress/spanish_english_coronals/figs/mono_post_hoc_sm.pdf" id="106" name="Picture"/>
                     <pic:cNvPicPr>
                       <a:picLocks noChangeArrowheads="1" noChangeAspect="1"/>
                     </pic:cNvPicPr>
                   </pic:nvPicPr>
                   <pic:blipFill>
-                    <a:blip r:embed="rId98"/>
+                    <a:blip r:embed="rId104"/>
                     <a:stretch>
                       <a:fillRect/>
                     </a:stretch>
@@ -8338,17 +8715,17 @@
           </wp:inline>
         </w:drawing>
       </w:r>
-      <w:bookmarkEnd w:id="101"/>
+      <w:bookmarkEnd w:id="107"/>
     </w:p>
     <w:p>
       <w:pPr>
         <w:pStyle w:val="ImageCaption"/>
       </w:pPr>
       <w:r>
-        <w:t xml:space="preserve">Figure 11: Posterior distributions of difference estimates between voiced and voiceless stops for Spanish and English. The point represents the posterior mean difference ±95% HDI of the posterior of the voiceless segment subtracted from the posterior of the voiced. The light blue region represents the ROPE (±0.1).</w:t>
+        <w:t xml:space="preserve">Figure 12: Posterior distributions of difference estimates between voiced and voiceless stops for Spanish and English. The point represents the posterior mean difference ±95% HDI of the posterior of the voiceless segment subtracted from the posterior of the voiced. The light blue region represents the ROPE (±0.1).</w:t>
       </w:r>
     </w:p>
-    <w:bookmarkStart w:id="102" w:name="tbl-mono-post-hoc-sm"/>
+    <w:bookmarkStart w:id="108" w:name="tbl-mono-post-hoc-sm"/>
     <w:p>
       <w:pPr>
         <w:pStyle w:val="TableCaption"/>
@@ -9158,14 +9535,14 @@
         </w:tc>
       </w:tr>
     </w:tbl>
-    <w:bookmarkEnd w:id="102"/>
+    <w:bookmarkEnd w:id="108"/>
     <w:p>
       <w:r>
         <w:br w:type="page"/>
       </w:r>
     </w:p>
-    <w:bookmarkEnd w:id="103"/>
-    <w:bookmarkStart w:id="110" w:name="X4637e385458377b68173ba687d51d758dfad53e"/>
+    <w:bookmarkEnd w:id="109"/>
+    <w:bookmarkStart w:id="116" w:name="X4637e385458377b68173ba687d51d758dfad53e"/>
     <w:p>
       <w:pPr>
         <w:pStyle w:val="Heading2"/>
@@ -9213,7 +9590,7 @@
         <w:t xml:space="preserve">).</w:t>
       </w:r>
     </w:p>
-    <w:bookmarkStart w:id="104" w:name="tbl-bi"/>
+    <w:bookmarkStart w:id="110" w:name="tbl-bi"/>
     <w:p>
       <w:pPr>
         <w:pStyle w:val="TableCaption"/>
@@ -12279,7 +12656,7 @@
         </w:tc>
       </w:tr>
     </w:tbl>
-    <w:bookmarkEnd w:id="104"/>
+    <w:bookmarkEnd w:id="110"/>
     <w:p>
       <w:pPr>
         <w:pStyle w:val="BodyText"/>
@@ -12294,7 +12671,7 @@
           <w:rPr>
             <w:rStyle w:val="Hyperlink"/>
           </w:rPr>
-          <w:t xml:space="preserve">Figure 12</w:t>
+          <w:t xml:space="preserve">Figure 13</w:t>
         </w:r>
       </w:hyperlink>
       <w:r>
@@ -12314,24 +12691,24 @@
       <w:pPr>
         <w:pStyle w:val="CaptionedFigure"/>
       </w:pPr>
-      <w:bookmarkStart w:id="108" w:name="fig-bilinguals-d-t"/>
+      <w:bookmarkStart w:id="114" w:name="fig-bilinguals-d-t"/>
       <w:r>
         <w:drawing>
           <wp:inline>
             <wp:extent cx="5943600" cy="2971800"/>
             <wp:effectExtent b="0" l="0" r="0" t="0"/>
-            <wp:docPr descr="Figure 12: Posterior distribution comparing the short-lag stops, English /d/ and Spanish /t/. The white point represents the posterior mean ±95% HDI and the grey region represents the ROPE (±0.1)." title="" id="106" name="Picture"/>
+            <wp:docPr descr="Figure 13: Posterior distribution comparing the short-lag stops, English /d/ and Spanish /t/. The white point represents the posterior mean ±95% HDI and the grey region represents the ROPE (±0.1)." title="" id="112" name="Picture"/>
             <a:graphic>
               <a:graphicData uri="http://schemas.openxmlformats.org/drawingml/2006/picture">
                 <pic:pic>
                   <pic:nvPicPr>
-                    <pic:cNvPr descr="/Users/casillas/academia/research/in_progress/spanish_english_coronals/figs/bi_post_hoc_dt.pdf" id="107" name="Picture"/>
+                    <pic:cNvPr descr="/Users/casillas/academia/research/in_progress/spanish_english_coronals/figs/bi_post_hoc_dt.pdf" id="113" name="Picture"/>
                     <pic:cNvPicPr>
                       <a:picLocks noChangeArrowheads="1" noChangeAspect="1"/>
                     </pic:cNvPicPr>
                   </pic:nvPicPr>
                   <pic:blipFill>
-                    <a:blip r:embed="rId105"/>
+                    <a:blip r:embed="rId111"/>
                     <a:stretch>
                       <a:fillRect/>
                     </a:stretch>
@@ -12357,14 +12734,14 @@
           </wp:inline>
         </w:drawing>
       </w:r>
-      <w:bookmarkEnd w:id="108"/>
+      <w:bookmarkEnd w:id="114"/>
     </w:p>
     <w:p>
       <w:pPr>
         <w:pStyle w:val="ImageCaption"/>
       </w:pPr>
       <w:r>
-        <w:t xml:space="preserve">Figure 12: Posterior distribution comparing the short-lag stops, English /d/ and Spanish /t/. The white point represents the posterior mean ±95% HDI and the grey region represents the ROPE (±0.1).</w:t>
+        <w:t xml:space="preserve">Figure 13: Posterior distribution comparing the short-lag stops, English /d/ and Spanish /t/. The white point represents the posterior mean ±95% HDI and the grey region represents the ROPE (±0.1).</w:t>
       </w:r>
     </w:p>
     <w:p>
@@ -12406,7 +12783,7 @@
         <w:t xml:space="preserve">.</w:t>
       </w:r>
     </w:p>
-    <w:bookmarkStart w:id="109" w:name="tbl-bi-post-hoc-sm"/>
+    <w:bookmarkStart w:id="115" w:name="tbl-bi-post-hoc-sm"/>
     <w:p>
       <w:pPr>
         <w:pStyle w:val="TableCaption"/>
@@ -13216,14 +13593,14 @@
         </w:tc>
       </w:tr>
     </w:tbl>
-    <w:bookmarkEnd w:id="109"/>
+    <w:bookmarkEnd w:id="115"/>
     <w:p>
       <w:r>
         <w:br w:type="page"/>
       </w:r>
     </w:p>
-    <w:bookmarkEnd w:id="110"/>
-    <w:bookmarkStart w:id="117" w:name="X4ed28ac254a459bc2dacf748b6fbff35fa34930"/>
+    <w:bookmarkEnd w:id="116"/>
+    <w:bookmarkStart w:id="119" w:name="X4ed28ac254a459bc2dacf748b6fbff35fa34930"/>
     <w:p>
       <w:pPr>
         <w:pStyle w:val="Heading2"/>
@@ -13271,7 +13648,7 @@
         <w:t xml:space="preserve">).</w:t>
       </w:r>
     </w:p>
-    <w:bookmarkStart w:id="111" w:name="tbl-bi-poa"/>
+    <w:bookmarkStart w:id="117" w:name="tbl-bi-poa"/>
     <w:p>
       <w:pPr>
         <w:pStyle w:val="TableCaption"/>
@@ -16337,7 +16714,7 @@
         </w:tc>
       </w:tr>
     </w:tbl>
-    <w:bookmarkEnd w:id="111"/>
+    <w:bookmarkEnd w:id="117"/>
     <w:p>
       <w:pPr>
         <w:pStyle w:val="BodyText"/>
@@ -16347,23 +16724,6 @@
       <w:pPr>
         <w:pStyle w:val="BodyText"/>
       </w:pPr>
-      <w:hyperlink w:anchor="fig-poa-post-hoc-all">
-        <w:r>
-          <w:rPr>
-            <w:rStyle w:val="Hyperlink"/>
-          </w:rPr>
-          <w:t xml:space="preserve">Figure 13</w:t>
-        </w:r>
-      </w:hyperlink>
-      <w:r>
-        <w:t xml:space="preserve"> </w:t>
-      </w:r>
-      <w:r>
-        <w:t xml:space="preserve">and</w:t>
-      </w:r>
-      <w:r>
-        <w:t xml:space="preserve"> </w:t>
-      </w:r>
       <w:hyperlink w:anchor="tbl-poa-post-hoc-all">
         <w:r>
           <w:rPr>
@@ -16376,67 +16736,30 @@
         <w:t xml:space="preserve"> </w:t>
       </w:r>
       <w:r>
-        <w:t xml:space="preserve">present the post-hoc analyses of between-language place comparisons, that is, bilabials vs. coronals.</w:t>
+        <w:t xml:space="preserve">presents the post-hoc analyses of between-language place comparisons, that is, bilabials vs. coronals.</w:t>
+      </w:r>
+      <w:r>
+        <w:t xml:space="preserve"> </w:t>
+      </w:r>
+      <w:r>
+        <w:t xml:space="preserve">This table presents the same information available in the forest plot in</w:t>
+      </w:r>
+      <w:r>
+        <w:t xml:space="preserve"> </w:t>
+      </w:r>
+      <w:hyperlink w:anchor="fig-poa-post-hoc-all">
+        <w:r>
+          <w:rPr>
+            <w:rStyle w:val="Hyperlink"/>
+          </w:rPr>
+          <w:t xml:space="preserve">Figure 8</w:t>
+        </w:r>
+      </w:hyperlink>
+      <w:r>
+        <w:t xml:space="preserve">.</w:t>
       </w:r>
     </w:p>
-    <w:p>
-      <w:pPr>
-        <w:pStyle w:val="CaptionedFigure"/>
-      </w:pPr>
-      <w:bookmarkStart w:id="115" w:name="fig-poa-post-hoc-all"/>
-      <w:r>
-        <w:drawing>
-          <wp:inline>
-            <wp:extent cx="5943600" cy="2971800"/>
-            <wp:effectExtent b="0" l="0" r="0" t="0"/>
-            <wp:docPr descr="Figure 13: Posterior distributions of difference estimates between Spanish and English for bilabial and coronal stops. Each point represents the posterior mean difference ±95% HDI of the posterior of the Spanish values subtracted from the posterior of the English values. The light blue region represents the ROPE (±0.1)." title="" id="113" name="Picture"/>
-            <a:graphic>
-              <a:graphicData uri="http://schemas.openxmlformats.org/drawingml/2006/picture">
-                <pic:pic>
-                  <pic:nvPicPr>
-                    <pic:cNvPr descr="/Users/casillas/academia/research/in_progress/spanish_english_coronals/figs/poa_post_hoc_all.pdf" id="114" name="Picture"/>
-                    <pic:cNvPicPr>
-                      <a:picLocks noChangeArrowheads="1" noChangeAspect="1"/>
-                    </pic:cNvPicPr>
-                  </pic:nvPicPr>
-                  <pic:blipFill>
-                    <a:blip r:embed="rId112"/>
-                    <a:stretch>
-                      <a:fillRect/>
-                    </a:stretch>
-                  </pic:blipFill>
-                  <pic:spPr bwMode="auto">
-                    <a:xfrm>
-                      <a:off x="0" y="0"/>
-                      <a:ext cx="5943600" cy="2971800"/>
-                    </a:xfrm>
-                    <a:prstGeom prst="rect">
-                      <a:avLst/>
-                    </a:prstGeom>
-                    <a:noFill/>
-                    <a:ln w="9525">
-                      <a:noFill/>
-                      <a:headEnd/>
-                      <a:tailEnd/>
-                    </a:ln>
-                  </pic:spPr>
-                </pic:pic>
-              </a:graphicData>
-            </a:graphic>
-          </wp:inline>
-        </w:drawing>
-      </w:r>
-      <w:bookmarkEnd w:id="115"/>
-    </w:p>
-    <w:p>
-      <w:pPr>
-        <w:pStyle w:val="ImageCaption"/>
-      </w:pPr>
-      <w:r>
-        <w:t xml:space="preserve">Figure 13: Posterior distributions of difference estimates between Spanish and English for bilabial and coronal stops. Each point represents the posterior mean difference ±95% HDI of the posterior of the Spanish values subtracted from the posterior of the English values. The light blue region represents the ROPE (±0.1).</w:t>
-      </w:r>
-    </w:p>
-    <w:bookmarkStart w:id="116" w:name="tbl-poa-post-hoc-all"/>
+    <w:bookmarkStart w:id="118" w:name="tbl-poa-post-hoc-all"/>
     <w:p>
       <w:pPr>
         <w:pStyle w:val="TableCaption"/>
@@ -17386,14 +17709,14 @@
         </w:tc>
       </w:tr>
     </w:tbl>
-    <w:bookmarkEnd w:id="116"/>
+    <w:bookmarkEnd w:id="118"/>
     <w:p>
       <w:r>
         <w:br w:type="page"/>
       </w:r>
     </w:p>
-    <w:bookmarkEnd w:id="117"/>
-    <w:bookmarkStart w:id="120" w:name="appendix-e-bayesian-data-analysis"/>
+    <w:bookmarkEnd w:id="119"/>
+    <w:bookmarkStart w:id="122" w:name="sec-bda"/>
     <w:p>
       <w:pPr>
         <w:pStyle w:val="Heading2"/>
@@ -17432,7 +17755,7 @@
         <w:t xml:space="preserve"> </w:t>
       </w:r>
       <w:r>
-        <w:t xml:space="preserve">A Bayesian model calculates a posterior distribution, i.e., a distribution of plausible parameter values, given the data, a data-generating model, and any prior information we have about those parameter values.</w:t>
+        <w:t xml:space="preserve">A Bayesian model calculates a posterior distribution, i.e., a distribution of plausible parameter values, given the data, a data-generating model, and any prior assumptions we have about those parameter values.</w:t>
       </w:r>
       <w:r>
         <w:t xml:space="preserve"> </w:t>
@@ -17462,13 +17785,13 @@
         <w:t xml:space="preserve"> </w:t>
       </w:r>
       <w:r>
-        <w:t xml:space="preserve">We will use 4 statistics to describe the posterior distribution: (1) the mean, (2) the highest density credible interval (HDI), (3) the proportion of the HDI that falls within a Region of Practical Equivalence (ROPE), and (4) the Maximum Probability of Effect (MPE).</w:t>
-      </w:r>
-      <w:r>
-        <w:t xml:space="preserve"> </w:t>
-      </w:r>
-      <w:r>
-        <w:t xml:space="preserve">The mean provides a point estimate for the distribution.</w:t>
+        <w:t xml:space="preserve">We will use 4 statistics to describe the posterior distribution: (1) the posterior mean, (2) the highest density credible interval (HDI), (3) the proportion of the HDI that falls within a Region of Practical Equivalence (ROPE), and (4) the Maximum Probability of Effect (MPE).</w:t>
+      </w:r>
+      <w:r>
+        <w:t xml:space="preserve"> </w:t>
+      </w:r>
+      <w:r>
+        <w:t xml:space="preserve">The posterior mean provides a point estimate for the distribution.</w:t>
       </w:r>
       <w:r>
         <w:t xml:space="preserve"> </w:t>
@@ -17486,7 +17809,7 @@
         <w:rPr>
           <w:rStyle w:val="FootnoteReference"/>
         </w:rPr>
-        <w:footnoteReference w:id="118"/>
+        <w:footnoteReference w:id="120"/>
       </w:r>
       <w:r>
         <w:t xml:space="preserve"> </w:t>
@@ -17499,7 +17822,7 @@
       <w:pPr>
         <w:pStyle w:val="BodyText"/>
       </w:pPr>
-      <w:bookmarkStart w:id="119" w:name="eq-rope"/>
+      <w:bookmarkStart w:id="121" w:name="eq-rope"/>
       <m:oMathPara>
         <m:oMathParaPr>
           <m:jc m:val="center"/>
@@ -17634,7 +17957,7 @@
           </m:d>
         </m:oMath>
       </m:oMathPara>
-      <w:bookmarkEnd w:id="119"/>
+      <w:bookmarkEnd w:id="121"/>
     </w:p>
     <w:p>
       <w:pPr>
@@ -17742,8 +18065,8 @@
         <w:br w:type="page"/>
       </w:r>
     </w:p>
-    <w:bookmarkEnd w:id="120"/>
-    <w:bookmarkStart w:id="123" w:name="appendix-f-reproducibility-information"/>
+    <w:bookmarkEnd w:id="122"/>
+    <w:bookmarkStart w:id="125" w:name="appendix-f-reproducibility-information"/>
     <w:p>
       <w:pPr>
         <w:pStyle w:val="Heading2"/>
@@ -17752,7 +18075,7 @@
         <w:t xml:space="preserve">Appendix F: Reproducibility information</w:t>
       </w:r>
     </w:p>
-    <w:bookmarkStart w:id="121" w:name="about-this-document"/>
+    <w:bookmarkStart w:id="123" w:name="about-this-document"/>
     <w:p>
       <w:pPr>
         <w:pStyle w:val="Heading3"/>
@@ -17781,8 +18104,8 @@
         <w:t xml:space="preserve">.</w:t>
       </w:r>
     </w:p>
-    <w:bookmarkEnd w:id="121"/>
-    <w:bookmarkStart w:id="122" w:name="session-info"/>
+    <w:bookmarkEnd w:id="123"/>
+    <w:bookmarkStart w:id="124" w:name="session-info"/>
     <w:p>
       <w:pPr>
         <w:pStyle w:val="Heading3"/>
@@ -18110,9 +18433,9 @@
         <w:t xml:space="preserve">&gt;  tidyr                  1.2.0 2022-02-01</w:t>
       </w:r>
     </w:p>
-    <w:bookmarkEnd w:id="122"/>
-    <w:bookmarkEnd w:id="123"/>
     <w:bookmarkEnd w:id="124"/>
+    <w:bookmarkEnd w:id="125"/>
+    <w:bookmarkEnd w:id="126"/>
     <w:sectPr>
       <w:pgSz w:h="15840" w:w="12240"/>
       <w:pgMar w:bottom="1440" w:footer="720" w:gutter="0" w:header="720" w:left="1440" w:right="1440" w:top="1440"/>
@@ -18142,7 +18465,7 @@
       </w:r>
     </w:p>
   </w:footnote>
-  <w:footnote w:id="26">
+  <w:footnote w:id="28">
     <w:p>
       <w:pPr>
         <w:pStyle w:val="FootnoteText"/>
@@ -18157,7 +18480,7 @@
         <w:t xml:space="preserve"> </w:t>
       </w:r>
       <w:r>
-        <w:t xml:space="preserve">See</w:t>
+        <w:t xml:space="preserve">Bayesian Data Analysis (BDA) is an alternative to frequentist statistical analysis. See Appendix E for a brief overview, as well as</w:t>
       </w:r>
       <w:r>
         <w:t xml:space="preserve"> </w:t>
@@ -18185,7 +18508,7 @@
       </w:r>
     </w:p>
   </w:footnote>
-  <w:footnote w:id="118">
+  <w:footnote w:id="120">
     <w:p>
       <w:pPr>
         <w:pStyle w:val="FootnoteText"/>
@@ -18200,13 +18523,7 @@
         <w:t xml:space="preserve"> </w:t>
       </w:r>
       <w:r>
-        <w:t xml:space="preserve">We utilize a ROPE of ±1 for standardized values.</w:t>
-      </w:r>
-      <w:r>
-        <w:t xml:space="preserve"> </w:t>
-      </w:r>
-      <w:r>
-        <w:t xml:space="preserve">For non-standardized values</w:t>
+        <w:t xml:space="preserve">We utilize a ROPE of ±1 for standardized values. For non-standardized values</w:t>
       </w:r>
       <w:r>
         <w:t xml:space="preserve"> </w:t>

</xml_diff>